<commit_message>
se agregaron algunos problemas
</commit_message>
<xml_diff>
--- a/Tarea1/Tarea1_EmilioBarreraGonzalez.docx
+++ b/Tarea1/Tarea1_EmilioBarreraGonzalez.docx
@@ -1112,7 +1112,7 @@
                     </pic:cNvPicPr>
                   </pic:nvPicPr>
                   <pic:blipFill rotWithShape="1">
-                    <a:blip r:embed="rId7"/>
+                    <a:blip r:embed="rId8"/>
                     <a:srcRect l="23077" t="10853" r="32846" b="78065"/>
                     <a:stretch/>
                   </pic:blipFill>
@@ -1202,7 +1202,7 @@
                     </pic:cNvPicPr>
                   </pic:nvPicPr>
                   <pic:blipFill rotWithShape="1">
-                    <a:blip r:embed="rId8"/>
+                    <a:blip r:embed="rId9"/>
                     <a:srcRect l="23308" t="25630" r="25115" b="61648"/>
                     <a:stretch/>
                   </pic:blipFill>
@@ -1658,7 +1658,7 @@
                     </pic:cNvPicPr>
                   </pic:nvPicPr>
                   <pic:blipFill rotWithShape="1">
-                    <a:blip r:embed="rId9"/>
+                    <a:blip r:embed="rId10"/>
                     <a:srcRect l="23193" t="10853" r="47038" b="76679"/>
                     <a:stretch/>
                   </pic:blipFill>
@@ -1763,7 +1763,7 @@
                     </pic:cNvPicPr>
                   </pic:nvPicPr>
                   <pic:blipFill rotWithShape="1">
-                    <a:blip r:embed="rId10"/>
+                    <a:blip r:embed="rId11"/>
                     <a:srcRect l="23192" t="25688" r="25000" b="61844"/>
                     <a:stretch/>
                   </pic:blipFill>
@@ -3265,6 +3265,74 @@
           <w:szCs w:val="24"/>
         </w:rPr>
         <w:t>El limite máximo en el rango de la distribución es 100, pero el límite mínimo debe estimarse a partir los datos muestreados.</w:t>
+      </w:r>
+    </w:p>
+    <w:p>
+      <w:pPr>
+        <w:pStyle w:val="Prrafodelista"/>
+        <w:ind w:left="1425"/>
+        <w:jc w:val="both"/>
+        <w:rPr>
+          <w:rFonts w:ascii="Arial" w:hAnsi="Arial" w:cs="Arial"/>
+          <w:sz w:val="24"/>
+          <w:szCs w:val="24"/>
+        </w:rPr>
+      </w:pPr>
+      <w:r>
+        <w:rPr>
+          <w:rFonts w:ascii="Arial" w:hAnsi="Arial" w:cs="Arial"/>
+          <w:noProof/>
+          <w:sz w:val="24"/>
+          <w:szCs w:val="24"/>
+        </w:rPr>
+        <w:drawing>
+          <wp:inline distT="0" distB="0" distL="0" distR="0" wp14:anchorId="5BC96826" wp14:editId="53F4874C">
+            <wp:extent cx="3638399" cy="3581400"/>
+            <wp:effectExtent l="0" t="0" r="635" b="0"/>
+            <wp:docPr id="16" name="Imagen 10">
+              <a:extLst xmlns:a="http://schemas.openxmlformats.org/drawingml/2006/main">
+                <a:ext uri="{FF2B5EF4-FFF2-40B4-BE49-F238E27FC236}">
+                  <a16:creationId xmlns:a16="http://schemas.microsoft.com/office/drawing/2014/main" id="{8AE2588B-4B2E-4CA8-BF15-A9597101B76B}"/>
+                </a:ext>
+              </a:extLst>
+            </wp:docPr>
+            <wp:cNvGraphicFramePr>
+              <a:graphicFrameLocks xmlns:a="http://schemas.openxmlformats.org/drawingml/2006/main" noChangeAspect="1"/>
+            </wp:cNvGraphicFramePr>
+            <a:graphic xmlns:a="http://schemas.openxmlformats.org/drawingml/2006/main">
+              <a:graphicData uri="http://schemas.openxmlformats.org/drawingml/2006/picture">
+                <pic:pic xmlns:pic="http://schemas.openxmlformats.org/drawingml/2006/picture">
+                  <pic:nvPicPr>
+                    <pic:cNvPr id="11" name="Imagen 10">
+                      <a:extLst>
+                        <a:ext uri="{FF2B5EF4-FFF2-40B4-BE49-F238E27FC236}">
+                          <a16:creationId xmlns:a16="http://schemas.microsoft.com/office/drawing/2014/main" id="{8AE2588B-4B2E-4CA8-BF15-A9597101B76B}"/>
+                        </a:ext>
+                      </a:extLst>
+                    </pic:cNvPr>
+                    <pic:cNvPicPr>
+                      <a:picLocks noChangeAspect="1"/>
+                    </pic:cNvPicPr>
+                  </pic:nvPicPr>
+                  <pic:blipFill rotWithShape="1">
+                    <a:blip r:embed="rId12"/>
+                    <a:srcRect l="27346" t="15778" r="28461" b="6851"/>
+                    <a:stretch/>
+                  </pic:blipFill>
+                  <pic:spPr>
+                    <a:xfrm>
+                      <a:off x="0" y="0"/>
+                      <a:ext cx="3645298" cy="3588191"/>
+                    </a:xfrm>
+                    <a:prstGeom prst="rect">
+                      <a:avLst/>
+                    </a:prstGeom>
+                  </pic:spPr>
+                </pic:pic>
+              </a:graphicData>
+            </a:graphic>
+          </wp:inline>
+        </w:drawing>
       </w:r>
     </w:p>
     <w:p>
@@ -4499,7 +4567,7 @@
                     </pic:cNvPicPr>
                   </pic:nvPicPr>
                   <pic:blipFill rotWithShape="1">
-                    <a:blip r:embed="rId11"/>
+                    <a:blip r:embed="rId13"/>
                     <a:srcRect l="23423" t="10853" r="39308" b="76680"/>
                     <a:stretch/>
                   </pic:blipFill>
@@ -4593,7 +4661,7 @@
                     </pic:cNvPicPr>
                   </pic:nvPicPr>
                   <pic:blipFill rotWithShape="1">
-                    <a:blip r:embed="rId11"/>
+                    <a:blip r:embed="rId13"/>
                     <a:srcRect l="23538" t="23320" r="25000" b="65957"/>
                     <a:stretch/>
                   </pic:blipFill>
@@ -4695,21 +4763,737 @@
     </w:p>
     <w:p>
       <w:pPr>
-        <w:jc w:val="both"/>
-        <w:rPr>
-          <w:rFonts w:ascii="Arial" w:eastAsiaTheme="minorEastAsia" w:hAnsi="Arial" w:cs="Arial"/>
-          <w:sz w:val="24"/>
-          <w:szCs w:val="24"/>
-        </w:rPr>
-      </w:pPr>
-      <w:r>
-        <w:rPr>
-          <w:rFonts w:ascii="Arial" w:eastAsiaTheme="minorEastAsia" w:hAnsi="Arial" w:cs="Arial"/>
+        <w:ind w:left="708"/>
+        <w:jc w:val="both"/>
+        <w:rPr>
+          <w:rFonts w:ascii="Arial" w:eastAsiaTheme="minorEastAsia" w:hAnsi="Arial" w:cs="Arial"/>
+          <w:i/>
+          <w:iCs/>
+          <w:sz w:val="24"/>
+          <w:szCs w:val="24"/>
+        </w:rPr>
+      </w:pPr>
+      <w:r>
+        <w:rPr>
+          <w:rFonts w:ascii="Arial" w:eastAsiaTheme="minorEastAsia" w:hAnsi="Arial" w:cs="Arial"/>
+          <w:i/>
+          <w:iCs/>
+          <w:sz w:val="24"/>
+          <w:szCs w:val="24"/>
+        </w:rPr>
+        <w:t>Solución:</w:t>
+      </w:r>
+    </w:p>
+    <w:p>
+      <w:pPr>
+        <w:pStyle w:val="Prrafodelista"/>
+        <w:numPr>
+          <w:ilvl w:val="0"/>
+          <w:numId w:val="23"/>
+        </w:numPr>
+        <w:jc w:val="both"/>
+        <w:rPr>
+          <w:rFonts w:ascii="Arial" w:eastAsiaTheme="minorEastAsia" w:hAnsi="Arial" w:cs="Arial"/>
+          <w:i/>
+          <w:iCs/>
+          <w:sz w:val="24"/>
+          <w:szCs w:val="24"/>
+        </w:rPr>
+      </w:pPr>
+      <m:oMath>
+        <m:r>
+          <w:rPr>
+            <w:rFonts w:ascii="Cambria Math" w:eastAsiaTheme="minorEastAsia" w:hAnsi="Cambria Math" w:cs="Arial"/>
+            <w:sz w:val="24"/>
+            <w:szCs w:val="24"/>
+          </w:rPr>
+          <m:t>μ=</m:t>
+        </m:r>
+        <m:f>
+          <m:fPr>
+            <m:ctrlPr>
+              <w:rPr>
+                <w:rFonts w:ascii="Cambria Math" w:eastAsiaTheme="minorEastAsia" w:hAnsi="Cambria Math" w:cs="Arial"/>
+                <w:i/>
+                <w:iCs/>
+                <w:sz w:val="24"/>
+                <w:szCs w:val="24"/>
+              </w:rPr>
+            </m:ctrlPr>
+          </m:fPr>
+          <m:num>
+            <m:r>
+              <w:rPr>
+                <w:rFonts w:ascii="Cambria Math" w:eastAsiaTheme="minorEastAsia" w:hAnsi="Cambria Math" w:cs="Arial"/>
+                <w:sz w:val="24"/>
+                <w:szCs w:val="24"/>
+              </w:rPr>
+              <m:t>b+a</m:t>
+            </m:r>
+          </m:num>
+          <m:den>
+            <m:r>
+              <w:rPr>
+                <w:rFonts w:ascii="Cambria Math" w:eastAsiaTheme="minorEastAsia" w:hAnsi="Cambria Math" w:cs="Arial"/>
+                <w:sz w:val="24"/>
+                <w:szCs w:val="24"/>
+              </w:rPr>
+              <m:t>2</m:t>
+            </m:r>
+          </m:den>
+        </m:f>
+        <m:r>
+          <w:rPr>
+            <w:rFonts w:ascii="Cambria Math" w:eastAsiaTheme="minorEastAsia" w:hAnsi="Cambria Math" w:cs="Arial"/>
+            <w:sz w:val="24"/>
+            <w:szCs w:val="24"/>
+          </w:rPr>
+          <m:t>;2μ-a=b;2</m:t>
+        </m:r>
+        <m:d>
+          <m:dPr>
+            <m:ctrlPr>
+              <w:rPr>
+                <w:rFonts w:ascii="Cambria Math" w:eastAsiaTheme="minorEastAsia" w:hAnsi="Cambria Math" w:cs="Arial"/>
+                <w:i/>
+                <w:iCs/>
+                <w:sz w:val="24"/>
+                <w:szCs w:val="24"/>
+              </w:rPr>
+            </m:ctrlPr>
+          </m:dPr>
+          <m:e>
+            <m:r>
+              <w:rPr>
+                <w:rFonts w:ascii="Cambria Math" w:eastAsiaTheme="minorEastAsia" w:hAnsi="Cambria Math" w:cs="Arial"/>
+                <w:sz w:val="24"/>
+                <w:szCs w:val="24"/>
+              </w:rPr>
+              <m:t>40000</m:t>
+            </m:r>
+          </m:e>
+        </m:d>
+        <m:r>
+          <w:rPr>
+            <w:rFonts w:ascii="Cambria Math" w:eastAsiaTheme="minorEastAsia" w:hAnsi="Cambria Math" w:cs="Arial"/>
+            <w:sz w:val="24"/>
+            <w:szCs w:val="24"/>
+          </w:rPr>
+          <m:t>-30000=</m:t>
+        </m:r>
+      </m:oMath>
+      <w:r>
+        <w:rPr>
+          <w:rFonts w:ascii="Arial" w:eastAsiaTheme="minorEastAsia" w:hAnsi="Arial" w:cs="Arial"/>
+          <w:i/>
+          <w:iCs/>
+          <w:sz w:val="24"/>
+          <w:szCs w:val="24"/>
+          <w:u w:val="single"/>
+        </w:rPr>
+        <w:t>50000</w:t>
+      </w:r>
+    </w:p>
+    <w:p>
+      <w:pPr>
+        <w:pStyle w:val="Prrafodelista"/>
+        <w:ind w:left="1065"/>
+        <w:jc w:val="both"/>
+        <w:rPr>
+          <w:rFonts w:ascii="Arial" w:eastAsiaTheme="minorEastAsia" w:hAnsi="Arial" w:cs="Arial"/>
+          <w:i/>
+          <w:iCs/>
+          <w:sz w:val="24"/>
+          <w:szCs w:val="24"/>
+        </w:rPr>
+      </w:pPr>
+      <w:r>
+        <w:rPr>
+          <w:rFonts w:ascii="Arial" w:eastAsiaTheme="minorEastAsia" w:hAnsi="Arial" w:cs="Arial"/>
+          <w:i/>
+          <w:iCs/>
+          <w:sz w:val="24"/>
+          <w:szCs w:val="24"/>
+        </w:rPr>
+        <w:t xml:space="preserve">Las ventas máximas diarias son de </w:t>
+      </w:r>
+      <w:r>
+        <w:rPr>
+          <w:rFonts w:ascii="Arial" w:eastAsiaTheme="minorEastAsia" w:hAnsi="Arial" w:cs="Arial"/>
+          <w:i/>
+          <w:iCs/>
+          <w:sz w:val="24"/>
+          <w:szCs w:val="24"/>
+          <w:u w:val="single"/>
+        </w:rPr>
+        <w:t>50000</w:t>
+      </w:r>
+      <w:r>
+        <w:rPr>
+          <w:rFonts w:ascii="Arial" w:eastAsiaTheme="minorEastAsia" w:hAnsi="Arial" w:cs="Arial"/>
+          <w:i/>
+          <w:iCs/>
+          <w:sz w:val="24"/>
+          <w:szCs w:val="24"/>
+        </w:rPr>
+        <w:t xml:space="preserve"> litros de gasolina</w:t>
+      </w:r>
+    </w:p>
+    <w:p>
+      <w:pPr>
+        <w:jc w:val="both"/>
+        <w:rPr>
+          <w:rFonts w:ascii="Arial" w:eastAsiaTheme="minorEastAsia" w:hAnsi="Arial" w:cs="Arial"/>
+          <w:i/>
+          <w:iCs/>
+          <w:sz w:val="24"/>
+          <w:szCs w:val="24"/>
+          <w:u w:val="single"/>
+        </w:rPr>
+      </w:pPr>
+      <w:r>
+        <w:rPr>
+          <w:rFonts w:ascii="Arial" w:eastAsiaTheme="minorEastAsia" w:hAnsi="Arial" w:cs="Arial"/>
+          <w:i/>
+          <w:iCs/>
+          <w:sz w:val="24"/>
+          <w:szCs w:val="24"/>
+        </w:rPr>
+        <w:tab/>
+        <w:t>b)</w:t>
+      </w:r>
+      <m:oMath>
+        <m:r>
+          <w:rPr>
+            <w:rFonts w:ascii="Cambria Math" w:eastAsiaTheme="minorEastAsia" w:hAnsi="Cambria Math" w:cs="Arial"/>
+            <w:sz w:val="24"/>
+            <w:szCs w:val="24"/>
+          </w:rPr>
+          <m:t>P</m:t>
+        </m:r>
+        <m:d>
+          <m:dPr>
+            <m:ctrlPr>
+              <w:rPr>
+                <w:rFonts w:ascii="Cambria Math" w:eastAsiaTheme="minorEastAsia" w:hAnsi="Cambria Math" w:cs="Arial"/>
+                <w:i/>
+                <w:iCs/>
+                <w:sz w:val="24"/>
+                <w:szCs w:val="24"/>
+              </w:rPr>
+            </m:ctrlPr>
+          </m:dPr>
+          <m:e>
+            <m:r>
+              <w:rPr>
+                <w:rFonts w:ascii="Cambria Math" w:eastAsiaTheme="minorEastAsia" w:hAnsi="Cambria Math" w:cs="Arial"/>
+                <w:sz w:val="24"/>
+                <w:szCs w:val="24"/>
+              </w:rPr>
+              <m:t>X≤k</m:t>
+            </m:r>
+          </m:e>
+        </m:d>
+        <m:r>
+          <w:rPr>
+            <w:rFonts w:ascii="Cambria Math" w:eastAsiaTheme="minorEastAsia" w:hAnsi="Cambria Math" w:cs="Arial"/>
+            <w:sz w:val="24"/>
+            <w:szCs w:val="24"/>
+          </w:rPr>
+          <m:t>=</m:t>
+        </m:r>
+        <m:f>
+          <m:fPr>
+            <m:ctrlPr>
+              <w:rPr>
+                <w:rFonts w:ascii="Cambria Math" w:eastAsiaTheme="minorEastAsia" w:hAnsi="Cambria Math" w:cs="Arial"/>
+                <w:i/>
+                <w:iCs/>
+                <w:sz w:val="24"/>
+                <w:szCs w:val="24"/>
+              </w:rPr>
+            </m:ctrlPr>
+          </m:fPr>
+          <m:num>
+            <m:r>
+              <w:rPr>
+                <w:rFonts w:ascii="Cambria Math" w:eastAsiaTheme="minorEastAsia" w:hAnsi="Cambria Math" w:cs="Arial"/>
+                <w:sz w:val="24"/>
+                <w:szCs w:val="24"/>
+              </w:rPr>
+              <m:t>k-a</m:t>
+            </m:r>
+          </m:num>
+          <m:den>
+            <m:r>
+              <w:rPr>
+                <w:rFonts w:ascii="Cambria Math" w:eastAsiaTheme="minorEastAsia" w:hAnsi="Cambria Math" w:cs="Arial"/>
+                <w:sz w:val="24"/>
+                <w:szCs w:val="24"/>
+              </w:rPr>
+              <m:t>b-a</m:t>
+            </m:r>
+          </m:den>
+        </m:f>
+        <m:r>
+          <w:rPr>
+            <w:rFonts w:ascii="Cambria Math" w:eastAsiaTheme="minorEastAsia" w:hAnsi="Cambria Math" w:cs="Arial"/>
+            <w:sz w:val="24"/>
+            <w:szCs w:val="24"/>
+          </w:rPr>
+          <m:t>;P</m:t>
+        </m:r>
+        <m:d>
+          <m:dPr>
+            <m:ctrlPr>
+              <w:rPr>
+                <w:rFonts w:ascii="Cambria Math" w:eastAsiaTheme="minorEastAsia" w:hAnsi="Cambria Math" w:cs="Arial"/>
+                <w:i/>
+                <w:iCs/>
+                <w:sz w:val="24"/>
+                <w:szCs w:val="24"/>
+              </w:rPr>
+            </m:ctrlPr>
+          </m:dPr>
+          <m:e>
+            <m:r>
+              <w:rPr>
+                <w:rFonts w:ascii="Cambria Math" w:eastAsiaTheme="minorEastAsia" w:hAnsi="Cambria Math" w:cs="Arial"/>
+                <w:sz w:val="24"/>
+                <w:szCs w:val="24"/>
+              </w:rPr>
+              <m:t>X&gt;k</m:t>
+            </m:r>
+          </m:e>
+        </m:d>
+        <m:r>
+          <w:rPr>
+            <w:rFonts w:ascii="Cambria Math" w:eastAsiaTheme="minorEastAsia" w:hAnsi="Cambria Math" w:cs="Arial"/>
+            <w:sz w:val="24"/>
+            <w:szCs w:val="24"/>
+          </w:rPr>
+          <m:t>=1-</m:t>
+        </m:r>
+        <m:f>
+          <m:fPr>
+            <m:ctrlPr>
+              <w:rPr>
+                <w:rFonts w:ascii="Cambria Math" w:eastAsiaTheme="minorEastAsia" w:hAnsi="Cambria Math" w:cs="Arial"/>
+                <w:i/>
+                <w:iCs/>
+                <w:sz w:val="24"/>
+                <w:szCs w:val="24"/>
+              </w:rPr>
+            </m:ctrlPr>
+          </m:fPr>
+          <m:num>
+            <m:r>
+              <w:rPr>
+                <w:rFonts w:ascii="Cambria Math" w:eastAsiaTheme="minorEastAsia" w:hAnsi="Cambria Math" w:cs="Arial"/>
+                <w:sz w:val="24"/>
+                <w:szCs w:val="24"/>
+              </w:rPr>
+              <m:t>k-a</m:t>
+            </m:r>
+          </m:num>
+          <m:den>
+            <m:r>
+              <w:rPr>
+                <w:rFonts w:ascii="Cambria Math" w:eastAsiaTheme="minorEastAsia" w:hAnsi="Cambria Math" w:cs="Arial"/>
+                <w:sz w:val="24"/>
+                <w:szCs w:val="24"/>
+              </w:rPr>
+              <m:t>b-a</m:t>
+            </m:r>
+          </m:den>
+        </m:f>
+      </m:oMath>
+      <w:r>
+        <w:rPr>
+          <w:rFonts w:ascii="Arial" w:eastAsiaTheme="minorEastAsia" w:hAnsi="Arial" w:cs="Arial"/>
+          <w:i/>
+          <w:iCs/>
+          <w:sz w:val="24"/>
+          <w:szCs w:val="24"/>
+        </w:rPr>
+        <w:t>;</w:t>
+      </w:r>
+      <m:oMath>
+        <m:r>
+          <w:rPr>
+            <w:rFonts w:ascii="Cambria Math" w:eastAsiaTheme="minorEastAsia" w:hAnsi="Cambria Math" w:cs="Arial"/>
+            <w:sz w:val="24"/>
+            <w:szCs w:val="24"/>
+          </w:rPr>
+          <m:t xml:space="preserve"> P</m:t>
+        </m:r>
+        <m:d>
+          <m:dPr>
+            <m:ctrlPr>
+              <w:rPr>
+                <w:rFonts w:ascii="Cambria Math" w:eastAsiaTheme="minorEastAsia" w:hAnsi="Cambria Math" w:cs="Arial"/>
+                <w:i/>
+                <w:iCs/>
+                <w:sz w:val="24"/>
+                <w:szCs w:val="24"/>
+              </w:rPr>
+            </m:ctrlPr>
+          </m:dPr>
+          <m:e>
+            <m:r>
+              <w:rPr>
+                <w:rFonts w:ascii="Cambria Math" w:eastAsiaTheme="minorEastAsia" w:hAnsi="Cambria Math" w:cs="Arial"/>
+                <w:sz w:val="24"/>
+                <w:szCs w:val="24"/>
+              </w:rPr>
+              <m:t>X&gt;34000</m:t>
+            </m:r>
+          </m:e>
+        </m:d>
+        <m:r>
+          <w:rPr>
+            <w:rFonts w:ascii="Cambria Math" w:eastAsiaTheme="minorEastAsia" w:hAnsi="Cambria Math" w:cs="Arial"/>
+            <w:sz w:val="24"/>
+            <w:szCs w:val="24"/>
+          </w:rPr>
+          <m:t>=1-</m:t>
+        </m:r>
+        <m:f>
+          <m:fPr>
+            <m:ctrlPr>
+              <w:rPr>
+                <w:rFonts w:ascii="Cambria Math" w:eastAsiaTheme="minorEastAsia" w:hAnsi="Cambria Math" w:cs="Arial"/>
+                <w:i/>
+                <w:iCs/>
+                <w:sz w:val="24"/>
+                <w:szCs w:val="24"/>
+              </w:rPr>
+            </m:ctrlPr>
+          </m:fPr>
+          <m:num>
+            <m:r>
+              <w:rPr>
+                <w:rFonts w:ascii="Cambria Math" w:eastAsiaTheme="minorEastAsia" w:hAnsi="Cambria Math" w:cs="Arial"/>
+                <w:sz w:val="24"/>
+                <w:szCs w:val="24"/>
+              </w:rPr>
+              <m:t>34000-30000</m:t>
+            </m:r>
+          </m:num>
+          <m:den>
+            <m:r>
+              <w:rPr>
+                <w:rFonts w:ascii="Cambria Math" w:eastAsiaTheme="minorEastAsia" w:hAnsi="Cambria Math" w:cs="Arial"/>
+                <w:sz w:val="24"/>
+                <w:szCs w:val="24"/>
+              </w:rPr>
+              <m:t>50000-30000</m:t>
+            </m:r>
+          </m:den>
+        </m:f>
+        <m:r>
+          <w:rPr>
+            <w:rFonts w:ascii="Cambria Math" w:eastAsiaTheme="minorEastAsia" w:hAnsi="Cambria Math" w:cs="Arial"/>
+            <w:sz w:val="24"/>
+            <w:szCs w:val="24"/>
+          </w:rPr>
+          <m:t xml:space="preserve">= </m:t>
+        </m:r>
+      </m:oMath>
+      <w:r>
+        <w:rPr>
+          <w:rFonts w:ascii="Arial" w:eastAsiaTheme="minorEastAsia" w:hAnsi="Arial" w:cs="Arial"/>
+          <w:i/>
+          <w:iCs/>
+          <w:sz w:val="24"/>
+          <w:szCs w:val="24"/>
+        </w:rPr>
+        <w:t>.</w:t>
+      </w:r>
+      <w:r>
+        <w:rPr>
+          <w:rFonts w:ascii="Arial" w:eastAsiaTheme="minorEastAsia" w:hAnsi="Arial" w:cs="Arial"/>
+          <w:i/>
+          <w:iCs/>
+          <w:sz w:val="24"/>
+          <w:szCs w:val="24"/>
+          <w:u w:val="single"/>
+        </w:rPr>
+        <w:t>8</w:t>
+      </w:r>
+    </w:p>
+    <w:p>
+      <w:pPr>
+        <w:ind w:left="708"/>
+        <w:jc w:val="both"/>
+        <w:rPr>
+          <w:rFonts w:ascii="Arial" w:eastAsiaTheme="minorEastAsia" w:hAnsi="Arial" w:cs="Arial"/>
+          <w:i/>
+          <w:iCs/>
+          <w:sz w:val="24"/>
+          <w:szCs w:val="24"/>
+          <w:u w:val="single"/>
+        </w:rPr>
+      </w:pPr>
+      <w:r>
+        <w:rPr>
+          <w:rFonts w:ascii="Arial" w:eastAsiaTheme="minorEastAsia" w:hAnsi="Arial" w:cs="Arial"/>
+          <w:i/>
+          <w:iCs/>
+          <w:sz w:val="24"/>
+          <w:szCs w:val="24"/>
+        </w:rPr>
+        <w:t xml:space="preserve">El porcentaje de días que las ventas superaran los 34000 litros es </w:t>
+      </w:r>
+      <w:r>
+        <w:rPr>
+          <w:rFonts w:ascii="Arial" w:eastAsiaTheme="minorEastAsia" w:hAnsi="Arial" w:cs="Arial"/>
+          <w:i/>
+          <w:iCs/>
+          <w:sz w:val="24"/>
+          <w:szCs w:val="24"/>
+          <w:u w:val="single"/>
+        </w:rPr>
+        <w:t>de 80%</w:t>
+      </w:r>
+      <w:r>
+        <w:rPr>
+          <w:rFonts w:ascii="Arial" w:eastAsiaTheme="minorEastAsia" w:hAnsi="Arial" w:cs="Arial"/>
+          <w:i/>
+          <w:iCs/>
+          <w:sz w:val="24"/>
+          <w:szCs w:val="24"/>
+        </w:rPr>
+        <w:t xml:space="preserve"> ya que la probabilidad de superar esa cantidad diariamente es </w:t>
+      </w:r>
+      <w:r>
+        <w:rPr>
+          <w:rFonts w:ascii="Arial" w:eastAsiaTheme="minorEastAsia" w:hAnsi="Arial" w:cs="Arial"/>
+          <w:i/>
+          <w:iCs/>
+          <w:sz w:val="24"/>
+          <w:szCs w:val="24"/>
+          <w:u w:val="single"/>
+        </w:rPr>
+        <w:t>de .8</w:t>
+      </w:r>
+    </w:p>
+    <w:p>
+      <w:pPr>
+        <w:ind w:left="708"/>
+        <w:jc w:val="both"/>
+        <w:rPr>
+          <w:rFonts w:ascii="Arial" w:eastAsiaTheme="minorEastAsia" w:hAnsi="Arial" w:cs="Arial"/>
+          <w:i/>
+          <w:iCs/>
+          <w:sz w:val="24"/>
+          <w:szCs w:val="24"/>
+        </w:rPr>
+      </w:pPr>
+      <w:r>
+        <w:rPr>
+          <w:rFonts w:ascii="Arial" w:eastAsiaTheme="minorEastAsia" w:hAnsi="Arial" w:cs="Arial"/>
+          <w:i/>
+          <w:iCs/>
+          <w:sz w:val="24"/>
+          <w:szCs w:val="24"/>
+        </w:rPr>
+        <w:t xml:space="preserve">Código en R: </w:t>
+      </w:r>
+    </w:p>
+    <w:p>
+      <w:pPr>
+        <w:ind w:left="708"/>
+        <w:jc w:val="both"/>
+        <w:rPr>
+          <w:rFonts w:ascii="Arial" w:eastAsiaTheme="minorEastAsia" w:hAnsi="Arial" w:cs="Arial"/>
+          <w:sz w:val="24"/>
+          <w:szCs w:val="24"/>
+          <w:u w:val="single"/>
+        </w:rPr>
+      </w:pPr>
+      <w:r>
+        <w:rPr>
+          <w:rFonts w:ascii="Arial" w:eastAsiaTheme="minorEastAsia" w:hAnsi="Arial" w:cs="Arial"/>
+          <w:i/>
+          <w:iCs/>
+          <w:noProof/>
+          <w:sz w:val="24"/>
+          <w:szCs w:val="24"/>
+        </w:rPr>
+        <w:drawing>
+          <wp:inline distT="0" distB="0" distL="0" distR="0" wp14:anchorId="3880BB9D" wp14:editId="3DAA59C4">
+            <wp:extent cx="4093698" cy="2669345"/>
+            <wp:effectExtent l="0" t="0" r="2540" b="0"/>
+            <wp:docPr id="9" name="Imagen 6">
+              <a:extLst xmlns:a="http://schemas.openxmlformats.org/drawingml/2006/main">
+                <a:ext uri="{FF2B5EF4-FFF2-40B4-BE49-F238E27FC236}">
+                  <a16:creationId xmlns:a16="http://schemas.microsoft.com/office/drawing/2014/main" id="{8365740E-2DB4-4B8E-A4D9-C5B035B28755}"/>
+                </a:ext>
+              </a:extLst>
+            </wp:docPr>
+            <wp:cNvGraphicFramePr>
+              <a:graphicFrameLocks xmlns:a="http://schemas.openxmlformats.org/drawingml/2006/main" noChangeAspect="1"/>
+            </wp:cNvGraphicFramePr>
+            <a:graphic xmlns:a="http://schemas.openxmlformats.org/drawingml/2006/main">
+              <a:graphicData uri="http://schemas.openxmlformats.org/drawingml/2006/picture">
+                <pic:pic xmlns:pic="http://schemas.openxmlformats.org/drawingml/2006/picture">
+                  <pic:nvPicPr>
+                    <pic:cNvPr id="7" name="Imagen 6">
+                      <a:extLst>
+                        <a:ext uri="{FF2B5EF4-FFF2-40B4-BE49-F238E27FC236}">
+                          <a16:creationId xmlns:a16="http://schemas.microsoft.com/office/drawing/2014/main" id="{8365740E-2DB4-4B8E-A4D9-C5B035B28755}"/>
+                        </a:ext>
+                      </a:extLst>
+                    </pic:cNvPr>
+                    <pic:cNvPicPr>
+                      <a:picLocks noChangeAspect="1"/>
+                    </pic:cNvPicPr>
+                  </pic:nvPicPr>
+                  <pic:blipFill rotWithShape="1">
+                    <a:blip r:embed="rId14"/>
+                    <a:srcRect l="22961" t="11058" r="43462" b="50000"/>
+                    <a:stretch/>
+                  </pic:blipFill>
+                  <pic:spPr>
+                    <a:xfrm>
+                      <a:off x="0" y="0"/>
+                      <a:ext cx="4093698" cy="2669345"/>
+                    </a:xfrm>
+                    <a:prstGeom prst="rect">
+                      <a:avLst/>
+                    </a:prstGeom>
+                  </pic:spPr>
+                </pic:pic>
+              </a:graphicData>
+            </a:graphic>
+          </wp:inline>
+        </w:drawing>
+      </w:r>
+    </w:p>
+    <w:p>
+      <w:pPr>
+        <w:rPr>
+          <w:rFonts w:ascii="Arial" w:eastAsiaTheme="minorEastAsia" w:hAnsi="Arial" w:cs="Arial"/>
+          <w:i/>
+          <w:iCs/>
+          <w:sz w:val="24"/>
+          <w:szCs w:val="24"/>
+        </w:rPr>
+      </w:pPr>
+      <w:r>
+        <w:rPr>
+          <w:rFonts w:ascii="Arial" w:eastAsiaTheme="minorEastAsia" w:hAnsi="Arial" w:cs="Arial"/>
+          <w:i/>
+          <w:iCs/>
+          <w:sz w:val="24"/>
+          <w:szCs w:val="24"/>
+        </w:rPr>
+        <w:tab/>
+        <w:t>Resultado de la ejecución:</w:t>
+      </w:r>
+    </w:p>
+    <w:p>
+      <w:pPr>
+        <w:rPr>
+          <w:rFonts w:ascii="Arial" w:eastAsiaTheme="minorEastAsia" w:hAnsi="Arial" w:cs="Arial"/>
+          <w:i/>
+          <w:iCs/>
+          <w:sz w:val="24"/>
+          <w:szCs w:val="24"/>
+        </w:rPr>
+      </w:pPr>
+      <w:r>
+        <w:rPr>
+          <w:rFonts w:ascii="Arial" w:eastAsiaTheme="minorEastAsia" w:hAnsi="Arial" w:cs="Arial"/>
+          <w:i/>
+          <w:iCs/>
+          <w:noProof/>
+          <w:sz w:val="24"/>
+          <w:szCs w:val="24"/>
+        </w:rPr>
+        <w:drawing>
+          <wp:inline distT="0" distB="0" distL="0" distR="0" wp14:anchorId="2E9A7B52" wp14:editId="7E00A084">
+            <wp:extent cx="5612130" cy="838835"/>
+            <wp:effectExtent l="0" t="0" r="7620" b="0"/>
+            <wp:docPr id="12" name="Imagen 7">
+              <a:extLst xmlns:a="http://schemas.openxmlformats.org/drawingml/2006/main">
+                <a:ext uri="{FF2B5EF4-FFF2-40B4-BE49-F238E27FC236}">
+                  <a16:creationId xmlns:a16="http://schemas.microsoft.com/office/drawing/2014/main" id="{62B84298-3734-4B45-8A64-D2D884F1E308}"/>
+                </a:ext>
+              </a:extLst>
+            </wp:docPr>
+            <wp:cNvGraphicFramePr>
+              <a:graphicFrameLocks xmlns:a="http://schemas.openxmlformats.org/drawingml/2006/main" noChangeAspect="1"/>
+            </wp:cNvGraphicFramePr>
+            <a:graphic xmlns:a="http://schemas.openxmlformats.org/drawingml/2006/main">
+              <a:graphicData uri="http://schemas.openxmlformats.org/drawingml/2006/picture">
+                <pic:pic xmlns:pic="http://schemas.openxmlformats.org/drawingml/2006/picture">
+                  <pic:nvPicPr>
+                    <pic:cNvPr id="8" name="Imagen 7">
+                      <a:extLst>
+                        <a:ext uri="{FF2B5EF4-FFF2-40B4-BE49-F238E27FC236}">
+                          <a16:creationId xmlns:a16="http://schemas.microsoft.com/office/drawing/2014/main" id="{62B84298-3734-4B45-8A64-D2D884F1E308}"/>
+                        </a:ext>
+                      </a:extLst>
+                    </pic:cNvPr>
+                    <pic:cNvPicPr>
+                      <a:picLocks noChangeAspect="1"/>
+                    </pic:cNvPicPr>
+                  </pic:nvPicPr>
+                  <pic:blipFill rotWithShape="1">
+                    <a:blip r:embed="rId15"/>
+                    <a:srcRect l="22616" t="21729" r="5615" b="59184"/>
+                    <a:stretch/>
+                  </pic:blipFill>
+                  <pic:spPr>
+                    <a:xfrm>
+                      <a:off x="0" y="0"/>
+                      <a:ext cx="5612130" cy="838835"/>
+                    </a:xfrm>
+                    <a:prstGeom prst="rect">
+                      <a:avLst/>
+                    </a:prstGeom>
+                  </pic:spPr>
+                </pic:pic>
+              </a:graphicData>
+            </a:graphic>
+          </wp:inline>
+        </w:drawing>
+      </w:r>
+      <w:r>
+        <w:rPr>
+          <w:rFonts w:ascii="Arial" w:eastAsiaTheme="minorEastAsia" w:hAnsi="Arial" w:cs="Arial"/>
+          <w:i/>
+          <w:iCs/>
           <w:sz w:val="24"/>
           <w:szCs w:val="24"/>
         </w:rPr>
         <w:br w:type="page"/>
       </w:r>
+    </w:p>
+    <w:p>
+      <w:pPr>
+        <w:rPr>
+          <w:rFonts w:ascii="Arial" w:eastAsiaTheme="minorEastAsia" w:hAnsi="Arial" w:cs="Arial"/>
+          <w:i/>
+          <w:iCs/>
+          <w:sz w:val="24"/>
+          <w:szCs w:val="24"/>
+        </w:rPr>
+      </w:pPr>
+    </w:p>
+    <w:p>
+      <w:pPr>
+        <w:jc w:val="both"/>
+        <w:rPr>
+          <w:rFonts w:ascii="Arial" w:eastAsiaTheme="minorEastAsia" w:hAnsi="Arial" w:cs="Arial"/>
+          <w:i/>
+          <w:iCs/>
+          <w:sz w:val="24"/>
+          <w:szCs w:val="24"/>
+        </w:rPr>
+      </w:pPr>
     </w:p>
     <w:p>
       <w:pPr>
@@ -4731,7 +5515,6 @@
           <w:sz w:val="24"/>
           <w:szCs w:val="24"/>
         </w:rPr>
-        <w:lastRenderedPageBreak/>
         <w:t>Una variable aleatoria continua X se distribuye uniformemente en el intervalo [2,4].</w:t>
       </w:r>
     </w:p>
@@ -4849,11 +5632,1137 @@
     </w:p>
     <w:p>
       <w:pPr>
-        <w:jc w:val="both"/>
-        <w:rPr>
-          <w:rFonts w:ascii="Arial" w:eastAsiaTheme="minorEastAsia" w:hAnsi="Arial" w:cs="Arial"/>
-          <w:sz w:val="24"/>
-          <w:szCs w:val="24"/>
+        <w:ind w:left="708"/>
+        <w:jc w:val="both"/>
+        <w:rPr>
+          <w:rFonts w:ascii="Arial" w:eastAsiaTheme="minorEastAsia" w:hAnsi="Arial" w:cs="Arial"/>
+          <w:sz w:val="24"/>
+          <w:szCs w:val="24"/>
+        </w:rPr>
+      </w:pPr>
+      <w:r>
+        <w:rPr>
+          <w:rFonts w:ascii="Arial" w:eastAsiaTheme="minorEastAsia" w:hAnsi="Arial" w:cs="Arial"/>
+          <w:sz w:val="24"/>
+          <w:szCs w:val="24"/>
+        </w:rPr>
+        <w:t>Solución:</w:t>
+      </w:r>
+    </w:p>
+    <w:p>
+      <w:pPr>
+        <w:pStyle w:val="Prrafodelista"/>
+        <w:numPr>
+          <w:ilvl w:val="0"/>
+          <w:numId w:val="25"/>
+        </w:numPr>
+        <w:jc w:val="both"/>
+        <w:rPr>
+          <w:rFonts w:ascii="Arial" w:eastAsiaTheme="minorEastAsia" w:hAnsi="Arial" w:cs="Arial"/>
+          <w:sz w:val="24"/>
+          <w:szCs w:val="24"/>
+        </w:rPr>
+      </w:pPr>
+      <w:r>
+        <w:rPr>
+          <w:rFonts w:ascii="Arial" w:eastAsiaTheme="minorEastAsia" w:hAnsi="Arial" w:cs="Arial"/>
+          <w:sz w:val="24"/>
+          <w:szCs w:val="24"/>
+        </w:rPr>
+        <w:t xml:space="preserve">Media: </w:t>
+      </w:r>
+      <m:oMath>
+        <m:r>
+          <w:rPr>
+            <w:rFonts w:ascii="Cambria Math" w:eastAsiaTheme="minorEastAsia" w:hAnsi="Cambria Math" w:cs="Arial"/>
+            <w:sz w:val="24"/>
+            <w:szCs w:val="24"/>
+          </w:rPr>
+          <m:t>E</m:t>
+        </m:r>
+        <m:d>
+          <m:dPr>
+            <m:begChr m:val="{"/>
+            <m:endChr m:val="}"/>
+            <m:ctrlPr>
+              <w:rPr>
+                <w:rFonts w:ascii="Cambria Math" w:eastAsiaTheme="minorEastAsia" w:hAnsi="Cambria Math" w:cs="Arial"/>
+                <w:i/>
+                <w:sz w:val="24"/>
+                <w:szCs w:val="24"/>
+              </w:rPr>
+            </m:ctrlPr>
+          </m:dPr>
+          <m:e>
+            <m:r>
+              <w:rPr>
+                <w:rFonts w:ascii="Cambria Math" w:eastAsiaTheme="minorEastAsia" w:hAnsi="Cambria Math" w:cs="Arial"/>
+                <w:sz w:val="24"/>
+                <w:szCs w:val="24"/>
+              </w:rPr>
+              <m:t>x</m:t>
+            </m:r>
+          </m:e>
+        </m:d>
+        <m:r>
+          <w:rPr>
+            <w:rFonts w:ascii="Cambria Math" w:eastAsiaTheme="minorEastAsia" w:hAnsi="Cambria Math" w:cs="Arial"/>
+            <w:sz w:val="24"/>
+            <w:szCs w:val="24"/>
+          </w:rPr>
+          <m:t>=</m:t>
+        </m:r>
+        <m:f>
+          <m:fPr>
+            <m:ctrlPr>
+              <w:rPr>
+                <w:rFonts w:ascii="Cambria Math" w:eastAsiaTheme="minorEastAsia" w:hAnsi="Cambria Math" w:cs="Arial"/>
+                <w:i/>
+                <w:sz w:val="24"/>
+                <w:szCs w:val="24"/>
+              </w:rPr>
+            </m:ctrlPr>
+          </m:fPr>
+          <m:num>
+            <m:r>
+              <w:rPr>
+                <w:rFonts w:ascii="Cambria Math" w:eastAsiaTheme="minorEastAsia" w:hAnsi="Cambria Math" w:cs="Arial"/>
+                <w:sz w:val="24"/>
+                <w:szCs w:val="24"/>
+              </w:rPr>
+              <m:t>2+4</m:t>
+            </m:r>
+          </m:num>
+          <m:den>
+            <m:r>
+              <w:rPr>
+                <w:rFonts w:ascii="Cambria Math" w:eastAsiaTheme="minorEastAsia" w:hAnsi="Cambria Math" w:cs="Arial"/>
+                <w:sz w:val="24"/>
+                <w:szCs w:val="24"/>
+              </w:rPr>
+              <m:t>2</m:t>
+            </m:r>
+          </m:den>
+        </m:f>
+        <m:r>
+          <w:rPr>
+            <w:rFonts w:ascii="Cambria Math" w:eastAsiaTheme="minorEastAsia" w:hAnsi="Cambria Math" w:cs="Arial"/>
+            <w:sz w:val="24"/>
+            <w:szCs w:val="24"/>
+          </w:rPr>
+          <m:t>=3</m:t>
+        </m:r>
+      </m:oMath>
+    </w:p>
+    <w:p>
+      <w:pPr>
+        <w:pStyle w:val="Prrafodelista"/>
+        <w:ind w:left="1068"/>
+        <w:jc w:val="both"/>
+        <w:rPr>
+          <w:rFonts w:ascii="Arial" w:eastAsiaTheme="minorEastAsia" w:hAnsi="Arial" w:cs="Arial"/>
+          <w:sz w:val="24"/>
+          <w:szCs w:val="24"/>
+        </w:rPr>
+      </w:pPr>
+      <w:r>
+        <w:rPr>
+          <w:rFonts w:ascii="Arial" w:eastAsiaTheme="minorEastAsia" w:hAnsi="Arial" w:cs="Arial"/>
+          <w:sz w:val="24"/>
+          <w:szCs w:val="24"/>
+        </w:rPr>
+        <w:t xml:space="preserve">Varianza: </w:t>
+      </w:r>
+      <m:oMath>
+        <m:r>
+          <w:rPr>
+            <w:rFonts w:ascii="Cambria Math" w:eastAsiaTheme="minorEastAsia" w:hAnsi="Cambria Math" w:cs="Arial"/>
+            <w:sz w:val="24"/>
+            <w:szCs w:val="24"/>
+          </w:rPr>
+          <m:t>Var</m:t>
+        </m:r>
+        <m:d>
+          <m:dPr>
+            <m:begChr m:val="{"/>
+            <m:endChr m:val="}"/>
+            <m:ctrlPr>
+              <w:rPr>
+                <w:rFonts w:ascii="Cambria Math" w:eastAsiaTheme="minorEastAsia" w:hAnsi="Cambria Math" w:cs="Arial"/>
+                <w:i/>
+                <w:sz w:val="24"/>
+                <w:szCs w:val="24"/>
+              </w:rPr>
+            </m:ctrlPr>
+          </m:dPr>
+          <m:e>
+            <m:r>
+              <w:rPr>
+                <w:rFonts w:ascii="Cambria Math" w:eastAsiaTheme="minorEastAsia" w:hAnsi="Cambria Math" w:cs="Arial"/>
+                <w:sz w:val="24"/>
+                <w:szCs w:val="24"/>
+              </w:rPr>
+              <m:t>x</m:t>
+            </m:r>
+          </m:e>
+        </m:d>
+        <m:r>
+          <w:rPr>
+            <w:rFonts w:ascii="Cambria Math" w:eastAsiaTheme="minorEastAsia" w:hAnsi="Cambria Math" w:cs="Arial"/>
+            <w:sz w:val="24"/>
+            <w:szCs w:val="24"/>
+          </w:rPr>
+          <m:t>=</m:t>
+        </m:r>
+        <m:f>
+          <m:fPr>
+            <m:ctrlPr>
+              <w:rPr>
+                <w:rFonts w:ascii="Cambria Math" w:eastAsiaTheme="minorEastAsia" w:hAnsi="Cambria Math" w:cs="Arial"/>
+                <w:i/>
+                <w:sz w:val="24"/>
+                <w:szCs w:val="24"/>
+              </w:rPr>
+            </m:ctrlPr>
+          </m:fPr>
+          <m:num>
+            <m:sSup>
+              <m:sSupPr>
+                <m:ctrlPr>
+                  <w:rPr>
+                    <w:rFonts w:ascii="Cambria Math" w:eastAsiaTheme="minorEastAsia" w:hAnsi="Cambria Math" w:cs="Arial"/>
+                    <w:i/>
+                    <w:sz w:val="24"/>
+                    <w:szCs w:val="24"/>
+                  </w:rPr>
+                </m:ctrlPr>
+              </m:sSupPr>
+              <m:e>
+                <m:d>
+                  <m:dPr>
+                    <m:ctrlPr>
+                      <w:rPr>
+                        <w:rFonts w:ascii="Cambria Math" w:eastAsiaTheme="minorEastAsia" w:hAnsi="Cambria Math" w:cs="Arial"/>
+                        <w:i/>
+                        <w:sz w:val="24"/>
+                        <w:szCs w:val="24"/>
+                      </w:rPr>
+                    </m:ctrlPr>
+                  </m:dPr>
+                  <m:e>
+                    <m:r>
+                      <w:rPr>
+                        <w:rFonts w:ascii="Cambria Math" w:eastAsiaTheme="minorEastAsia" w:hAnsi="Cambria Math" w:cs="Arial"/>
+                        <w:sz w:val="24"/>
+                        <w:szCs w:val="24"/>
+                      </w:rPr>
+                      <m:t>b-a</m:t>
+                    </m:r>
+                  </m:e>
+                </m:d>
+              </m:e>
+              <m:sup>
+                <m:r>
+                  <w:rPr>
+                    <w:rFonts w:ascii="Cambria Math" w:eastAsiaTheme="minorEastAsia" w:hAnsi="Cambria Math" w:cs="Arial"/>
+                    <w:sz w:val="24"/>
+                    <w:szCs w:val="24"/>
+                  </w:rPr>
+                  <m:t>2</m:t>
+                </m:r>
+              </m:sup>
+            </m:sSup>
+          </m:num>
+          <m:den>
+            <m:r>
+              <w:rPr>
+                <w:rFonts w:ascii="Cambria Math" w:eastAsiaTheme="minorEastAsia" w:hAnsi="Cambria Math" w:cs="Arial"/>
+                <w:sz w:val="24"/>
+                <w:szCs w:val="24"/>
+              </w:rPr>
+              <m:t>12</m:t>
+            </m:r>
+          </m:den>
+        </m:f>
+        <m:r>
+          <w:rPr>
+            <w:rFonts w:ascii="Cambria Math" w:eastAsiaTheme="minorEastAsia" w:hAnsi="Cambria Math" w:cs="Arial"/>
+            <w:sz w:val="24"/>
+            <w:szCs w:val="24"/>
+          </w:rPr>
+          <m:t>=</m:t>
+        </m:r>
+        <m:f>
+          <m:fPr>
+            <m:ctrlPr>
+              <w:rPr>
+                <w:rFonts w:ascii="Cambria Math" w:eastAsiaTheme="minorEastAsia" w:hAnsi="Cambria Math" w:cs="Arial"/>
+                <w:i/>
+                <w:sz w:val="24"/>
+                <w:szCs w:val="24"/>
+              </w:rPr>
+            </m:ctrlPr>
+          </m:fPr>
+          <m:num>
+            <m:sSup>
+              <m:sSupPr>
+                <m:ctrlPr>
+                  <w:rPr>
+                    <w:rFonts w:ascii="Cambria Math" w:eastAsiaTheme="minorEastAsia" w:hAnsi="Cambria Math" w:cs="Arial"/>
+                    <w:i/>
+                    <w:sz w:val="24"/>
+                    <w:szCs w:val="24"/>
+                  </w:rPr>
+                </m:ctrlPr>
+              </m:sSupPr>
+              <m:e>
+                <m:d>
+                  <m:dPr>
+                    <m:ctrlPr>
+                      <w:rPr>
+                        <w:rFonts w:ascii="Cambria Math" w:eastAsiaTheme="minorEastAsia" w:hAnsi="Cambria Math" w:cs="Arial"/>
+                        <w:i/>
+                        <w:sz w:val="24"/>
+                        <w:szCs w:val="24"/>
+                      </w:rPr>
+                    </m:ctrlPr>
+                  </m:dPr>
+                  <m:e>
+                    <m:r>
+                      <w:rPr>
+                        <w:rFonts w:ascii="Cambria Math" w:eastAsiaTheme="minorEastAsia" w:hAnsi="Cambria Math" w:cs="Arial"/>
+                        <w:sz w:val="24"/>
+                        <w:szCs w:val="24"/>
+                      </w:rPr>
+                      <m:t>2-4</m:t>
+                    </m:r>
+                  </m:e>
+                </m:d>
+              </m:e>
+              <m:sup>
+                <m:r>
+                  <w:rPr>
+                    <w:rFonts w:ascii="Cambria Math" w:eastAsiaTheme="minorEastAsia" w:hAnsi="Cambria Math" w:cs="Arial"/>
+                    <w:sz w:val="24"/>
+                    <w:szCs w:val="24"/>
+                  </w:rPr>
+                  <m:t>2</m:t>
+                </m:r>
+              </m:sup>
+            </m:sSup>
+          </m:num>
+          <m:den>
+            <m:r>
+              <w:rPr>
+                <w:rFonts w:ascii="Cambria Math" w:eastAsiaTheme="minorEastAsia" w:hAnsi="Cambria Math" w:cs="Arial"/>
+                <w:sz w:val="24"/>
+                <w:szCs w:val="24"/>
+              </w:rPr>
+              <m:t>12</m:t>
+            </m:r>
+          </m:den>
+        </m:f>
+        <m:r>
+          <w:rPr>
+            <w:rFonts w:ascii="Cambria Math" w:eastAsiaTheme="minorEastAsia" w:hAnsi="Cambria Math" w:cs="Arial"/>
+            <w:sz w:val="24"/>
+            <w:szCs w:val="24"/>
+          </w:rPr>
+          <m:t>=</m:t>
+        </m:r>
+        <m:f>
+          <m:fPr>
+            <m:ctrlPr>
+              <w:rPr>
+                <w:rFonts w:ascii="Cambria Math" w:eastAsiaTheme="minorEastAsia" w:hAnsi="Cambria Math" w:cs="Arial"/>
+                <w:i/>
+                <w:sz w:val="24"/>
+                <w:szCs w:val="24"/>
+              </w:rPr>
+            </m:ctrlPr>
+          </m:fPr>
+          <m:num>
+            <m:r>
+              <w:rPr>
+                <w:rFonts w:ascii="Cambria Math" w:eastAsiaTheme="minorEastAsia" w:hAnsi="Cambria Math" w:cs="Arial"/>
+                <w:sz w:val="24"/>
+                <w:szCs w:val="24"/>
+              </w:rPr>
+              <m:t>1</m:t>
+            </m:r>
+          </m:num>
+          <m:den>
+            <m:r>
+              <w:rPr>
+                <w:rFonts w:ascii="Cambria Math" w:eastAsiaTheme="minorEastAsia" w:hAnsi="Cambria Math" w:cs="Arial"/>
+                <w:sz w:val="24"/>
+                <w:szCs w:val="24"/>
+              </w:rPr>
+              <m:t>3</m:t>
+            </m:r>
+          </m:den>
+        </m:f>
+      </m:oMath>
+    </w:p>
+    <w:p>
+      <w:pPr>
+        <w:pStyle w:val="Prrafodelista"/>
+        <w:ind w:left="1068"/>
+        <w:jc w:val="both"/>
+        <w:rPr>
+          <w:rFonts w:ascii="Arial" w:eastAsiaTheme="minorEastAsia" w:hAnsi="Arial" w:cs="Arial"/>
+          <w:sz w:val="24"/>
+          <w:szCs w:val="24"/>
+        </w:rPr>
+      </w:pPr>
+      <w:r>
+        <w:rPr>
+          <w:rFonts w:ascii="Arial" w:eastAsiaTheme="minorEastAsia" w:hAnsi="Arial" w:cs="Arial"/>
+          <w:sz w:val="24"/>
+          <w:szCs w:val="24"/>
+        </w:rPr>
+        <w:t>Función de distribución:</w:t>
+      </w:r>
+    </w:p>
+    <w:p>
+      <w:pPr>
+        <w:pStyle w:val="Prrafodelista"/>
+        <w:ind w:left="1068"/>
+        <w:jc w:val="both"/>
+        <w:rPr>
+          <w:rFonts w:ascii="Arial" w:eastAsiaTheme="minorEastAsia" w:hAnsi="Arial" w:cs="Arial"/>
+          <w:sz w:val="24"/>
+          <w:szCs w:val="24"/>
+        </w:rPr>
+      </w:pPr>
+      <m:oMathPara>
+        <m:oMathParaPr>
+          <m:jc m:val="left"/>
+        </m:oMathParaPr>
+        <m:oMath>
+          <m:r>
+            <w:rPr>
+              <w:rFonts w:ascii="Cambria Math" w:eastAsiaTheme="minorEastAsia" w:hAnsi="Cambria Math" w:cs="Arial"/>
+              <w:sz w:val="24"/>
+              <w:szCs w:val="24"/>
+            </w:rPr>
+            <m:t>f</m:t>
+          </m:r>
+          <m:d>
+            <m:dPr>
+              <m:ctrlPr>
+                <w:rPr>
+                  <w:rFonts w:ascii="Cambria Math" w:eastAsiaTheme="minorEastAsia" w:hAnsi="Cambria Math" w:cs="Arial"/>
+                  <w:i/>
+                  <w:sz w:val="24"/>
+                  <w:szCs w:val="24"/>
+                </w:rPr>
+              </m:ctrlPr>
+            </m:dPr>
+            <m:e>
+              <m:r>
+                <w:rPr>
+                  <w:rFonts w:ascii="Cambria Math" w:eastAsiaTheme="minorEastAsia" w:hAnsi="Cambria Math" w:cs="Arial"/>
+                  <w:sz w:val="24"/>
+                  <w:szCs w:val="24"/>
+                </w:rPr>
+                <m:t>x</m:t>
+              </m:r>
+            </m:e>
+          </m:d>
+          <m:r>
+            <w:rPr>
+              <w:rFonts w:ascii="Cambria Math" w:eastAsiaTheme="minorEastAsia" w:hAnsi="Cambria Math" w:cs="Arial"/>
+              <w:sz w:val="24"/>
+              <w:szCs w:val="24"/>
+            </w:rPr>
+            <m:t>=</m:t>
+          </m:r>
+          <m:f>
+            <m:fPr>
+              <m:ctrlPr>
+                <w:rPr>
+                  <w:rFonts w:ascii="Cambria Math" w:eastAsiaTheme="minorEastAsia" w:hAnsi="Cambria Math" w:cs="Arial"/>
+                  <w:i/>
+                  <w:sz w:val="24"/>
+                  <w:szCs w:val="24"/>
+                </w:rPr>
+              </m:ctrlPr>
+            </m:fPr>
+            <m:num>
+              <m:r>
+                <w:rPr>
+                  <w:rFonts w:ascii="Cambria Math" w:eastAsiaTheme="minorEastAsia" w:hAnsi="Cambria Math" w:cs="Arial"/>
+                  <w:sz w:val="24"/>
+                  <w:szCs w:val="24"/>
+                </w:rPr>
+                <m:t>1</m:t>
+              </m:r>
+            </m:num>
+            <m:den>
+              <m:r>
+                <w:rPr>
+                  <w:rFonts w:ascii="Cambria Math" w:eastAsiaTheme="minorEastAsia" w:hAnsi="Cambria Math" w:cs="Arial"/>
+                  <w:sz w:val="24"/>
+                  <w:szCs w:val="24"/>
+                </w:rPr>
+                <m:t>b-a</m:t>
+              </m:r>
+            </m:den>
+          </m:f>
+          <m:r>
+            <w:rPr>
+              <w:rFonts w:ascii="Cambria Math" w:eastAsiaTheme="minorEastAsia" w:hAnsi="Cambria Math" w:cs="Arial"/>
+              <w:sz w:val="24"/>
+              <w:szCs w:val="24"/>
+            </w:rPr>
+            <m:t>=</m:t>
+          </m:r>
+          <m:f>
+            <m:fPr>
+              <m:ctrlPr>
+                <w:rPr>
+                  <w:rFonts w:ascii="Cambria Math" w:eastAsiaTheme="minorEastAsia" w:hAnsi="Cambria Math" w:cs="Arial"/>
+                  <w:i/>
+                  <w:sz w:val="24"/>
+                  <w:szCs w:val="24"/>
+                </w:rPr>
+              </m:ctrlPr>
+            </m:fPr>
+            <m:num>
+              <m:r>
+                <w:rPr>
+                  <w:rFonts w:ascii="Cambria Math" w:eastAsiaTheme="minorEastAsia" w:hAnsi="Cambria Math" w:cs="Arial"/>
+                  <w:sz w:val="24"/>
+                  <w:szCs w:val="24"/>
+                </w:rPr>
+                <m:t>1</m:t>
+              </m:r>
+            </m:num>
+            <m:den>
+              <m:r>
+                <w:rPr>
+                  <w:rFonts w:ascii="Cambria Math" w:eastAsiaTheme="minorEastAsia" w:hAnsi="Cambria Math" w:cs="Arial"/>
+                  <w:sz w:val="24"/>
+                  <w:szCs w:val="24"/>
+                </w:rPr>
+                <m:t>4-2</m:t>
+              </m:r>
+            </m:den>
+          </m:f>
+          <m:r>
+            <w:rPr>
+              <w:rFonts w:ascii="Cambria Math" w:eastAsiaTheme="minorEastAsia" w:hAnsi="Cambria Math" w:cs="Arial"/>
+              <w:sz w:val="24"/>
+              <w:szCs w:val="24"/>
+            </w:rPr>
+            <m:t>=</m:t>
+          </m:r>
+          <m:f>
+            <m:fPr>
+              <m:ctrlPr>
+                <w:rPr>
+                  <w:rFonts w:ascii="Cambria Math" w:eastAsiaTheme="minorEastAsia" w:hAnsi="Cambria Math" w:cs="Arial"/>
+                  <w:i/>
+                  <w:sz w:val="24"/>
+                  <w:szCs w:val="24"/>
+                </w:rPr>
+              </m:ctrlPr>
+            </m:fPr>
+            <m:num>
+              <m:r>
+                <w:rPr>
+                  <w:rFonts w:ascii="Cambria Math" w:eastAsiaTheme="minorEastAsia" w:hAnsi="Cambria Math" w:cs="Arial"/>
+                  <w:sz w:val="24"/>
+                  <w:szCs w:val="24"/>
+                </w:rPr>
+                <m:t>1</m:t>
+              </m:r>
+            </m:num>
+            <m:den>
+              <m:r>
+                <w:rPr>
+                  <w:rFonts w:ascii="Cambria Math" w:eastAsiaTheme="minorEastAsia" w:hAnsi="Cambria Math" w:cs="Arial"/>
+                  <w:sz w:val="24"/>
+                  <w:szCs w:val="24"/>
+                </w:rPr>
+                <m:t>2</m:t>
+              </m:r>
+            </m:den>
+          </m:f>
+        </m:oMath>
+      </m:oMathPara>
+    </w:p>
+    <w:p>
+      <w:pPr>
+        <w:pStyle w:val="Prrafodelista"/>
+        <w:numPr>
+          <w:ilvl w:val="0"/>
+          <w:numId w:val="25"/>
+        </w:numPr>
+        <w:jc w:val="both"/>
+        <w:rPr>
+          <w:rFonts w:ascii="Arial" w:eastAsiaTheme="minorEastAsia" w:hAnsi="Arial" w:cs="Arial"/>
+          <w:i/>
+          <w:sz w:val="24"/>
+          <w:szCs w:val="24"/>
+        </w:rPr>
+      </w:pPr>
+      <w:r>
+        <w:rPr>
+          <w:rFonts w:ascii="Arial" w:eastAsiaTheme="minorEastAsia" w:hAnsi="Arial" w:cs="Arial"/>
+          <w:sz w:val="24"/>
+          <w:szCs w:val="24"/>
+        </w:rPr>
+        <w:t xml:space="preserve"> </w:t>
+      </w:r>
+      <w:r>
+        <w:rPr>
+          <w:rFonts w:ascii="Arial" w:eastAsiaTheme="minorEastAsia" w:hAnsi="Arial" w:cs="Arial"/>
+          <w:sz w:val="24"/>
+          <w:szCs w:val="24"/>
+        </w:rPr>
+        <w:t>I</w:t>
+      </w:r>
+      <w:r>
+        <w:rPr>
+          <w:rFonts w:ascii="Arial" w:eastAsiaTheme="minorEastAsia" w:hAnsi="Arial" w:cs="Arial"/>
+          <w:sz w:val="24"/>
+          <w:szCs w:val="24"/>
+        </w:rPr>
+        <w:t>)</w:t>
+      </w:r>
+      <m:oMath>
+        <m:r>
+          <w:rPr>
+            <w:rFonts w:ascii="Cambria Math" w:eastAsiaTheme="minorEastAsia" w:hAnsi="Cambria Math" w:cs="Arial"/>
+            <w:sz w:val="24"/>
+            <w:szCs w:val="24"/>
+          </w:rPr>
+          <m:t xml:space="preserve"> P</m:t>
+        </m:r>
+        <m:d>
+          <m:dPr>
+            <m:ctrlPr>
+              <w:rPr>
+                <w:rFonts w:ascii="Cambria Math" w:eastAsiaTheme="minorEastAsia" w:hAnsi="Cambria Math" w:cs="Arial"/>
+                <w:i/>
+                <w:sz w:val="24"/>
+                <w:szCs w:val="24"/>
+              </w:rPr>
+            </m:ctrlPr>
+          </m:dPr>
+          <m:e>
+            <m:r>
+              <w:rPr>
+                <w:rFonts w:ascii="Cambria Math" w:eastAsiaTheme="minorEastAsia" w:hAnsi="Cambria Math" w:cs="Arial"/>
+                <w:sz w:val="24"/>
+                <w:szCs w:val="24"/>
+              </w:rPr>
+              <m:t>X≥k</m:t>
+            </m:r>
+          </m:e>
+        </m:d>
+        <m:r>
+          <w:rPr>
+            <w:rFonts w:ascii="Cambria Math" w:eastAsiaTheme="minorEastAsia" w:hAnsi="Cambria Math" w:cs="Arial"/>
+            <w:sz w:val="24"/>
+            <w:szCs w:val="24"/>
+          </w:rPr>
+          <m:t>=1-P</m:t>
+        </m:r>
+        <m:d>
+          <m:dPr>
+            <m:ctrlPr>
+              <w:rPr>
+                <w:rFonts w:ascii="Cambria Math" w:eastAsiaTheme="minorEastAsia" w:hAnsi="Cambria Math" w:cs="Arial"/>
+                <w:i/>
+                <w:sz w:val="24"/>
+                <w:szCs w:val="24"/>
+              </w:rPr>
+            </m:ctrlPr>
+          </m:dPr>
+          <m:e>
+            <m:r>
+              <w:rPr>
+                <w:rFonts w:ascii="Cambria Math" w:eastAsiaTheme="minorEastAsia" w:hAnsi="Cambria Math" w:cs="Arial"/>
+                <w:sz w:val="24"/>
+                <w:szCs w:val="24"/>
+              </w:rPr>
+              <m:t>X&lt;k</m:t>
+            </m:r>
+          </m:e>
+        </m:d>
+        <m:r>
+          <w:rPr>
+            <w:rFonts w:ascii="Cambria Math" w:eastAsiaTheme="minorEastAsia" w:hAnsi="Cambria Math" w:cs="Arial"/>
+            <w:sz w:val="24"/>
+            <w:szCs w:val="24"/>
+          </w:rPr>
+          <m:t xml:space="preserve">=1- </m:t>
+        </m:r>
+        <m:f>
+          <m:fPr>
+            <m:ctrlPr>
+              <w:rPr>
+                <w:rFonts w:ascii="Cambria Math" w:eastAsiaTheme="minorEastAsia" w:hAnsi="Cambria Math" w:cs="Arial"/>
+                <w:i/>
+                <w:iCs/>
+                <w:sz w:val="24"/>
+                <w:szCs w:val="24"/>
+              </w:rPr>
+            </m:ctrlPr>
+          </m:fPr>
+          <m:num>
+            <m:r>
+              <w:rPr>
+                <w:rFonts w:ascii="Cambria Math" w:eastAsiaTheme="minorEastAsia" w:hAnsi="Cambria Math" w:cs="Arial"/>
+                <w:sz w:val="24"/>
+                <w:szCs w:val="24"/>
+              </w:rPr>
+              <m:t>k-a</m:t>
+            </m:r>
+          </m:num>
+          <m:den>
+            <m:r>
+              <w:rPr>
+                <w:rFonts w:ascii="Cambria Math" w:eastAsiaTheme="minorEastAsia" w:hAnsi="Cambria Math" w:cs="Arial"/>
+                <w:sz w:val="24"/>
+                <w:szCs w:val="24"/>
+              </w:rPr>
+              <m:t>b-a</m:t>
+            </m:r>
+          </m:den>
+        </m:f>
+      </m:oMath>
+      <w:r>
+        <w:rPr>
+          <w:rFonts w:ascii="Arial" w:eastAsiaTheme="minorEastAsia" w:hAnsi="Arial" w:cs="Arial"/>
+          <w:i/>
+          <w:iCs/>
+          <w:sz w:val="24"/>
+          <w:szCs w:val="24"/>
+        </w:rPr>
+        <w:t>;</w:t>
+      </w:r>
+      <m:oMath>
+        <m:r>
+          <w:rPr>
+            <w:rFonts w:ascii="Cambria Math" w:eastAsiaTheme="minorEastAsia" w:hAnsi="Cambria Math" w:cs="Arial"/>
+            <w:sz w:val="24"/>
+            <w:szCs w:val="24"/>
+          </w:rPr>
+          <m:t xml:space="preserve"> ;  1-</m:t>
+        </m:r>
+        <m:f>
+          <m:fPr>
+            <m:ctrlPr>
+              <w:rPr>
+                <w:rFonts w:ascii="Cambria Math" w:eastAsiaTheme="minorEastAsia" w:hAnsi="Cambria Math" w:cs="Arial"/>
+                <w:i/>
+                <w:iCs/>
+                <w:sz w:val="24"/>
+                <w:szCs w:val="24"/>
+              </w:rPr>
+            </m:ctrlPr>
+          </m:fPr>
+          <m:num>
+            <m:r>
+              <w:rPr>
+                <w:rFonts w:ascii="Cambria Math" w:eastAsiaTheme="minorEastAsia" w:hAnsi="Cambria Math" w:cs="Arial"/>
+                <w:sz w:val="24"/>
+                <w:szCs w:val="24"/>
+              </w:rPr>
+              <m:t>3-2</m:t>
+            </m:r>
+          </m:num>
+          <m:den>
+            <m:r>
+              <w:rPr>
+                <w:rFonts w:ascii="Cambria Math" w:eastAsiaTheme="minorEastAsia" w:hAnsi="Cambria Math" w:cs="Arial"/>
+                <w:sz w:val="24"/>
+                <w:szCs w:val="24"/>
+              </w:rPr>
+              <m:t>4-2</m:t>
+            </m:r>
+          </m:den>
+        </m:f>
+      </m:oMath>
+      <w:r>
+        <w:rPr>
+          <w:rFonts w:ascii="Arial" w:eastAsiaTheme="minorEastAsia" w:hAnsi="Arial" w:cs="Arial"/>
+          <w:i/>
+          <w:iCs/>
+          <w:sz w:val="24"/>
+          <w:szCs w:val="24"/>
+        </w:rPr>
+        <w:t>=</w:t>
+      </w:r>
+      <w:r>
+        <w:rPr>
+          <w:rFonts w:ascii="Arial" w:eastAsiaTheme="minorEastAsia" w:hAnsi="Arial" w:cs="Arial"/>
+          <w:i/>
+          <w:iCs/>
+          <w:sz w:val="24"/>
+          <w:szCs w:val="24"/>
+          <w:u w:val="single"/>
+        </w:rPr>
+        <w:t>.5</w:t>
+      </w:r>
+      <m:oMath>
+        <m:r>
+          <w:rPr>
+            <w:rFonts w:ascii="Cambria Math" w:eastAsiaTheme="minorEastAsia" w:hAnsi="Cambria Math" w:cs="Arial"/>
+            <w:sz w:val="24"/>
+            <w:szCs w:val="24"/>
+          </w:rPr>
+          <m:t xml:space="preserve">  </m:t>
+        </m:r>
+      </m:oMath>
+    </w:p>
+    <w:p>
+      <w:pPr>
+        <w:pStyle w:val="Prrafodelista"/>
+        <w:ind w:left="1068"/>
+        <w:jc w:val="both"/>
+        <w:rPr>
+          <w:rFonts w:ascii="Arial" w:eastAsiaTheme="minorEastAsia" w:hAnsi="Arial" w:cs="Arial"/>
+          <w:sz w:val="24"/>
+          <w:szCs w:val="24"/>
+          <w:u w:val="single"/>
+        </w:rPr>
+      </w:pPr>
+      <w:r>
+        <w:rPr>
+          <w:rFonts w:ascii="Arial" w:eastAsiaTheme="minorEastAsia" w:hAnsi="Arial" w:cs="Arial"/>
+          <w:sz w:val="24"/>
+          <w:szCs w:val="24"/>
+        </w:rPr>
+        <w:t xml:space="preserve">dados los valores anteriores, la probabilidad de que X sea mayor o igual a 3 es de </w:t>
+      </w:r>
+      <w:r>
+        <w:rPr>
+          <w:rFonts w:ascii="Arial" w:eastAsiaTheme="minorEastAsia" w:hAnsi="Arial" w:cs="Arial"/>
+          <w:sz w:val="24"/>
+          <w:szCs w:val="24"/>
+          <w:u w:val="single"/>
+        </w:rPr>
+        <w:t xml:space="preserve">.5 </w:t>
+      </w:r>
+    </w:p>
+    <w:p>
+      <w:pPr>
+        <w:pStyle w:val="Prrafodelista"/>
+        <w:ind w:left="1068"/>
+        <w:jc w:val="both"/>
+        <w:rPr>
+          <w:rFonts w:ascii="Arial" w:eastAsiaTheme="minorEastAsia" w:hAnsi="Arial" w:cs="Arial"/>
+          <w:sz w:val="24"/>
+          <w:szCs w:val="24"/>
+        </w:rPr>
+      </w:pPr>
+      <w:r>
+        <w:rPr>
+          <w:rFonts w:ascii="Arial" w:eastAsiaTheme="minorEastAsia" w:hAnsi="Arial" w:cs="Arial"/>
+          <w:sz w:val="24"/>
+          <w:szCs w:val="24"/>
+        </w:rPr>
+        <w:t xml:space="preserve">II) </w:t>
+      </w:r>
+      <m:oMath>
+        <m:r>
+          <w:rPr>
+            <w:rFonts w:ascii="Cambria Math" w:eastAsiaTheme="minorEastAsia" w:hAnsi="Cambria Math" w:cs="Arial"/>
+            <w:sz w:val="24"/>
+            <w:szCs w:val="24"/>
+          </w:rPr>
+          <m:t>P</m:t>
+        </m:r>
+        <m:d>
+          <m:dPr>
+            <m:ctrlPr>
+              <w:rPr>
+                <w:rFonts w:ascii="Cambria Math" w:eastAsiaTheme="minorEastAsia" w:hAnsi="Cambria Math" w:cs="Arial"/>
+                <w:i/>
+                <w:sz w:val="24"/>
+                <w:szCs w:val="24"/>
+              </w:rPr>
+            </m:ctrlPr>
+          </m:dPr>
+          <m:e>
+            <m:r>
+              <w:rPr>
+                <w:rFonts w:ascii="Cambria Math" w:eastAsiaTheme="minorEastAsia" w:hAnsi="Cambria Math" w:cs="Arial"/>
+                <w:sz w:val="24"/>
+                <w:szCs w:val="24"/>
+              </w:rPr>
+              <m:t>1.25&lt;X≤2.05</m:t>
+            </m:r>
+          </m:e>
+        </m:d>
+        <m:r>
+          <w:rPr>
+            <w:rFonts w:ascii="Cambria Math" w:eastAsiaTheme="minorEastAsia" w:hAnsi="Cambria Math" w:cs="Arial"/>
+            <w:sz w:val="24"/>
+            <w:szCs w:val="24"/>
+          </w:rPr>
+          <m:t>=P</m:t>
+        </m:r>
+        <m:d>
+          <m:dPr>
+            <m:ctrlPr>
+              <w:rPr>
+                <w:rFonts w:ascii="Cambria Math" w:eastAsiaTheme="minorEastAsia" w:hAnsi="Cambria Math" w:cs="Arial"/>
+                <w:i/>
+                <w:sz w:val="24"/>
+                <w:szCs w:val="24"/>
+              </w:rPr>
+            </m:ctrlPr>
+          </m:dPr>
+          <m:e>
+            <m:r>
+              <w:rPr>
+                <w:rFonts w:ascii="Cambria Math" w:eastAsiaTheme="minorEastAsia" w:hAnsi="Cambria Math" w:cs="Arial"/>
+                <w:sz w:val="24"/>
+                <w:szCs w:val="24"/>
+              </w:rPr>
+              <m:t>X≤2.05</m:t>
+            </m:r>
+          </m:e>
+        </m:d>
+        <m:r>
+          <w:rPr>
+            <w:rFonts w:ascii="Cambria Math" w:eastAsiaTheme="minorEastAsia" w:hAnsi="Cambria Math" w:cs="Arial"/>
+            <w:sz w:val="24"/>
+            <w:szCs w:val="24"/>
+          </w:rPr>
+          <m:t xml:space="preserve">- </m:t>
+        </m:r>
+        <m:d>
+          <m:dPr>
+            <m:ctrlPr>
+              <w:rPr>
+                <w:rFonts w:ascii="Cambria Math" w:eastAsiaTheme="minorEastAsia" w:hAnsi="Cambria Math" w:cs="Arial"/>
+                <w:i/>
+                <w:sz w:val="24"/>
+                <w:szCs w:val="24"/>
+              </w:rPr>
+            </m:ctrlPr>
+          </m:dPr>
+          <m:e>
+            <m:r>
+              <w:rPr>
+                <w:rFonts w:ascii="Cambria Math" w:eastAsiaTheme="minorEastAsia" w:hAnsi="Cambria Math" w:cs="Arial"/>
+                <w:sz w:val="24"/>
+                <w:szCs w:val="24"/>
+              </w:rPr>
+              <m:t>P</m:t>
+            </m:r>
+            <m:d>
+              <m:dPr>
+                <m:ctrlPr>
+                  <w:rPr>
+                    <w:rFonts w:ascii="Cambria Math" w:eastAsiaTheme="minorEastAsia" w:hAnsi="Cambria Math" w:cs="Arial"/>
+                    <w:i/>
+                    <w:sz w:val="24"/>
+                    <w:szCs w:val="24"/>
+                  </w:rPr>
+                </m:ctrlPr>
+              </m:dPr>
+              <m:e>
+                <m:r>
+                  <w:rPr>
+                    <w:rFonts w:ascii="Cambria Math" w:eastAsiaTheme="minorEastAsia" w:hAnsi="Cambria Math" w:cs="Arial"/>
+                    <w:sz w:val="24"/>
+                    <w:szCs w:val="24"/>
+                  </w:rPr>
+                  <m:t>X&lt;1.25</m:t>
+                </m:r>
+              </m:e>
+            </m:d>
+          </m:e>
+        </m:d>
+        <m:r>
+          <w:rPr>
+            <w:rFonts w:ascii="Cambria Math" w:eastAsiaTheme="minorEastAsia" w:hAnsi="Cambria Math" w:cs="Arial"/>
+            <w:sz w:val="24"/>
+            <w:szCs w:val="24"/>
+          </w:rPr>
+          <m:t>=</m:t>
+        </m:r>
+      </m:oMath>
+    </w:p>
+    <w:p>
+      <w:pPr>
+        <w:pStyle w:val="Prrafodelista"/>
+        <w:ind w:left="1068"/>
+        <w:jc w:val="both"/>
+        <w:rPr>
+          <w:rFonts w:ascii="Arial" w:eastAsiaTheme="minorEastAsia" w:hAnsi="Arial" w:cs="Arial"/>
+          <w:sz w:val="24"/>
+          <w:szCs w:val="24"/>
+        </w:rPr>
+      </w:pPr>
+      <w:r>
+        <w:rPr>
+          <w:rFonts w:ascii="Arial" w:eastAsiaTheme="minorEastAsia" w:hAnsi="Arial" w:cs="Arial"/>
+          <w:sz w:val="24"/>
+          <w:szCs w:val="24"/>
+        </w:rPr>
+        <w:tab/>
+      </w:r>
+      <m:oMath>
+        <m:f>
+          <m:fPr>
+            <m:ctrlPr>
+              <w:rPr>
+                <w:rFonts w:ascii="Cambria Math" w:eastAsiaTheme="minorEastAsia" w:hAnsi="Cambria Math" w:cs="Arial"/>
+                <w:i/>
+                <w:sz w:val="24"/>
+                <w:szCs w:val="24"/>
+              </w:rPr>
+            </m:ctrlPr>
+          </m:fPr>
+          <m:num>
+            <m:r>
+              <w:rPr>
+                <w:rFonts w:ascii="Cambria Math" w:eastAsiaTheme="minorEastAsia" w:hAnsi="Cambria Math" w:cs="Arial"/>
+                <w:sz w:val="24"/>
+                <w:szCs w:val="24"/>
+              </w:rPr>
+              <m:t>2.05-2</m:t>
+            </m:r>
+          </m:num>
+          <m:den>
+            <m:r>
+              <w:rPr>
+                <w:rFonts w:ascii="Cambria Math" w:eastAsiaTheme="minorEastAsia" w:hAnsi="Cambria Math" w:cs="Arial"/>
+                <w:sz w:val="24"/>
+                <w:szCs w:val="24"/>
+              </w:rPr>
+              <m:t>4-2</m:t>
+            </m:r>
+          </m:den>
+        </m:f>
+        <m:r>
+          <w:rPr>
+            <w:rFonts w:ascii="Cambria Math" w:eastAsiaTheme="minorEastAsia" w:hAnsi="Cambria Math" w:cs="Arial"/>
+            <w:sz w:val="24"/>
+            <w:szCs w:val="24"/>
+          </w:rPr>
+          <m:t>-</m:t>
+        </m:r>
+        <m:d>
+          <m:dPr>
+            <m:ctrlPr>
+              <w:rPr>
+                <w:rFonts w:ascii="Cambria Math" w:eastAsiaTheme="minorEastAsia" w:hAnsi="Cambria Math" w:cs="Arial"/>
+                <w:i/>
+                <w:sz w:val="24"/>
+                <w:szCs w:val="24"/>
+              </w:rPr>
+            </m:ctrlPr>
+          </m:dPr>
+          <m:e>
+            <m:f>
+              <m:fPr>
+                <m:ctrlPr>
+                  <w:rPr>
+                    <w:rFonts w:ascii="Cambria Math" w:eastAsiaTheme="minorEastAsia" w:hAnsi="Cambria Math" w:cs="Arial"/>
+                    <w:i/>
+                    <w:sz w:val="24"/>
+                    <w:szCs w:val="24"/>
+                  </w:rPr>
+                </m:ctrlPr>
+              </m:fPr>
+              <m:num>
+                <m:r>
+                  <w:rPr>
+                    <w:rFonts w:ascii="Cambria Math" w:eastAsiaTheme="minorEastAsia" w:hAnsi="Cambria Math" w:cs="Arial"/>
+                    <w:sz w:val="24"/>
+                    <w:szCs w:val="24"/>
+                  </w:rPr>
+                  <m:t>1.25-3</m:t>
+                </m:r>
+              </m:num>
+              <m:den>
+                <m:r>
+                  <w:rPr>
+                    <w:rFonts w:ascii="Cambria Math" w:eastAsiaTheme="minorEastAsia" w:hAnsi="Cambria Math" w:cs="Arial"/>
+                    <w:sz w:val="24"/>
+                    <w:szCs w:val="24"/>
+                  </w:rPr>
+                  <m:t>4-2</m:t>
+                </m:r>
+              </m:den>
+            </m:f>
+          </m:e>
+        </m:d>
+        <m:r>
+          <w:rPr>
+            <w:rFonts w:ascii="Cambria Math" w:eastAsiaTheme="minorEastAsia" w:hAnsi="Cambria Math" w:cs="Arial"/>
+            <w:sz w:val="24"/>
+            <w:szCs w:val="24"/>
+          </w:rPr>
+          <m:t>=.9</m:t>
+        </m:r>
+      </m:oMath>
+    </w:p>
+    <w:p>
+      <w:pPr>
+        <w:pStyle w:val="Prrafodelista"/>
+        <w:ind w:left="1068"/>
+        <w:jc w:val="both"/>
+        <w:rPr>
+          <w:rFonts w:ascii="Arial" w:eastAsiaTheme="minorEastAsia" w:hAnsi="Arial" w:cs="Arial"/>
+          <w:iCs/>
+          <w:sz w:val="24"/>
+          <w:szCs w:val="24"/>
+        </w:rPr>
+      </w:pPr>
+      <w:r>
+        <w:rPr>
+          <w:rFonts w:ascii="Arial" w:eastAsiaTheme="minorEastAsia" w:hAnsi="Arial" w:cs="Arial"/>
+          <w:iCs/>
+          <w:sz w:val="24"/>
+          <w:szCs w:val="24"/>
+        </w:rPr>
+        <w:t>Dados los valores anteriores podemos decir que la probabilidad de que X se encuentre entre 1.25 y 2.05 es de .9</w:t>
+      </w:r>
+      <w:bookmarkStart w:id="0" w:name="_GoBack"/>
+      <w:bookmarkEnd w:id="0"/>
+    </w:p>
+    <w:p>
+      <w:pPr>
+        <w:jc w:val="both"/>
+        <w:rPr>
+          <w:rFonts w:ascii="Arial" w:eastAsiaTheme="minorEastAsia" w:hAnsi="Arial" w:cs="Arial"/>
+          <w:sz w:val="24"/>
+          <w:szCs w:val="24"/>
+        </w:rPr>
+      </w:pPr>
+    </w:p>
+    <w:p>
+      <w:pPr>
+        <w:pStyle w:val="Prrafodelista"/>
+        <w:ind w:left="1068"/>
+        <w:jc w:val="both"/>
+        <w:rPr>
+          <w:rFonts w:ascii="Arial" w:eastAsiaTheme="minorEastAsia" w:hAnsi="Arial" w:cs="Arial"/>
+          <w:sz w:val="24"/>
+          <w:szCs w:val="24"/>
+          <w:u w:val="single"/>
+        </w:rPr>
+      </w:pPr>
+    </w:p>
+    <w:p>
+      <w:pPr>
+        <w:jc w:val="both"/>
+        <w:rPr>
+          <w:rFonts w:ascii="Arial" w:eastAsiaTheme="minorEastAsia" w:hAnsi="Arial" w:cs="Arial"/>
+          <w:sz w:val="24"/>
+          <w:szCs w:val="24"/>
+          <w:u w:val="single"/>
         </w:rPr>
       </w:pPr>
       <w:r>
@@ -5178,15 +7087,7 @@
             <w:sz w:val="24"/>
             <w:szCs w:val="24"/>
           </w:rPr>
-          <m:t>=</m:t>
-        </m:r>
-        <m:r>
-          <w:rPr>
-            <w:rFonts w:ascii="Cambria Math" w:eastAsiaTheme="minorEastAsia" w:hAnsi="Cambria Math" w:cs="Arial"/>
-            <w:sz w:val="24"/>
-            <w:szCs w:val="24"/>
-          </w:rPr>
-          <m:t xml:space="preserve"> </m:t>
+          <m:t xml:space="preserve">= </m:t>
         </m:r>
         <m:d>
           <m:dPr>
@@ -5428,15 +7329,7 @@
                     <w:sz w:val="24"/>
                     <w:szCs w:val="24"/>
                   </w:rPr>
-                  <m:t>.2</m:t>
-                </m:r>
-                <m:r>
-                  <w:rPr>
-                    <w:rFonts w:ascii="Cambria Math" w:eastAsiaTheme="minorEastAsia" w:hAnsi="Cambria Math" w:cs="Arial"/>
-                    <w:sz w:val="24"/>
-                    <w:szCs w:val="24"/>
-                  </w:rPr>
-                  <m:t>0</m:t>
+                  <m:t>.20</m:t>
                 </m:r>
               </m:e>
             </m:d>
@@ -5482,15 +7375,7 @@
                     <w:sz w:val="24"/>
                     <w:szCs w:val="24"/>
                   </w:rPr>
-                  <m:t>1-.2</m:t>
-                </m:r>
-                <m:r>
-                  <w:rPr>
-                    <w:rFonts w:ascii="Cambria Math" w:eastAsiaTheme="minorEastAsia" w:hAnsi="Cambria Math" w:cs="Arial"/>
-                    <w:sz w:val="24"/>
-                    <w:szCs w:val="24"/>
-                  </w:rPr>
-                  <m:t>0</m:t>
+                  <m:t>1-.20</m:t>
                 </m:r>
               </m:e>
             </m:d>
@@ -5622,15 +7507,7 @@
             <w:sz w:val="24"/>
             <w:szCs w:val="24"/>
           </w:rPr>
-          <m:t>P(</m:t>
-        </m:r>
-        <m:r>
-          <w:rPr>
-            <w:rFonts w:ascii="Cambria Math" w:eastAsiaTheme="minorEastAsia" w:hAnsi="Cambria Math" w:cs="Arial"/>
-            <w:sz w:val="24"/>
-            <w:szCs w:val="24"/>
-          </w:rPr>
-          <m:t>X≤4)=1-P</m:t>
+          <m:t>P(X≤4)=1-P</m:t>
         </m:r>
         <m:d>
           <m:dPr>
@@ -5739,15 +7616,7 @@
                     <w:sz w:val="24"/>
                     <w:szCs w:val="24"/>
                   </w:rPr>
-                  <m:t>.2</m:t>
-                </m:r>
-                <m:r>
-                  <w:rPr>
-                    <w:rFonts w:ascii="Cambria Math" w:eastAsiaTheme="minorEastAsia" w:hAnsi="Cambria Math" w:cs="Arial"/>
-                    <w:sz w:val="24"/>
-                    <w:szCs w:val="24"/>
-                  </w:rPr>
-                  <m:t>0</m:t>
+                  <m:t>.20</m:t>
                 </m:r>
               </m:e>
             </m:d>
@@ -5793,15 +7662,7 @@
                     <w:sz w:val="24"/>
                     <w:szCs w:val="24"/>
                   </w:rPr>
-                  <m:t>1-.2</m:t>
-                </m:r>
-                <m:r>
-                  <w:rPr>
-                    <w:rFonts w:ascii="Cambria Math" w:eastAsiaTheme="minorEastAsia" w:hAnsi="Cambria Math" w:cs="Arial"/>
-                    <w:sz w:val="24"/>
-                    <w:szCs w:val="24"/>
-                  </w:rPr>
-                  <m:t>0</m:t>
+                  <m:t>1-.20</m:t>
                 </m:r>
               </m:e>
             </m:d>
@@ -6116,15 +7977,7 @@
                       <w:sz w:val="24"/>
                       <w:szCs w:val="24"/>
                     </w:rPr>
-                    <m:t>.2</m:t>
-                  </m:r>
-                  <m:r>
-                    <w:rPr>
-                      <w:rFonts w:ascii="Cambria Math" w:eastAsiaTheme="minorEastAsia" w:hAnsi="Cambria Math" w:cs="Arial"/>
-                      <w:sz w:val="24"/>
-                      <w:szCs w:val="24"/>
-                    </w:rPr>
-                    <m:t>0</m:t>
+                    <m:t>.20</m:t>
                   </m:r>
                 </m:e>
               </m:d>
@@ -6170,15 +8023,7 @@
                       <w:sz w:val="24"/>
                       <w:szCs w:val="24"/>
                     </w:rPr>
-                    <m:t>1-.2</m:t>
-                  </m:r>
-                  <m:r>
-                    <w:rPr>
-                      <w:rFonts w:ascii="Cambria Math" w:eastAsiaTheme="minorEastAsia" w:hAnsi="Cambria Math" w:cs="Arial"/>
-                      <w:sz w:val="24"/>
-                      <w:szCs w:val="24"/>
-                    </w:rPr>
-                    <m:t>0</m:t>
+                    <m:t>1-.20</m:t>
                   </m:r>
                 </m:e>
               </m:d>
@@ -6279,15 +8124,7 @@
                       <w:sz w:val="24"/>
                       <w:szCs w:val="24"/>
                     </w:rPr>
-                    <m:t>.2</m:t>
-                  </m:r>
-                  <m:r>
-                    <w:rPr>
-                      <w:rFonts w:ascii="Cambria Math" w:eastAsiaTheme="minorEastAsia" w:hAnsi="Cambria Math" w:cs="Arial"/>
-                      <w:sz w:val="24"/>
-                      <w:szCs w:val="24"/>
-                    </w:rPr>
-                    <m:t>0</m:t>
+                    <m:t>.20</m:t>
                   </m:r>
                 </m:e>
               </m:d>
@@ -6333,15 +8170,7 @@
                       <w:sz w:val="24"/>
                       <w:szCs w:val="24"/>
                     </w:rPr>
-                    <m:t>1-.2</m:t>
-                  </m:r>
-                  <m:r>
-                    <w:rPr>
-                      <w:rFonts w:ascii="Cambria Math" w:eastAsiaTheme="minorEastAsia" w:hAnsi="Cambria Math" w:cs="Arial"/>
-                      <w:sz w:val="24"/>
-                      <w:szCs w:val="24"/>
-                    </w:rPr>
-                    <m:t>0</m:t>
+                    <m:t>1-.20</m:t>
                   </m:r>
                 </m:e>
               </m:d>
@@ -6363,31 +8192,7 @@
               <w:sz w:val="24"/>
               <w:szCs w:val="24"/>
             </w:rPr>
-            <m:t>=1-.</m:t>
-          </m:r>
-          <m:r>
-            <w:rPr>
-              <w:rFonts w:ascii="Cambria Math" w:eastAsiaTheme="minorEastAsia" w:hAnsi="Cambria Math" w:cs="Arial"/>
-              <w:sz w:val="24"/>
-              <w:szCs w:val="24"/>
-            </w:rPr>
-            <m:t>4096</m:t>
-          </m:r>
-          <m:r>
-            <w:rPr>
-              <w:rFonts w:ascii="Cambria Math" w:eastAsiaTheme="minorEastAsia" w:hAnsi="Cambria Math" w:cs="Arial"/>
-              <w:sz w:val="24"/>
-              <w:szCs w:val="24"/>
-            </w:rPr>
-            <m:t>-.</m:t>
-          </m:r>
-          <m:r>
-            <w:rPr>
-              <w:rFonts w:ascii="Cambria Math" w:eastAsiaTheme="minorEastAsia" w:hAnsi="Cambria Math" w:cs="Arial"/>
-              <w:sz w:val="24"/>
-              <w:szCs w:val="24"/>
-            </w:rPr>
-            <m:t>3276</m:t>
+            <m:t>=1-.4096-.3276</m:t>
           </m:r>
         </m:oMath>
       </m:oMathPara>
@@ -6608,6 +8413,7 @@
         <w:rPr>
           <w:rFonts w:ascii="Arial" w:eastAsiaTheme="minorEastAsia" w:hAnsi="Arial" w:cs="Arial"/>
           <w:i/>
+          <w:noProof/>
           <w:sz w:val="24"/>
           <w:szCs w:val="24"/>
         </w:rPr>
@@ -6641,7 +8447,7 @@
                     </pic:cNvPicPr>
                   </pic:nvPicPr>
                   <pic:blipFill rotWithShape="1">
-                    <a:blip r:embed="rId12"/>
+                    <a:blip r:embed="rId16"/>
                     <a:srcRect l="23308" t="11469" r="35269" b="51590"/>
                     <a:stretch/>
                   </pic:blipFill>
@@ -6695,6 +8501,7 @@
         <w:rPr>
           <w:rFonts w:ascii="Arial" w:eastAsiaTheme="minorEastAsia" w:hAnsi="Arial" w:cs="Arial"/>
           <w:i/>
+          <w:noProof/>
           <w:sz w:val="24"/>
           <w:szCs w:val="24"/>
         </w:rPr>
@@ -6728,7 +8535,7 @@
                     </pic:cNvPicPr>
                   </pic:nvPicPr>
                   <pic:blipFill rotWithShape="1">
-                    <a:blip r:embed="rId13"/>
+                    <a:blip r:embed="rId17"/>
                     <a:srcRect l="13615" t="26040" r="21077" b="54669"/>
                     <a:stretch/>
                   </pic:blipFill>
@@ -6898,23 +8705,7 @@
             <w:sz w:val="24"/>
             <w:szCs w:val="24"/>
           </w:rPr>
-          <m:t>λ</m:t>
-        </m:r>
-        <m:r>
-          <w:rPr>
-            <w:rFonts w:ascii="Cambria Math" w:eastAsiaTheme="minorEastAsia" w:hAnsi="Cambria Math" w:cs="Arial"/>
-            <w:sz w:val="24"/>
-            <w:szCs w:val="24"/>
-          </w:rPr>
-          <m:t>=</m:t>
-        </m:r>
-        <m:r>
-          <w:rPr>
-            <w:rFonts w:ascii="Cambria Math" w:eastAsiaTheme="minorEastAsia" w:hAnsi="Cambria Math" w:cs="Arial"/>
-            <w:sz w:val="24"/>
-            <w:szCs w:val="24"/>
-          </w:rPr>
-          <m:t>4</m:t>
+          <m:t>λ=4</m:t>
         </m:r>
       </m:oMath>
     </w:p>
@@ -7309,23 +9100,7 @@
             <w:sz w:val="24"/>
             <w:szCs w:val="24"/>
           </w:rPr>
-          <m:t>λ</m:t>
-        </m:r>
-        <m:r>
-          <w:rPr>
-            <w:rFonts w:ascii="Cambria Math" w:eastAsiaTheme="minorEastAsia" w:hAnsi="Cambria Math" w:cs="Arial"/>
-            <w:sz w:val="24"/>
-            <w:szCs w:val="24"/>
-          </w:rPr>
-          <m:t>=</m:t>
-        </m:r>
-        <m:r>
-          <w:rPr>
-            <w:rFonts w:ascii="Cambria Math" w:eastAsiaTheme="minorEastAsia" w:hAnsi="Cambria Math" w:cs="Arial"/>
-            <w:sz w:val="24"/>
-            <w:szCs w:val="24"/>
-          </w:rPr>
-          <m:t>8 (por que son 2 días)</m:t>
+          <m:t>λ=8 (por que son 2 días)</m:t>
         </m:r>
       </m:oMath>
     </w:p>
@@ -7521,15 +9296,7 @@
                 <w:sz w:val="24"/>
                 <w:szCs w:val="24"/>
               </w:rPr>
-              <m:t>X=</m:t>
-            </m:r>
-            <m:r>
-              <w:rPr>
-                <w:rFonts w:ascii="Cambria Math" w:eastAsiaTheme="minorEastAsia" w:hAnsi="Cambria Math" w:cs="Arial"/>
-                <w:sz w:val="24"/>
-                <w:szCs w:val="24"/>
-              </w:rPr>
-              <m:t>3</m:t>
+              <m:t>X=3</m:t>
             </m:r>
           </m:e>
         </m:d>
@@ -7613,15 +9380,7 @@
                     <w:sz w:val="24"/>
                     <w:szCs w:val="24"/>
                   </w:rPr>
-                  <m:t>-</m:t>
-                </m:r>
-                <m:r>
-                  <w:rPr>
-                    <w:rFonts w:ascii="Cambria Math" w:eastAsiaTheme="minorEastAsia" w:hAnsi="Cambria Math" w:cs="Arial"/>
-                    <w:sz w:val="24"/>
-                    <w:szCs w:val="24"/>
-                  </w:rPr>
-                  <m:t>8</m:t>
+                  <m:t>-8</m:t>
                 </m:r>
               </m:sup>
             </m:sSup>
@@ -7633,15 +9392,7 @@
                 <w:sz w:val="24"/>
                 <w:szCs w:val="24"/>
               </w:rPr>
-              <m:t>3</m:t>
-            </m:r>
-            <m:r>
-              <w:rPr>
-                <w:rFonts w:ascii="Cambria Math" w:eastAsiaTheme="minorEastAsia" w:hAnsi="Cambria Math" w:cs="Arial"/>
-                <w:sz w:val="24"/>
-                <w:szCs w:val="24"/>
-              </w:rPr>
-              <m:t>!</m:t>
+              <m:t>3!</m:t>
             </m:r>
           </m:den>
         </m:f>
@@ -7950,6 +9701,7 @@
           <w:rFonts w:ascii="Arial" w:eastAsiaTheme="minorEastAsia" w:hAnsi="Arial" w:cs="Arial"/>
           <w:i/>
           <w:iCs/>
+          <w:noProof/>
           <w:sz w:val="24"/>
           <w:szCs w:val="24"/>
         </w:rPr>
@@ -7983,7 +9735,7 @@
                     </pic:cNvPicPr>
                   </pic:nvPicPr>
                   <pic:blipFill rotWithShape="1">
-                    <a:blip r:embed="rId14"/>
+                    <a:blip r:embed="rId18"/>
                     <a:srcRect l="22962" t="10853" r="30192" b="52524"/>
                     <a:stretch/>
                   </pic:blipFill>
@@ -8082,6 +9834,7 @@
           <w:rFonts w:ascii="Arial" w:eastAsiaTheme="minorEastAsia" w:hAnsi="Arial" w:cs="Arial"/>
           <w:i/>
           <w:iCs/>
+          <w:noProof/>
           <w:sz w:val="24"/>
           <w:szCs w:val="24"/>
         </w:rPr>
@@ -8115,7 +9868,7 @@
                     </pic:cNvPicPr>
                   </pic:nvPicPr>
                   <pic:blipFill rotWithShape="1">
-                    <a:blip r:embed="rId15"/>
+                    <a:blip r:embed="rId19"/>
                     <a:srcRect l="20307" t="48204" r="14500" b="34497"/>
                     <a:stretch/>
                   </pic:blipFill>
@@ -8213,8 +9966,6 @@
         <w:lastRenderedPageBreak/>
         <w:t>La duración de la vida de una bombilla es exponencial. La probabilidad de que sobrepase las 100 horas de uso es de 0.9.</w:t>
       </w:r>
-      <w:bookmarkStart w:id="0" w:name="_GoBack"/>
-      <w:bookmarkEnd w:id="0"/>
     </w:p>
     <w:p>
       <w:pPr>
@@ -8272,7 +10023,1544 @@
     </w:p>
     <w:p>
       <w:pPr>
-        <w:jc w:val="both"/>
+        <w:ind w:left="720"/>
+        <w:jc w:val="both"/>
+        <w:rPr>
+          <w:rFonts w:ascii="Arial" w:eastAsiaTheme="minorEastAsia" w:hAnsi="Arial" w:cs="Arial"/>
+          <w:i/>
+          <w:iCs/>
+          <w:sz w:val="24"/>
+          <w:szCs w:val="24"/>
+        </w:rPr>
+      </w:pPr>
+      <w:r>
+        <w:rPr>
+          <w:rFonts w:ascii="Arial" w:eastAsiaTheme="minorEastAsia" w:hAnsi="Arial" w:cs="Arial"/>
+          <w:i/>
+          <w:iCs/>
+          <w:sz w:val="24"/>
+          <w:szCs w:val="24"/>
+        </w:rPr>
+        <w:t>Solución:</w:t>
+      </w:r>
+    </w:p>
+    <w:p>
+      <w:pPr>
+        <w:ind w:left="720"/>
+        <w:jc w:val="both"/>
+        <w:rPr>
+          <w:rFonts w:ascii="Arial" w:eastAsiaTheme="minorEastAsia" w:hAnsi="Arial" w:cs="Arial"/>
+          <w:i/>
+          <w:iCs/>
+          <w:sz w:val="24"/>
+          <w:szCs w:val="24"/>
+        </w:rPr>
+      </w:pPr>
+      <m:oMathPara>
+        <m:oMathParaPr>
+          <m:jc m:val="left"/>
+        </m:oMathParaPr>
+        <m:oMath>
+          <m:r>
+            <w:rPr>
+              <w:rFonts w:ascii="Cambria Math" w:eastAsiaTheme="minorEastAsia" w:hAnsi="Cambria Math" w:cs="Arial"/>
+              <w:sz w:val="24"/>
+              <w:szCs w:val="24"/>
+            </w:rPr>
+            <m:t>k=horas de uso</m:t>
+          </m:r>
+        </m:oMath>
+      </m:oMathPara>
+    </w:p>
+    <w:p>
+      <w:pPr>
+        <w:ind w:left="720"/>
+        <w:jc w:val="both"/>
+        <w:rPr>
+          <w:rFonts w:ascii="Arial" w:eastAsiaTheme="minorEastAsia" w:hAnsi="Arial" w:cs="Arial"/>
+          <w:i/>
+          <w:iCs/>
+          <w:sz w:val="24"/>
+          <w:szCs w:val="24"/>
+        </w:rPr>
+      </w:pPr>
+      <m:oMathPara>
+        <m:oMathParaPr>
+          <m:jc m:val="left"/>
+        </m:oMathParaPr>
+        <m:oMath>
+          <m:r>
+            <w:rPr>
+              <w:rFonts w:ascii="Cambria Math" w:eastAsiaTheme="minorEastAsia" w:hAnsi="Cambria Math" w:cs="Arial"/>
+              <w:sz w:val="24"/>
+              <w:szCs w:val="24"/>
+            </w:rPr>
+            <m:t>P</m:t>
+          </m:r>
+          <m:d>
+            <m:dPr>
+              <m:ctrlPr>
+                <w:rPr>
+                  <w:rFonts w:ascii="Cambria Math" w:eastAsiaTheme="minorEastAsia" w:hAnsi="Cambria Math" w:cs="Arial"/>
+                  <w:i/>
+                  <w:iCs/>
+                  <w:sz w:val="24"/>
+                  <w:szCs w:val="24"/>
+                </w:rPr>
+              </m:ctrlPr>
+            </m:dPr>
+            <m:e>
+              <m:r>
+                <w:rPr>
+                  <w:rFonts w:ascii="Cambria Math" w:eastAsiaTheme="minorEastAsia" w:hAnsi="Cambria Math" w:cs="Arial"/>
+                  <w:sz w:val="24"/>
+                  <w:szCs w:val="24"/>
+                </w:rPr>
+                <m:t>X&gt;k</m:t>
+              </m:r>
+            </m:e>
+          </m:d>
+          <m:r>
+            <w:rPr>
+              <w:rFonts w:ascii="Cambria Math" w:eastAsiaTheme="minorEastAsia" w:hAnsi="Cambria Math" w:cs="Arial"/>
+              <w:sz w:val="24"/>
+              <w:szCs w:val="24"/>
+            </w:rPr>
+            <m:t>=</m:t>
+          </m:r>
+          <m:sSup>
+            <m:sSupPr>
+              <m:ctrlPr>
+                <w:rPr>
+                  <w:rFonts w:ascii="Cambria Math" w:eastAsiaTheme="minorEastAsia" w:hAnsi="Cambria Math" w:cs="Arial"/>
+                  <w:i/>
+                  <w:iCs/>
+                  <w:sz w:val="24"/>
+                  <w:szCs w:val="24"/>
+                </w:rPr>
+              </m:ctrlPr>
+            </m:sSupPr>
+            <m:e>
+              <m:r>
+                <w:rPr>
+                  <w:rFonts w:ascii="Cambria Math" w:eastAsiaTheme="minorEastAsia" w:hAnsi="Cambria Math" w:cs="Arial"/>
+                  <w:sz w:val="24"/>
+                  <w:szCs w:val="24"/>
+                </w:rPr>
+                <m:t>e</m:t>
+              </m:r>
+            </m:e>
+            <m:sup>
+              <m:r>
+                <w:rPr>
+                  <w:rFonts w:ascii="Cambria Math" w:eastAsiaTheme="minorEastAsia" w:hAnsi="Cambria Math" w:cs="Arial"/>
+                  <w:sz w:val="24"/>
+                  <w:szCs w:val="24"/>
+                </w:rPr>
+                <m:t>-λk</m:t>
+              </m:r>
+            </m:sup>
+          </m:sSup>
+          <m:r>
+            <w:rPr>
+              <w:rFonts w:ascii="Cambria Math" w:eastAsiaTheme="minorEastAsia" w:hAnsi="Cambria Math" w:cs="Arial"/>
+              <w:sz w:val="24"/>
+              <w:szCs w:val="24"/>
+            </w:rPr>
+            <m:t>;P</m:t>
+          </m:r>
+          <m:d>
+            <m:dPr>
+              <m:ctrlPr>
+                <w:rPr>
+                  <w:rFonts w:ascii="Cambria Math" w:eastAsiaTheme="minorEastAsia" w:hAnsi="Cambria Math" w:cs="Arial"/>
+                  <w:i/>
+                  <w:iCs/>
+                  <w:sz w:val="24"/>
+                  <w:szCs w:val="24"/>
+                </w:rPr>
+              </m:ctrlPr>
+            </m:dPr>
+            <m:e>
+              <m:r>
+                <w:rPr>
+                  <w:rFonts w:ascii="Cambria Math" w:eastAsiaTheme="minorEastAsia" w:hAnsi="Cambria Math" w:cs="Arial"/>
+                  <w:sz w:val="24"/>
+                  <w:szCs w:val="24"/>
+                </w:rPr>
+                <m:t>X&gt;100</m:t>
+              </m:r>
+            </m:e>
+          </m:d>
+          <m:r>
+            <w:rPr>
+              <w:rFonts w:ascii="Cambria Math" w:eastAsiaTheme="minorEastAsia" w:hAnsi="Cambria Math" w:cs="Arial"/>
+              <w:sz w:val="24"/>
+              <w:szCs w:val="24"/>
+            </w:rPr>
+            <m:t>=</m:t>
+          </m:r>
+          <m:sSup>
+            <m:sSupPr>
+              <m:ctrlPr>
+                <w:rPr>
+                  <w:rFonts w:ascii="Cambria Math" w:eastAsiaTheme="minorEastAsia" w:hAnsi="Cambria Math" w:cs="Arial"/>
+                  <w:i/>
+                  <w:iCs/>
+                  <w:sz w:val="24"/>
+                  <w:szCs w:val="24"/>
+                </w:rPr>
+              </m:ctrlPr>
+            </m:sSupPr>
+            <m:e>
+              <m:r>
+                <w:rPr>
+                  <w:rFonts w:ascii="Cambria Math" w:eastAsiaTheme="minorEastAsia" w:hAnsi="Cambria Math" w:cs="Arial"/>
+                  <w:sz w:val="24"/>
+                  <w:szCs w:val="24"/>
+                </w:rPr>
+                <m:t>e</m:t>
+              </m:r>
+            </m:e>
+            <m:sup>
+              <m:r>
+                <w:rPr>
+                  <w:rFonts w:ascii="Cambria Math" w:eastAsiaTheme="minorEastAsia" w:hAnsi="Cambria Math" w:cs="Arial"/>
+                  <w:sz w:val="24"/>
+                  <w:szCs w:val="24"/>
+                </w:rPr>
+                <m:t>-λ100</m:t>
+              </m:r>
+            </m:sup>
+          </m:sSup>
+          <m:r>
+            <w:rPr>
+              <w:rFonts w:ascii="Cambria Math" w:eastAsiaTheme="minorEastAsia" w:hAnsi="Cambria Math" w:cs="Arial"/>
+              <w:sz w:val="24"/>
+              <w:szCs w:val="24"/>
+            </w:rPr>
+            <m:t>=.9</m:t>
+          </m:r>
+        </m:oMath>
+      </m:oMathPara>
+    </w:p>
+    <w:p>
+      <w:pPr>
+        <w:ind w:left="720"/>
+        <w:jc w:val="both"/>
+        <w:rPr>
+          <w:rFonts w:ascii="Arial" w:eastAsiaTheme="minorEastAsia" w:hAnsi="Arial" w:cs="Arial"/>
+          <w:i/>
+          <w:iCs/>
+          <w:sz w:val="24"/>
+          <w:szCs w:val="24"/>
+        </w:rPr>
+      </w:pPr>
+      <m:oMathPara>
+        <m:oMathParaPr>
+          <m:jc m:val="left"/>
+        </m:oMathParaPr>
+        <m:oMath>
+          <m:func>
+            <m:funcPr>
+              <m:ctrlPr>
+                <w:rPr>
+                  <w:rFonts w:ascii="Cambria Math" w:eastAsiaTheme="minorEastAsia" w:hAnsi="Cambria Math" w:cs="Arial"/>
+                  <w:iCs/>
+                  <w:sz w:val="24"/>
+                  <w:szCs w:val="24"/>
+                </w:rPr>
+              </m:ctrlPr>
+            </m:funcPr>
+            <m:fName>
+              <m:r>
+                <m:rPr>
+                  <m:sty m:val="p"/>
+                </m:rPr>
+                <w:rPr>
+                  <w:rFonts w:ascii="Cambria Math" w:eastAsiaTheme="minorEastAsia" w:hAnsi="Cambria Math" w:cs="Arial"/>
+                  <w:sz w:val="24"/>
+                  <w:szCs w:val="24"/>
+                </w:rPr>
+                <m:t>ln</m:t>
+              </m:r>
+            </m:fName>
+            <m:e>
+              <m:d>
+                <m:dPr>
+                  <m:ctrlPr>
+                    <w:rPr>
+                      <w:rFonts w:ascii="Cambria Math" w:eastAsiaTheme="minorEastAsia" w:hAnsi="Cambria Math" w:cs="Arial"/>
+                      <w:i/>
+                      <w:iCs/>
+                      <w:sz w:val="24"/>
+                      <w:szCs w:val="24"/>
+                    </w:rPr>
+                  </m:ctrlPr>
+                </m:dPr>
+                <m:e>
+                  <m:r>
+                    <w:rPr>
+                      <w:rFonts w:ascii="Cambria Math" w:eastAsiaTheme="minorEastAsia" w:hAnsi="Cambria Math" w:cs="Arial"/>
+                      <w:sz w:val="24"/>
+                      <w:szCs w:val="24"/>
+                    </w:rPr>
+                    <m:t>.9</m:t>
+                  </m:r>
+                </m:e>
+              </m:d>
+            </m:e>
+          </m:func>
+          <m:r>
+            <w:rPr>
+              <w:rFonts w:ascii="Cambria Math" w:eastAsiaTheme="minorEastAsia" w:hAnsi="Cambria Math" w:cs="Arial"/>
+              <w:sz w:val="24"/>
+              <w:szCs w:val="24"/>
+            </w:rPr>
+            <m:t>=</m:t>
+          </m:r>
+          <m:func>
+            <m:funcPr>
+              <m:ctrlPr>
+                <w:rPr>
+                  <w:rFonts w:ascii="Cambria Math" w:eastAsiaTheme="minorEastAsia" w:hAnsi="Cambria Math" w:cs="Arial"/>
+                  <w:i/>
+                  <w:iCs/>
+                  <w:sz w:val="24"/>
+                  <w:szCs w:val="24"/>
+                </w:rPr>
+              </m:ctrlPr>
+            </m:funcPr>
+            <m:fName>
+              <m:r>
+                <m:rPr>
+                  <m:sty m:val="p"/>
+                </m:rPr>
+                <w:rPr>
+                  <w:rFonts w:ascii="Cambria Math" w:eastAsiaTheme="minorEastAsia" w:hAnsi="Cambria Math" w:cs="Arial"/>
+                  <w:sz w:val="24"/>
+                  <w:szCs w:val="24"/>
+                </w:rPr>
+                <m:t>ln</m:t>
+              </m:r>
+            </m:fName>
+            <m:e>
+              <m:d>
+                <m:dPr>
+                  <m:ctrlPr>
+                    <w:rPr>
+                      <w:rFonts w:ascii="Cambria Math" w:eastAsiaTheme="minorEastAsia" w:hAnsi="Cambria Math" w:cs="Arial"/>
+                      <w:i/>
+                      <w:iCs/>
+                      <w:sz w:val="24"/>
+                      <w:szCs w:val="24"/>
+                    </w:rPr>
+                  </m:ctrlPr>
+                </m:dPr>
+                <m:e>
+                  <m:sSup>
+                    <m:sSupPr>
+                      <m:ctrlPr>
+                        <w:rPr>
+                          <w:rFonts w:ascii="Cambria Math" w:eastAsiaTheme="minorEastAsia" w:hAnsi="Cambria Math" w:cs="Arial"/>
+                          <w:i/>
+                          <w:iCs/>
+                          <w:sz w:val="24"/>
+                          <w:szCs w:val="24"/>
+                        </w:rPr>
+                      </m:ctrlPr>
+                    </m:sSupPr>
+                    <m:e>
+                      <m:r>
+                        <w:rPr>
+                          <w:rFonts w:ascii="Cambria Math" w:eastAsiaTheme="minorEastAsia" w:hAnsi="Cambria Math" w:cs="Arial"/>
+                          <w:sz w:val="24"/>
+                          <w:szCs w:val="24"/>
+                        </w:rPr>
+                        <m:t>e</m:t>
+                      </m:r>
+                    </m:e>
+                    <m:sup>
+                      <m:r>
+                        <w:rPr>
+                          <w:rFonts w:ascii="Cambria Math" w:eastAsiaTheme="minorEastAsia" w:hAnsi="Cambria Math" w:cs="Arial"/>
+                          <w:sz w:val="24"/>
+                          <w:szCs w:val="24"/>
+                        </w:rPr>
+                        <m:t>-λ100</m:t>
+                      </m:r>
+                    </m:sup>
+                  </m:sSup>
+                </m:e>
+              </m:d>
+            </m:e>
+          </m:func>
+          <m:r>
+            <w:rPr>
+              <w:rFonts w:ascii="Cambria Math" w:eastAsiaTheme="minorEastAsia" w:hAnsi="Cambria Math" w:cs="Arial"/>
+              <w:sz w:val="24"/>
+              <w:szCs w:val="24"/>
+            </w:rPr>
+            <m:t>→ -.1053=-λ100→ -</m:t>
+          </m:r>
+          <m:f>
+            <m:fPr>
+              <m:ctrlPr>
+                <w:rPr>
+                  <w:rFonts w:ascii="Cambria Math" w:eastAsiaTheme="minorEastAsia" w:hAnsi="Cambria Math" w:cs="Arial"/>
+                  <w:i/>
+                  <w:iCs/>
+                  <w:sz w:val="24"/>
+                  <w:szCs w:val="24"/>
+                </w:rPr>
+              </m:ctrlPr>
+            </m:fPr>
+            <m:num>
+              <m:r>
+                <w:rPr>
+                  <w:rFonts w:ascii="Cambria Math" w:eastAsiaTheme="minorEastAsia" w:hAnsi="Cambria Math" w:cs="Arial"/>
+                  <w:sz w:val="24"/>
+                  <w:szCs w:val="24"/>
+                </w:rPr>
+                <m:t>.1053</m:t>
+              </m:r>
+            </m:num>
+            <m:den>
+              <m:r>
+                <w:rPr>
+                  <w:rFonts w:ascii="Cambria Math" w:eastAsiaTheme="minorEastAsia" w:hAnsi="Cambria Math" w:cs="Arial"/>
+                  <w:sz w:val="24"/>
+                  <w:szCs w:val="24"/>
+                </w:rPr>
+                <m:t>-100</m:t>
+              </m:r>
+            </m:den>
+          </m:f>
+          <m:r>
+            <w:rPr>
+              <w:rFonts w:ascii="Cambria Math" w:eastAsiaTheme="minorEastAsia" w:hAnsi="Cambria Math" w:cs="Arial"/>
+              <w:sz w:val="24"/>
+              <w:szCs w:val="24"/>
+            </w:rPr>
+            <m:t>=λ=1.0536x</m:t>
+          </m:r>
+          <m:sSup>
+            <m:sSupPr>
+              <m:ctrlPr>
+                <w:rPr>
+                  <w:rFonts w:ascii="Cambria Math" w:eastAsiaTheme="minorEastAsia" w:hAnsi="Cambria Math" w:cs="Arial"/>
+                  <w:i/>
+                  <w:iCs/>
+                  <w:sz w:val="24"/>
+                  <w:szCs w:val="24"/>
+                </w:rPr>
+              </m:ctrlPr>
+            </m:sSupPr>
+            <m:e>
+              <m:r>
+                <w:rPr>
+                  <w:rFonts w:ascii="Cambria Math" w:eastAsiaTheme="minorEastAsia" w:hAnsi="Cambria Math" w:cs="Arial"/>
+                  <w:sz w:val="24"/>
+                  <w:szCs w:val="24"/>
+                </w:rPr>
+                <m:t>10</m:t>
+              </m:r>
+            </m:e>
+            <m:sup>
+              <m:r>
+                <w:rPr>
+                  <w:rFonts w:ascii="Cambria Math" w:eastAsiaTheme="minorEastAsia" w:hAnsi="Cambria Math" w:cs="Arial"/>
+                  <w:sz w:val="24"/>
+                  <w:szCs w:val="24"/>
+                </w:rPr>
+                <m:t>-3</m:t>
+              </m:r>
+            </m:sup>
+          </m:sSup>
+        </m:oMath>
+      </m:oMathPara>
+    </w:p>
+    <w:p>
+      <w:pPr>
+        <w:pStyle w:val="Prrafodelista"/>
+        <w:numPr>
+          <w:ilvl w:val="0"/>
+          <w:numId w:val="24"/>
+        </w:numPr>
+        <w:jc w:val="both"/>
+        <w:rPr>
+          <w:rFonts w:ascii="Arial" w:eastAsiaTheme="minorEastAsia" w:hAnsi="Arial" w:cs="Arial"/>
+          <w:i/>
+          <w:iCs/>
+          <w:sz w:val="24"/>
+          <w:szCs w:val="24"/>
+        </w:rPr>
+      </w:pPr>
+      <m:oMath>
+        <m:r>
+          <w:rPr>
+            <w:rFonts w:ascii="Cambria Math" w:eastAsiaTheme="minorEastAsia" w:hAnsi="Cambria Math" w:cs="Arial"/>
+            <w:sz w:val="24"/>
+            <w:szCs w:val="24"/>
+          </w:rPr>
+          <m:t>P</m:t>
+        </m:r>
+        <m:d>
+          <m:dPr>
+            <m:ctrlPr>
+              <w:rPr>
+                <w:rFonts w:ascii="Cambria Math" w:eastAsiaTheme="minorEastAsia" w:hAnsi="Cambria Math" w:cs="Arial"/>
+                <w:i/>
+                <w:iCs/>
+                <w:sz w:val="24"/>
+                <w:szCs w:val="24"/>
+              </w:rPr>
+            </m:ctrlPr>
+          </m:dPr>
+          <m:e>
+            <m:r>
+              <w:rPr>
+                <w:rFonts w:ascii="Cambria Math" w:eastAsiaTheme="minorEastAsia" w:hAnsi="Cambria Math" w:cs="Arial"/>
+                <w:sz w:val="24"/>
+                <w:szCs w:val="24"/>
+              </w:rPr>
+              <m:t>X&gt;k</m:t>
+            </m:r>
+          </m:e>
+        </m:d>
+        <m:r>
+          <w:rPr>
+            <w:rFonts w:ascii="Cambria Math" w:eastAsiaTheme="minorEastAsia" w:hAnsi="Cambria Math" w:cs="Arial"/>
+            <w:sz w:val="24"/>
+            <w:szCs w:val="24"/>
+          </w:rPr>
+          <m:t>=</m:t>
+        </m:r>
+        <m:sSup>
+          <m:sSupPr>
+            <m:ctrlPr>
+              <w:rPr>
+                <w:rFonts w:ascii="Cambria Math" w:eastAsiaTheme="minorEastAsia" w:hAnsi="Cambria Math" w:cs="Arial"/>
+                <w:i/>
+                <w:iCs/>
+                <w:sz w:val="24"/>
+                <w:szCs w:val="24"/>
+              </w:rPr>
+            </m:ctrlPr>
+          </m:sSupPr>
+          <m:e>
+            <m:r>
+              <w:rPr>
+                <w:rFonts w:ascii="Cambria Math" w:eastAsiaTheme="minorEastAsia" w:hAnsi="Cambria Math" w:cs="Arial"/>
+                <w:sz w:val="24"/>
+                <w:szCs w:val="24"/>
+              </w:rPr>
+              <m:t>e</m:t>
+            </m:r>
+          </m:e>
+          <m:sup>
+            <m:r>
+              <w:rPr>
+                <w:rFonts w:ascii="Cambria Math" w:eastAsiaTheme="minorEastAsia" w:hAnsi="Cambria Math" w:cs="Arial"/>
+                <w:sz w:val="24"/>
+                <w:szCs w:val="24"/>
+              </w:rPr>
+              <m:t>-λk</m:t>
+            </m:r>
+          </m:sup>
+        </m:sSup>
+        <m:r>
+          <w:rPr>
+            <w:rFonts w:ascii="Cambria Math" w:eastAsiaTheme="minorEastAsia" w:hAnsi="Cambria Math" w:cs="Arial"/>
+            <w:sz w:val="24"/>
+            <w:szCs w:val="24"/>
+          </w:rPr>
+          <m:t>;P</m:t>
+        </m:r>
+        <m:d>
+          <m:dPr>
+            <m:ctrlPr>
+              <w:rPr>
+                <w:rFonts w:ascii="Cambria Math" w:eastAsiaTheme="minorEastAsia" w:hAnsi="Cambria Math" w:cs="Arial"/>
+                <w:i/>
+                <w:iCs/>
+                <w:sz w:val="24"/>
+                <w:szCs w:val="24"/>
+              </w:rPr>
+            </m:ctrlPr>
+          </m:dPr>
+          <m:e>
+            <m:r>
+              <w:rPr>
+                <w:rFonts w:ascii="Cambria Math" w:eastAsiaTheme="minorEastAsia" w:hAnsi="Cambria Math" w:cs="Arial"/>
+                <w:sz w:val="24"/>
+                <w:szCs w:val="24"/>
+              </w:rPr>
+              <m:t>X&gt;200</m:t>
+            </m:r>
+          </m:e>
+        </m:d>
+        <m:r>
+          <w:rPr>
+            <w:rFonts w:ascii="Cambria Math" w:eastAsiaTheme="minorEastAsia" w:hAnsi="Cambria Math" w:cs="Arial"/>
+            <w:sz w:val="24"/>
+            <w:szCs w:val="24"/>
+          </w:rPr>
+          <m:t>=</m:t>
+        </m:r>
+        <m:sSup>
+          <m:sSupPr>
+            <m:ctrlPr>
+              <w:rPr>
+                <w:rFonts w:ascii="Cambria Math" w:eastAsiaTheme="minorEastAsia" w:hAnsi="Cambria Math" w:cs="Arial"/>
+                <w:i/>
+                <w:iCs/>
+                <w:sz w:val="24"/>
+                <w:szCs w:val="24"/>
+              </w:rPr>
+            </m:ctrlPr>
+          </m:sSupPr>
+          <m:e>
+            <m:r>
+              <w:rPr>
+                <w:rFonts w:ascii="Cambria Math" w:eastAsiaTheme="minorEastAsia" w:hAnsi="Cambria Math" w:cs="Arial"/>
+                <w:sz w:val="24"/>
+                <w:szCs w:val="24"/>
+              </w:rPr>
+              <m:t>e</m:t>
+            </m:r>
+          </m:e>
+          <m:sup>
+            <m:r>
+              <w:rPr>
+                <w:rFonts w:ascii="Cambria Math" w:eastAsiaTheme="minorEastAsia" w:hAnsi="Cambria Math" w:cs="Arial"/>
+                <w:sz w:val="24"/>
+                <w:szCs w:val="24"/>
+              </w:rPr>
+              <m:t>-(1.0536x</m:t>
+            </m:r>
+            <m:sSup>
+              <m:sSupPr>
+                <m:ctrlPr>
+                  <w:rPr>
+                    <w:rFonts w:ascii="Cambria Math" w:eastAsiaTheme="minorEastAsia" w:hAnsi="Cambria Math" w:cs="Arial"/>
+                    <w:i/>
+                    <w:iCs/>
+                    <w:sz w:val="24"/>
+                    <w:szCs w:val="24"/>
+                  </w:rPr>
+                </m:ctrlPr>
+              </m:sSupPr>
+              <m:e>
+                <m:r>
+                  <w:rPr>
+                    <w:rFonts w:ascii="Cambria Math" w:eastAsiaTheme="minorEastAsia" w:hAnsi="Cambria Math" w:cs="Arial"/>
+                    <w:sz w:val="24"/>
+                    <w:szCs w:val="24"/>
+                  </w:rPr>
+                  <m:t>10</m:t>
+                </m:r>
+              </m:e>
+              <m:sup>
+                <m:r>
+                  <w:rPr>
+                    <w:rFonts w:ascii="Cambria Math" w:eastAsiaTheme="minorEastAsia" w:hAnsi="Cambria Math" w:cs="Arial"/>
+                    <w:sz w:val="24"/>
+                    <w:szCs w:val="24"/>
+                  </w:rPr>
+                  <m:t>-3</m:t>
+                </m:r>
+              </m:sup>
+            </m:sSup>
+            <m:r>
+              <w:rPr>
+                <w:rFonts w:ascii="Cambria Math" w:eastAsiaTheme="minorEastAsia" w:hAnsi="Cambria Math" w:cs="Arial"/>
+                <w:sz w:val="24"/>
+                <w:szCs w:val="24"/>
+              </w:rPr>
+              <m:t>)200</m:t>
+            </m:r>
+          </m:sup>
+        </m:sSup>
+        <m:r>
+          <w:rPr>
+            <w:rFonts w:ascii="Cambria Math" w:eastAsiaTheme="minorEastAsia" w:hAnsi="Cambria Math" w:cs="Arial"/>
+            <w:sz w:val="24"/>
+            <w:szCs w:val="24"/>
+          </w:rPr>
+          <m:t>=</m:t>
+        </m:r>
+      </m:oMath>
+      <w:r>
+        <w:rPr>
+          <w:rFonts w:ascii="Arial" w:eastAsiaTheme="minorEastAsia" w:hAnsi="Arial" w:cs="Arial"/>
+          <w:i/>
+          <w:iCs/>
+          <w:sz w:val="24"/>
+          <w:szCs w:val="24"/>
+          <w:u w:val="single"/>
+        </w:rPr>
+        <w:t>.8100</w:t>
+      </w:r>
+    </w:p>
+    <w:p>
+      <w:pPr>
+        <w:pStyle w:val="Prrafodelista"/>
+        <w:ind w:left="1080"/>
+        <w:jc w:val="both"/>
+        <w:rPr>
+          <w:rFonts w:ascii="Arial" w:eastAsiaTheme="minorEastAsia" w:hAnsi="Arial" w:cs="Arial"/>
+          <w:i/>
+          <w:iCs/>
+          <w:sz w:val="24"/>
+          <w:szCs w:val="24"/>
+        </w:rPr>
+      </w:pPr>
+      <w:r>
+        <w:rPr>
+          <w:rFonts w:ascii="Arial" w:eastAsiaTheme="minorEastAsia" w:hAnsi="Arial" w:cs="Arial"/>
+          <w:i/>
+          <w:iCs/>
+          <w:sz w:val="24"/>
+          <w:szCs w:val="24"/>
+        </w:rPr>
+        <w:t>La probabilidad de que la bombilla sobrepase las 200 horas de uso es de .81</w:t>
+      </w:r>
+    </w:p>
+    <w:p>
+      <w:pPr>
+        <w:pStyle w:val="Prrafodelista"/>
+        <w:numPr>
+          <w:ilvl w:val="0"/>
+          <w:numId w:val="24"/>
+        </w:numPr>
+        <w:jc w:val="both"/>
+        <w:rPr>
+          <w:rFonts w:ascii="Arial" w:eastAsiaTheme="minorEastAsia" w:hAnsi="Arial" w:cs="Arial"/>
+          <w:i/>
+          <w:iCs/>
+          <w:sz w:val="24"/>
+          <w:szCs w:val="24"/>
+        </w:rPr>
+      </w:pPr>
+      <m:oMath>
+        <m:r>
+          <w:rPr>
+            <w:rFonts w:ascii="Cambria Math" w:eastAsiaTheme="minorEastAsia" w:hAnsi="Cambria Math" w:cs="Arial"/>
+            <w:sz w:val="24"/>
+            <w:szCs w:val="24"/>
+          </w:rPr>
+          <m:t>P</m:t>
+        </m:r>
+        <m:d>
+          <m:dPr>
+            <m:ctrlPr>
+              <w:rPr>
+                <w:rFonts w:ascii="Cambria Math" w:eastAsiaTheme="minorEastAsia" w:hAnsi="Cambria Math" w:cs="Arial"/>
+                <w:i/>
+                <w:iCs/>
+                <w:sz w:val="24"/>
+                <w:szCs w:val="24"/>
+              </w:rPr>
+            </m:ctrlPr>
+          </m:dPr>
+          <m:e>
+            <m:r>
+              <w:rPr>
+                <w:rFonts w:ascii="Cambria Math" w:eastAsiaTheme="minorEastAsia" w:hAnsi="Cambria Math" w:cs="Arial"/>
+                <w:sz w:val="24"/>
+                <w:szCs w:val="24"/>
+              </w:rPr>
+              <m:t>x=k</m:t>
+            </m:r>
+          </m:e>
+        </m:d>
+        <m:r>
+          <w:rPr>
+            <w:rFonts w:ascii="Cambria Math" w:eastAsiaTheme="minorEastAsia" w:hAnsi="Cambria Math" w:cs="Arial"/>
+            <w:sz w:val="24"/>
+            <w:szCs w:val="24"/>
+          </w:rPr>
+          <m:t>=</m:t>
+        </m:r>
+        <m:sSup>
+          <m:sSupPr>
+            <m:ctrlPr>
+              <w:rPr>
+                <w:rFonts w:ascii="Cambria Math" w:eastAsiaTheme="minorEastAsia" w:hAnsi="Cambria Math" w:cs="Arial"/>
+                <w:i/>
+                <w:iCs/>
+                <w:sz w:val="24"/>
+                <w:szCs w:val="24"/>
+              </w:rPr>
+            </m:ctrlPr>
+          </m:sSupPr>
+          <m:e>
+            <m:r>
+              <w:rPr>
+                <w:rFonts w:ascii="Cambria Math" w:eastAsiaTheme="minorEastAsia" w:hAnsi="Cambria Math" w:cs="Arial"/>
+                <w:sz w:val="24"/>
+                <w:szCs w:val="24"/>
+              </w:rPr>
+              <m:t>e</m:t>
+            </m:r>
+          </m:e>
+          <m:sup>
+            <m:r>
+              <w:rPr>
+                <w:rFonts w:ascii="Cambria Math" w:eastAsiaTheme="minorEastAsia" w:hAnsi="Cambria Math" w:cs="Arial"/>
+                <w:sz w:val="24"/>
+                <w:szCs w:val="24"/>
+              </w:rPr>
+              <m:t xml:space="preserve">-λk </m:t>
+            </m:r>
+          </m:sup>
+        </m:sSup>
+        <m:r>
+          <w:rPr>
+            <w:rFonts w:ascii="Cambria Math" w:eastAsiaTheme="minorEastAsia" w:hAnsi="Cambria Math" w:cs="Arial"/>
+            <w:sz w:val="24"/>
+            <w:szCs w:val="24"/>
+          </w:rPr>
+          <m:t>;.95=</m:t>
+        </m:r>
+        <m:sSup>
+          <m:sSupPr>
+            <m:ctrlPr>
+              <w:rPr>
+                <w:rFonts w:ascii="Cambria Math" w:eastAsiaTheme="minorEastAsia" w:hAnsi="Cambria Math" w:cs="Arial"/>
+                <w:i/>
+                <w:iCs/>
+                <w:sz w:val="24"/>
+                <w:szCs w:val="24"/>
+              </w:rPr>
+            </m:ctrlPr>
+          </m:sSupPr>
+          <m:e>
+            <m:r>
+              <w:rPr>
+                <w:rFonts w:ascii="Cambria Math" w:eastAsiaTheme="minorEastAsia" w:hAnsi="Cambria Math" w:cs="Arial"/>
+                <w:sz w:val="24"/>
+                <w:szCs w:val="24"/>
+              </w:rPr>
+              <m:t>e</m:t>
+            </m:r>
+          </m:e>
+          <m:sup>
+            <m:r>
+              <w:rPr>
+                <w:rFonts w:ascii="Cambria Math" w:eastAsiaTheme="minorEastAsia" w:hAnsi="Cambria Math" w:cs="Arial"/>
+                <w:sz w:val="24"/>
+                <w:szCs w:val="24"/>
+              </w:rPr>
+              <m:t>-</m:t>
+            </m:r>
+            <m:d>
+              <m:dPr>
+                <m:ctrlPr>
+                  <w:rPr>
+                    <w:rFonts w:ascii="Cambria Math" w:eastAsiaTheme="minorEastAsia" w:hAnsi="Cambria Math" w:cs="Arial"/>
+                    <w:i/>
+                    <w:iCs/>
+                    <w:sz w:val="24"/>
+                    <w:szCs w:val="24"/>
+                  </w:rPr>
+                </m:ctrlPr>
+              </m:dPr>
+              <m:e>
+                <m:r>
+                  <w:rPr>
+                    <w:rFonts w:ascii="Cambria Math" w:eastAsiaTheme="minorEastAsia" w:hAnsi="Cambria Math" w:cs="Arial"/>
+                    <w:sz w:val="24"/>
+                    <w:szCs w:val="24"/>
+                  </w:rPr>
+                  <m:t>1.0536x</m:t>
+                </m:r>
+                <m:sSup>
+                  <m:sSupPr>
+                    <m:ctrlPr>
+                      <w:rPr>
+                        <w:rFonts w:ascii="Cambria Math" w:eastAsiaTheme="minorEastAsia" w:hAnsi="Cambria Math" w:cs="Arial"/>
+                        <w:i/>
+                        <w:iCs/>
+                        <w:sz w:val="24"/>
+                        <w:szCs w:val="24"/>
+                      </w:rPr>
+                    </m:ctrlPr>
+                  </m:sSupPr>
+                  <m:e>
+                    <m:r>
+                      <w:rPr>
+                        <w:rFonts w:ascii="Cambria Math" w:eastAsiaTheme="minorEastAsia" w:hAnsi="Cambria Math" w:cs="Arial"/>
+                        <w:sz w:val="24"/>
+                        <w:szCs w:val="24"/>
+                      </w:rPr>
+                      <m:t>10</m:t>
+                    </m:r>
+                  </m:e>
+                  <m:sup>
+                    <m:r>
+                      <w:rPr>
+                        <w:rFonts w:ascii="Cambria Math" w:eastAsiaTheme="minorEastAsia" w:hAnsi="Cambria Math" w:cs="Arial"/>
+                        <w:sz w:val="24"/>
+                        <w:szCs w:val="24"/>
+                      </w:rPr>
+                      <m:t>-3</m:t>
+                    </m:r>
+                  </m:sup>
+                </m:sSup>
+              </m:e>
+            </m:d>
+            <m:r>
+              <w:rPr>
+                <w:rFonts w:ascii="Cambria Math" w:eastAsiaTheme="minorEastAsia" w:hAnsi="Cambria Math" w:cs="Arial"/>
+                <w:sz w:val="24"/>
+                <w:szCs w:val="24"/>
+              </w:rPr>
+              <m:t xml:space="preserve">k </m:t>
+            </m:r>
+          </m:sup>
+        </m:sSup>
+      </m:oMath>
+    </w:p>
+    <w:p>
+      <w:pPr>
+        <w:pStyle w:val="Prrafodelista"/>
+        <w:ind w:left="1080"/>
+        <w:jc w:val="both"/>
+        <w:rPr>
+          <w:rFonts w:ascii="Arial" w:eastAsiaTheme="minorEastAsia" w:hAnsi="Arial" w:cs="Arial"/>
+          <w:i/>
+          <w:iCs/>
+          <w:sz w:val="24"/>
+          <w:szCs w:val="24"/>
+        </w:rPr>
+      </w:pPr>
+      <m:oMathPara>
+        <m:oMathParaPr>
+          <m:jc m:val="left"/>
+        </m:oMathParaPr>
+        <m:oMath>
+          <m:func>
+            <m:funcPr>
+              <m:ctrlPr>
+                <w:rPr>
+                  <w:rFonts w:ascii="Cambria Math" w:eastAsiaTheme="minorEastAsia" w:hAnsi="Cambria Math" w:cs="Arial"/>
+                  <w:iCs/>
+                  <w:sz w:val="24"/>
+                  <w:szCs w:val="24"/>
+                </w:rPr>
+              </m:ctrlPr>
+            </m:funcPr>
+            <m:fName>
+              <m:r>
+                <m:rPr>
+                  <m:sty m:val="p"/>
+                </m:rPr>
+                <w:rPr>
+                  <w:rFonts w:ascii="Cambria Math" w:eastAsiaTheme="minorEastAsia" w:hAnsi="Cambria Math" w:cs="Arial"/>
+                  <w:sz w:val="24"/>
+                  <w:szCs w:val="24"/>
+                </w:rPr>
+                <m:t>ln</m:t>
+              </m:r>
+            </m:fName>
+            <m:e>
+              <m:d>
+                <m:dPr>
+                  <m:ctrlPr>
+                    <w:rPr>
+                      <w:rFonts w:ascii="Cambria Math" w:eastAsiaTheme="minorEastAsia" w:hAnsi="Cambria Math" w:cs="Arial"/>
+                      <w:i/>
+                      <w:iCs/>
+                      <w:sz w:val="24"/>
+                      <w:szCs w:val="24"/>
+                    </w:rPr>
+                  </m:ctrlPr>
+                </m:dPr>
+                <m:e>
+                  <m:r>
+                    <w:rPr>
+                      <w:rFonts w:ascii="Cambria Math" w:eastAsiaTheme="minorEastAsia" w:hAnsi="Cambria Math" w:cs="Arial"/>
+                      <w:sz w:val="24"/>
+                      <w:szCs w:val="24"/>
+                    </w:rPr>
+                    <m:t>.95</m:t>
+                  </m:r>
+                </m:e>
+              </m:d>
+            </m:e>
+          </m:func>
+          <m:r>
+            <w:rPr>
+              <w:rFonts w:ascii="Cambria Math" w:eastAsiaTheme="minorEastAsia" w:hAnsi="Cambria Math" w:cs="Arial"/>
+              <w:sz w:val="24"/>
+              <w:szCs w:val="24"/>
+            </w:rPr>
+            <m:t>=</m:t>
+          </m:r>
+          <m:sSup>
+            <m:sSupPr>
+              <m:ctrlPr>
+                <w:rPr>
+                  <w:rFonts w:ascii="Cambria Math" w:eastAsiaTheme="minorEastAsia" w:hAnsi="Cambria Math" w:cs="Arial"/>
+                  <w:i/>
+                  <w:iCs/>
+                  <w:sz w:val="24"/>
+                  <w:szCs w:val="24"/>
+                </w:rPr>
+              </m:ctrlPr>
+            </m:sSupPr>
+            <m:e>
+              <m:r>
+                <m:rPr>
+                  <m:sty m:val="p"/>
+                </m:rPr>
+                <w:rPr>
+                  <w:rFonts w:ascii="Cambria Math" w:eastAsiaTheme="minorEastAsia" w:hAnsi="Cambria Math" w:cs="Arial"/>
+                  <w:sz w:val="24"/>
+                  <w:szCs w:val="24"/>
+                </w:rPr>
+                <m:t>ln⁡</m:t>
+              </m:r>
+              <m:r>
+                <w:rPr>
+                  <w:rFonts w:ascii="Cambria Math" w:eastAsiaTheme="minorEastAsia" w:hAnsi="Cambria Math" w:cs="Arial"/>
+                  <w:sz w:val="24"/>
+                  <w:szCs w:val="24"/>
+                </w:rPr>
+                <m:t>(e</m:t>
+              </m:r>
+            </m:e>
+            <m:sup>
+              <m:r>
+                <w:rPr>
+                  <w:rFonts w:ascii="Cambria Math" w:eastAsiaTheme="minorEastAsia" w:hAnsi="Cambria Math" w:cs="Arial"/>
+                  <w:sz w:val="24"/>
+                  <w:szCs w:val="24"/>
+                </w:rPr>
+                <m:t>-</m:t>
+              </m:r>
+              <m:d>
+                <m:dPr>
+                  <m:ctrlPr>
+                    <w:rPr>
+                      <w:rFonts w:ascii="Cambria Math" w:eastAsiaTheme="minorEastAsia" w:hAnsi="Cambria Math" w:cs="Arial"/>
+                      <w:i/>
+                      <w:iCs/>
+                      <w:sz w:val="24"/>
+                      <w:szCs w:val="24"/>
+                    </w:rPr>
+                  </m:ctrlPr>
+                </m:dPr>
+                <m:e>
+                  <m:r>
+                    <w:rPr>
+                      <w:rFonts w:ascii="Cambria Math" w:eastAsiaTheme="minorEastAsia" w:hAnsi="Cambria Math" w:cs="Arial"/>
+                      <w:sz w:val="24"/>
+                      <w:szCs w:val="24"/>
+                    </w:rPr>
+                    <m:t>1.0536x</m:t>
+                  </m:r>
+                  <m:sSup>
+                    <m:sSupPr>
+                      <m:ctrlPr>
+                        <w:rPr>
+                          <w:rFonts w:ascii="Cambria Math" w:eastAsiaTheme="minorEastAsia" w:hAnsi="Cambria Math" w:cs="Arial"/>
+                          <w:i/>
+                          <w:iCs/>
+                          <w:sz w:val="24"/>
+                          <w:szCs w:val="24"/>
+                        </w:rPr>
+                      </m:ctrlPr>
+                    </m:sSupPr>
+                    <m:e>
+                      <m:r>
+                        <w:rPr>
+                          <w:rFonts w:ascii="Cambria Math" w:eastAsiaTheme="minorEastAsia" w:hAnsi="Cambria Math" w:cs="Arial"/>
+                          <w:sz w:val="24"/>
+                          <w:szCs w:val="24"/>
+                        </w:rPr>
+                        <m:t>10</m:t>
+                      </m:r>
+                    </m:e>
+                    <m:sup>
+                      <m:r>
+                        <w:rPr>
+                          <w:rFonts w:ascii="Cambria Math" w:eastAsiaTheme="minorEastAsia" w:hAnsi="Cambria Math" w:cs="Arial"/>
+                          <w:sz w:val="24"/>
+                          <w:szCs w:val="24"/>
+                        </w:rPr>
+                        <m:t>-3</m:t>
+                      </m:r>
+                    </m:sup>
+                  </m:sSup>
+                </m:e>
+              </m:d>
+              <m:r>
+                <w:rPr>
+                  <w:rFonts w:ascii="Cambria Math" w:eastAsiaTheme="minorEastAsia" w:hAnsi="Cambria Math" w:cs="Arial"/>
+                  <w:sz w:val="24"/>
+                  <w:szCs w:val="24"/>
+                </w:rPr>
+                <m:t xml:space="preserve">k </m:t>
+              </m:r>
+            </m:sup>
+          </m:sSup>
+          <m:r>
+            <w:rPr>
+              <w:rFonts w:ascii="Cambria Math" w:eastAsiaTheme="minorEastAsia" w:hAnsi="Cambria Math" w:cs="Arial"/>
+              <w:sz w:val="24"/>
+              <w:szCs w:val="24"/>
+            </w:rPr>
+            <m:t>)→ -.05129=-(1.0536x</m:t>
+          </m:r>
+          <m:sSup>
+            <m:sSupPr>
+              <m:ctrlPr>
+                <w:rPr>
+                  <w:rFonts w:ascii="Cambria Math" w:eastAsiaTheme="minorEastAsia" w:hAnsi="Cambria Math" w:cs="Arial"/>
+                  <w:i/>
+                  <w:iCs/>
+                  <w:sz w:val="24"/>
+                  <w:szCs w:val="24"/>
+                </w:rPr>
+              </m:ctrlPr>
+            </m:sSupPr>
+            <m:e>
+              <m:r>
+                <w:rPr>
+                  <w:rFonts w:ascii="Cambria Math" w:eastAsiaTheme="minorEastAsia" w:hAnsi="Cambria Math" w:cs="Arial"/>
+                  <w:sz w:val="24"/>
+                  <w:szCs w:val="24"/>
+                </w:rPr>
+                <m:t>10</m:t>
+              </m:r>
+            </m:e>
+            <m:sup>
+              <m:r>
+                <w:rPr>
+                  <w:rFonts w:ascii="Cambria Math" w:eastAsiaTheme="minorEastAsia" w:hAnsi="Cambria Math" w:cs="Arial"/>
+                  <w:sz w:val="24"/>
+                  <w:szCs w:val="24"/>
+                </w:rPr>
+                <m:t>-3</m:t>
+              </m:r>
+            </m:sup>
+          </m:sSup>
+          <m:r>
+            <w:rPr>
+              <w:rFonts w:ascii="Cambria Math" w:eastAsiaTheme="minorEastAsia" w:hAnsi="Cambria Math" w:cs="Arial"/>
+              <w:sz w:val="24"/>
+              <w:szCs w:val="24"/>
+            </w:rPr>
+            <m:t>) k</m:t>
+          </m:r>
+        </m:oMath>
+      </m:oMathPara>
+    </w:p>
+    <w:p>
+      <w:pPr>
+        <w:pStyle w:val="Prrafodelista"/>
+        <w:ind w:left="1080"/>
+        <w:jc w:val="both"/>
+        <w:rPr>
+          <w:rFonts w:ascii="Arial" w:eastAsiaTheme="minorEastAsia" w:hAnsi="Arial" w:cs="Arial"/>
+          <w:i/>
+          <w:iCs/>
+          <w:sz w:val="24"/>
+          <w:szCs w:val="24"/>
+        </w:rPr>
+      </w:pPr>
+      <m:oMath>
+        <m:r>
+          <w:rPr>
+            <w:rFonts w:ascii="Cambria Math" w:eastAsiaTheme="minorEastAsia" w:hAnsi="Cambria Math" w:cs="Arial"/>
+            <w:sz w:val="24"/>
+            <w:szCs w:val="24"/>
+          </w:rPr>
+          <m:t>-</m:t>
+        </m:r>
+        <m:f>
+          <m:fPr>
+            <m:ctrlPr>
+              <w:rPr>
+                <w:rFonts w:ascii="Cambria Math" w:eastAsiaTheme="minorEastAsia" w:hAnsi="Cambria Math" w:cs="Arial"/>
+                <w:i/>
+                <w:iCs/>
+                <w:sz w:val="24"/>
+                <w:szCs w:val="24"/>
+              </w:rPr>
+            </m:ctrlPr>
+          </m:fPr>
+          <m:num>
+            <m:r>
+              <w:rPr>
+                <w:rFonts w:ascii="Cambria Math" w:eastAsiaTheme="minorEastAsia" w:hAnsi="Cambria Math" w:cs="Arial"/>
+                <w:sz w:val="24"/>
+                <w:szCs w:val="24"/>
+              </w:rPr>
+              <m:t>.05129</m:t>
+            </m:r>
+          </m:num>
+          <m:den>
+            <m:r>
+              <w:rPr>
+                <w:rFonts w:ascii="Cambria Math" w:eastAsiaTheme="minorEastAsia" w:hAnsi="Cambria Math" w:cs="Arial"/>
+                <w:sz w:val="24"/>
+                <w:szCs w:val="24"/>
+              </w:rPr>
+              <m:t>-1.0536x</m:t>
+            </m:r>
+            <m:sSup>
+              <m:sSupPr>
+                <m:ctrlPr>
+                  <w:rPr>
+                    <w:rFonts w:ascii="Cambria Math" w:eastAsiaTheme="minorEastAsia" w:hAnsi="Cambria Math" w:cs="Arial"/>
+                    <w:i/>
+                    <w:iCs/>
+                    <w:sz w:val="24"/>
+                    <w:szCs w:val="24"/>
+                  </w:rPr>
+                </m:ctrlPr>
+              </m:sSupPr>
+              <m:e>
+                <m:r>
+                  <w:rPr>
+                    <w:rFonts w:ascii="Cambria Math" w:eastAsiaTheme="minorEastAsia" w:hAnsi="Cambria Math" w:cs="Arial"/>
+                    <w:sz w:val="24"/>
+                    <w:szCs w:val="24"/>
+                  </w:rPr>
+                  <m:t>10</m:t>
+                </m:r>
+              </m:e>
+              <m:sup>
+                <m:r>
+                  <w:rPr>
+                    <w:rFonts w:ascii="Cambria Math" w:eastAsiaTheme="minorEastAsia" w:hAnsi="Cambria Math" w:cs="Arial"/>
+                    <w:sz w:val="24"/>
+                    <w:szCs w:val="24"/>
+                  </w:rPr>
+                  <m:t>-3</m:t>
+                </m:r>
+              </m:sup>
+            </m:sSup>
+          </m:den>
+        </m:f>
+        <m:r>
+          <w:rPr>
+            <w:rFonts w:ascii="Cambria Math" w:eastAsiaTheme="minorEastAsia" w:hAnsi="Cambria Math" w:cs="Arial"/>
+            <w:sz w:val="24"/>
+            <w:szCs w:val="24"/>
+          </w:rPr>
+          <m:t>=k</m:t>
+        </m:r>
+      </m:oMath>
+      <w:r>
+        <w:rPr>
+          <w:rFonts w:ascii="Arial" w:eastAsiaTheme="minorEastAsia" w:hAnsi="Arial" w:cs="Arial"/>
+          <w:i/>
+          <w:iCs/>
+          <w:sz w:val="24"/>
+          <w:szCs w:val="24"/>
+        </w:rPr>
+        <w:t>=</w:t>
+      </w:r>
+      <w:r>
+        <w:rPr>
+          <w:rFonts w:ascii="Arial" w:eastAsiaTheme="minorEastAsia" w:hAnsi="Arial" w:cs="Arial"/>
+          <w:i/>
+          <w:iCs/>
+          <w:sz w:val="24"/>
+          <w:szCs w:val="24"/>
+          <w:u w:val="single"/>
+        </w:rPr>
+        <w:t>48.6807</w:t>
+      </w:r>
+    </w:p>
+    <w:p>
+      <w:pPr>
+        <w:pStyle w:val="Prrafodelista"/>
+        <w:ind w:left="1080"/>
+        <w:jc w:val="both"/>
+        <w:rPr>
+          <w:rFonts w:ascii="Arial" w:eastAsiaTheme="minorEastAsia" w:hAnsi="Arial" w:cs="Arial"/>
+          <w:i/>
+          <w:iCs/>
+          <w:sz w:val="24"/>
+          <w:szCs w:val="24"/>
+        </w:rPr>
+      </w:pPr>
+      <w:r>
+        <w:rPr>
+          <w:rFonts w:ascii="Arial" w:eastAsiaTheme="minorEastAsia" w:hAnsi="Arial" w:cs="Arial"/>
+          <w:i/>
+          <w:iCs/>
+          <w:sz w:val="24"/>
+          <w:szCs w:val="24"/>
+        </w:rPr>
+        <w:t xml:space="preserve">La bombilla durara </w:t>
+      </w:r>
+      <w:r>
+        <w:rPr>
+          <w:rFonts w:ascii="Arial" w:eastAsiaTheme="minorEastAsia" w:hAnsi="Arial" w:cs="Arial"/>
+          <w:i/>
+          <w:iCs/>
+          <w:sz w:val="24"/>
+          <w:szCs w:val="24"/>
+          <w:u w:val="single"/>
+        </w:rPr>
+        <w:t>48.6807</w:t>
+      </w:r>
+      <w:r>
+        <w:rPr>
+          <w:rFonts w:ascii="Arial" w:eastAsiaTheme="minorEastAsia" w:hAnsi="Arial" w:cs="Arial"/>
+          <w:i/>
+          <w:iCs/>
+          <w:sz w:val="24"/>
+          <w:szCs w:val="24"/>
+        </w:rPr>
+        <w:t xml:space="preserve"> horas funcionando con una probabilidad de .95</w:t>
+      </w:r>
+    </w:p>
+    <w:p>
+      <w:pPr>
+        <w:pStyle w:val="Prrafodelista"/>
+        <w:ind w:left="1080"/>
+        <w:jc w:val="both"/>
+        <w:rPr>
+          <w:rFonts w:ascii="Arial" w:eastAsiaTheme="minorEastAsia" w:hAnsi="Arial" w:cs="Arial"/>
+          <w:i/>
+          <w:iCs/>
+          <w:sz w:val="24"/>
+          <w:szCs w:val="24"/>
+        </w:rPr>
+      </w:pPr>
+    </w:p>
+    <w:p>
+      <w:pPr>
+        <w:jc w:val="both"/>
+        <w:rPr>
+          <w:rFonts w:ascii="Arial" w:eastAsiaTheme="minorEastAsia" w:hAnsi="Arial" w:cs="Arial"/>
+          <w:i/>
+          <w:iCs/>
+          <w:sz w:val="24"/>
+          <w:szCs w:val="24"/>
+        </w:rPr>
+      </w:pPr>
+      <w:r>
+        <w:rPr>
+          <w:rFonts w:ascii="Arial" w:eastAsiaTheme="minorEastAsia" w:hAnsi="Arial" w:cs="Arial"/>
+          <w:i/>
+          <w:iCs/>
+          <w:sz w:val="24"/>
+          <w:szCs w:val="24"/>
+        </w:rPr>
+        <w:tab/>
+        <w:t>Código en R:</w:t>
+      </w:r>
+    </w:p>
+    <w:p>
+      <w:pPr>
+        <w:jc w:val="both"/>
+        <w:rPr>
+          <w:rFonts w:ascii="Arial" w:eastAsiaTheme="minorEastAsia" w:hAnsi="Arial" w:cs="Arial"/>
+          <w:i/>
+          <w:iCs/>
+          <w:sz w:val="24"/>
+          <w:szCs w:val="24"/>
+        </w:rPr>
+      </w:pPr>
+      <w:r>
+        <w:rPr>
+          <w:rFonts w:ascii="Arial" w:eastAsiaTheme="minorEastAsia" w:hAnsi="Arial" w:cs="Arial"/>
+          <w:i/>
+          <w:iCs/>
+          <w:sz w:val="24"/>
+          <w:szCs w:val="24"/>
+        </w:rPr>
+        <w:tab/>
+      </w:r>
+      <w:r>
+        <w:rPr>
+          <w:rFonts w:ascii="Arial" w:eastAsiaTheme="minorEastAsia" w:hAnsi="Arial" w:cs="Arial"/>
+          <w:i/>
+          <w:iCs/>
+          <w:noProof/>
+          <w:sz w:val="24"/>
+          <w:szCs w:val="24"/>
+        </w:rPr>
+        <w:drawing>
+          <wp:inline distT="0" distB="0" distL="0" distR="0" wp14:anchorId="5E3D0B98" wp14:editId="66F2B2A3">
+            <wp:extent cx="4248443" cy="3601330"/>
+            <wp:effectExtent l="0" t="0" r="0" b="0"/>
+            <wp:docPr id="13" name="Imagen 8">
+              <a:extLst xmlns:a="http://schemas.openxmlformats.org/drawingml/2006/main">
+                <a:ext uri="{FF2B5EF4-FFF2-40B4-BE49-F238E27FC236}">
+                  <a16:creationId xmlns:a16="http://schemas.microsoft.com/office/drawing/2014/main" id="{67057966-4E36-46E3-B06F-CA7B6D89F301}"/>
+                </a:ext>
+              </a:extLst>
+            </wp:docPr>
+            <wp:cNvGraphicFramePr>
+              <a:graphicFrameLocks xmlns:a="http://schemas.openxmlformats.org/drawingml/2006/main" noChangeAspect="1"/>
+            </wp:cNvGraphicFramePr>
+            <a:graphic xmlns:a="http://schemas.openxmlformats.org/drawingml/2006/main">
+              <a:graphicData uri="http://schemas.openxmlformats.org/drawingml/2006/picture">
+                <pic:pic xmlns:pic="http://schemas.openxmlformats.org/drawingml/2006/picture">
+                  <pic:nvPicPr>
+                    <pic:cNvPr id="9" name="Imagen 8">
+                      <a:extLst>
+                        <a:ext uri="{FF2B5EF4-FFF2-40B4-BE49-F238E27FC236}">
+                          <a16:creationId xmlns:a16="http://schemas.microsoft.com/office/drawing/2014/main" id="{67057966-4E36-46E3-B06F-CA7B6D89F301}"/>
+                        </a:ext>
+                      </a:extLst>
+                    </pic:cNvPr>
+                    <pic:cNvPicPr>
+                      <a:picLocks noChangeAspect="1"/>
+                    </pic:cNvPicPr>
+                  </pic:nvPicPr>
+                  <pic:blipFill rotWithShape="1">
+                    <a:blip r:embed="rId20"/>
+                    <a:srcRect l="22500" t="11057" r="42654" b="36404"/>
+                    <a:stretch/>
+                  </pic:blipFill>
+                  <pic:spPr>
+                    <a:xfrm>
+                      <a:off x="0" y="0"/>
+                      <a:ext cx="4248443" cy="3601330"/>
+                    </a:xfrm>
+                    <a:prstGeom prst="rect">
+                      <a:avLst/>
+                    </a:prstGeom>
+                  </pic:spPr>
+                </pic:pic>
+              </a:graphicData>
+            </a:graphic>
+          </wp:inline>
+        </w:drawing>
+      </w:r>
+    </w:p>
+    <w:p>
+      <w:pPr>
+        <w:jc w:val="both"/>
+        <w:rPr>
+          <w:rFonts w:ascii="Arial" w:eastAsiaTheme="minorEastAsia" w:hAnsi="Arial" w:cs="Arial"/>
+          <w:i/>
+          <w:iCs/>
+          <w:sz w:val="24"/>
+          <w:szCs w:val="24"/>
+        </w:rPr>
+      </w:pPr>
+      <w:r>
+        <w:rPr>
+          <w:rFonts w:ascii="Arial" w:eastAsiaTheme="minorEastAsia" w:hAnsi="Arial" w:cs="Arial"/>
+          <w:i/>
+          <w:iCs/>
+          <w:sz w:val="24"/>
+          <w:szCs w:val="24"/>
+        </w:rPr>
+        <w:lastRenderedPageBreak/>
+        <w:t xml:space="preserve">Resultado de la ejecución: </w:t>
+      </w:r>
+    </w:p>
+    <w:p>
+      <w:pPr>
+        <w:ind w:left="720"/>
+        <w:jc w:val="both"/>
+        <w:rPr>
+          <w:rFonts w:ascii="Arial" w:eastAsiaTheme="minorEastAsia" w:hAnsi="Arial" w:cs="Arial"/>
+          <w:i/>
+          <w:iCs/>
+          <w:sz w:val="24"/>
+          <w:szCs w:val="24"/>
+        </w:rPr>
+      </w:pPr>
+    </w:p>
+    <w:p>
+      <w:pPr>
+        <w:jc w:val="both"/>
+        <w:rPr>
+          <w:rFonts w:ascii="Arial" w:eastAsiaTheme="minorEastAsia" w:hAnsi="Arial" w:cs="Arial"/>
+          <w:i/>
+          <w:iCs/>
+          <w:sz w:val="24"/>
+          <w:szCs w:val="24"/>
+        </w:rPr>
+      </w:pPr>
+      <w:r>
+        <w:rPr>
+          <w:rFonts w:ascii="Arial" w:eastAsiaTheme="minorEastAsia" w:hAnsi="Arial" w:cs="Arial"/>
+          <w:i/>
+          <w:iCs/>
+          <w:noProof/>
+          <w:sz w:val="24"/>
+          <w:szCs w:val="24"/>
+        </w:rPr>
+        <w:drawing>
+          <wp:inline distT="0" distB="0" distL="0" distR="0" wp14:anchorId="0748C6FD" wp14:editId="7A8D7410">
+            <wp:extent cx="5612130" cy="793115"/>
+            <wp:effectExtent l="0" t="0" r="7620" b="6985"/>
+            <wp:docPr id="15" name="Imagen 9">
+              <a:extLst xmlns:a="http://schemas.openxmlformats.org/drawingml/2006/main">
+                <a:ext uri="{FF2B5EF4-FFF2-40B4-BE49-F238E27FC236}">
+                  <a16:creationId xmlns:a16="http://schemas.microsoft.com/office/drawing/2014/main" id="{04FA47AE-8478-443B-B985-CDB8D4FFA513}"/>
+                </a:ext>
+              </a:extLst>
+            </wp:docPr>
+            <wp:cNvGraphicFramePr>
+              <a:graphicFrameLocks xmlns:a="http://schemas.openxmlformats.org/drawingml/2006/main" noChangeAspect="1"/>
+            </wp:cNvGraphicFramePr>
+            <a:graphic xmlns:a="http://schemas.openxmlformats.org/drawingml/2006/main">
+              <a:graphicData uri="http://schemas.openxmlformats.org/drawingml/2006/picture">
+                <pic:pic xmlns:pic="http://schemas.openxmlformats.org/drawingml/2006/picture">
+                  <pic:nvPicPr>
+                    <pic:cNvPr id="10" name="Imagen 9">
+                      <a:extLst>
+                        <a:ext uri="{FF2B5EF4-FFF2-40B4-BE49-F238E27FC236}">
+                          <a16:creationId xmlns:a16="http://schemas.microsoft.com/office/drawing/2014/main" id="{04FA47AE-8478-443B-B985-CDB8D4FFA513}"/>
+                        </a:ext>
+                      </a:extLst>
+                    </pic:cNvPr>
+                    <pic:cNvPicPr>
+                      <a:picLocks noChangeAspect="1"/>
+                    </pic:cNvPicPr>
+                  </pic:nvPicPr>
+                  <pic:blipFill rotWithShape="1">
+                    <a:blip r:embed="rId21"/>
+                    <a:srcRect l="22616" t="21729" r="5500" b="60199"/>
+                    <a:stretch/>
+                  </pic:blipFill>
+                  <pic:spPr>
+                    <a:xfrm>
+                      <a:off x="0" y="0"/>
+                      <a:ext cx="5612130" cy="793115"/>
+                    </a:xfrm>
+                    <a:prstGeom prst="rect">
+                      <a:avLst/>
+                    </a:prstGeom>
+                  </pic:spPr>
+                </pic:pic>
+              </a:graphicData>
+            </a:graphic>
+          </wp:inline>
+        </w:drawing>
+      </w:r>
+    </w:p>
+    <w:p>
+      <w:pPr>
+        <w:ind w:left="720"/>
+        <w:jc w:val="both"/>
+        <w:rPr>
+          <w:rFonts w:ascii="Arial" w:eastAsiaTheme="minorEastAsia" w:hAnsi="Arial" w:cs="Arial"/>
+          <w:i/>
+          <w:iCs/>
+          <w:sz w:val="24"/>
+          <w:szCs w:val="24"/>
+        </w:rPr>
+      </w:pPr>
+    </w:p>
+    <w:p>
+      <w:pPr>
         <w:rPr>
           <w:rFonts w:ascii="Arial" w:eastAsiaTheme="minorEastAsia" w:hAnsi="Arial" w:cs="Arial"/>
           <w:sz w:val="24"/>
@@ -8287,6 +11575,17 @@
         </w:rPr>
         <w:br w:type="page"/>
       </w:r>
+    </w:p>
+    <w:p>
+      <w:pPr>
+        <w:ind w:left="360"/>
+        <w:jc w:val="both"/>
+        <w:rPr>
+          <w:rFonts w:ascii="Arial" w:eastAsiaTheme="minorEastAsia" w:hAnsi="Arial" w:cs="Arial"/>
+          <w:sz w:val="24"/>
+          <w:szCs w:val="24"/>
+        </w:rPr>
+      </w:pPr>
     </w:p>
     <w:p>
       <w:pPr>
@@ -8308,7 +11607,6 @@
           <w:sz w:val="24"/>
           <w:szCs w:val="24"/>
         </w:rPr>
-        <w:lastRenderedPageBreak/>
         <w:t xml:space="preserve">Sea X una variable aleatoria normal con </w:t>
       </w:r>
       <m:oMath>
@@ -8567,8 +11865,8 @@
       </w:pPr>
     </w:p>
     <w:sectPr>
-      <w:footerReference w:type="default" r:id="rId16"/>
-      <w:headerReference w:type="first" r:id="rId17"/>
+      <w:footerReference w:type="default" r:id="rId22"/>
+      <w:headerReference w:type="first" r:id="rId23"/>
       <w:pgSz w:w="12240" w:h="15840"/>
       <w:pgMar w:top="1417" w:right="1701" w:bottom="1417" w:left="1701" w:header="708" w:footer="708" w:gutter="0"/>
       <w:cols w:space="708"/>
@@ -8905,6 +12203,95 @@
     </w:lvl>
   </w:abstractNum>
   <w:abstractNum w:abstractNumId="1" w15:restartNumberingAfterBreak="0">
+    <w:nsid w:val="098A2BE1"/>
+    <w:multiLevelType w:val="hybridMultilevel"/>
+    <w:tmpl w:val="9EFA61E8"/>
+    <w:lvl w:ilvl="0" w:tplc="8A6273BE">
+      <w:start w:val="1"/>
+      <w:numFmt w:val="lowerLetter"/>
+      <w:lvlText w:val="%1)"/>
+      <w:lvlJc w:val="left"/>
+      <w:pPr>
+        <w:ind w:left="1068" w:hanging="360"/>
+      </w:pPr>
+      <w:rPr>
+        <w:rFonts w:hint="default"/>
+      </w:rPr>
+    </w:lvl>
+    <w:lvl w:ilvl="1" w:tplc="080A0019" w:tentative="1">
+      <w:start w:val="1"/>
+      <w:numFmt w:val="lowerLetter"/>
+      <w:lvlText w:val="%2."/>
+      <w:lvlJc w:val="left"/>
+      <w:pPr>
+        <w:ind w:left="1788" w:hanging="360"/>
+      </w:pPr>
+    </w:lvl>
+    <w:lvl w:ilvl="2" w:tplc="080A001B" w:tentative="1">
+      <w:start w:val="1"/>
+      <w:numFmt w:val="lowerRoman"/>
+      <w:lvlText w:val="%3."/>
+      <w:lvlJc w:val="right"/>
+      <w:pPr>
+        <w:ind w:left="2508" w:hanging="180"/>
+      </w:pPr>
+    </w:lvl>
+    <w:lvl w:ilvl="3" w:tplc="080A000F" w:tentative="1">
+      <w:start w:val="1"/>
+      <w:numFmt w:val="decimal"/>
+      <w:lvlText w:val="%4."/>
+      <w:lvlJc w:val="left"/>
+      <w:pPr>
+        <w:ind w:left="3228" w:hanging="360"/>
+      </w:pPr>
+    </w:lvl>
+    <w:lvl w:ilvl="4" w:tplc="080A0019" w:tentative="1">
+      <w:start w:val="1"/>
+      <w:numFmt w:val="lowerLetter"/>
+      <w:lvlText w:val="%5."/>
+      <w:lvlJc w:val="left"/>
+      <w:pPr>
+        <w:ind w:left="3948" w:hanging="360"/>
+      </w:pPr>
+    </w:lvl>
+    <w:lvl w:ilvl="5" w:tplc="080A001B" w:tentative="1">
+      <w:start w:val="1"/>
+      <w:numFmt w:val="lowerRoman"/>
+      <w:lvlText w:val="%6."/>
+      <w:lvlJc w:val="right"/>
+      <w:pPr>
+        <w:ind w:left="4668" w:hanging="180"/>
+      </w:pPr>
+    </w:lvl>
+    <w:lvl w:ilvl="6" w:tplc="080A000F" w:tentative="1">
+      <w:start w:val="1"/>
+      <w:numFmt w:val="decimal"/>
+      <w:lvlText w:val="%7."/>
+      <w:lvlJc w:val="left"/>
+      <w:pPr>
+        <w:ind w:left="5388" w:hanging="360"/>
+      </w:pPr>
+    </w:lvl>
+    <w:lvl w:ilvl="7" w:tplc="080A0019" w:tentative="1">
+      <w:start w:val="1"/>
+      <w:numFmt w:val="lowerLetter"/>
+      <w:lvlText w:val="%8."/>
+      <w:lvlJc w:val="left"/>
+      <w:pPr>
+        <w:ind w:left="6108" w:hanging="360"/>
+      </w:pPr>
+    </w:lvl>
+    <w:lvl w:ilvl="8" w:tplc="080A001B" w:tentative="1">
+      <w:start w:val="1"/>
+      <w:numFmt w:val="lowerRoman"/>
+      <w:lvlText w:val="%9."/>
+      <w:lvlJc w:val="right"/>
+      <w:pPr>
+        <w:ind w:left="6828" w:hanging="180"/>
+      </w:pPr>
+    </w:lvl>
+  </w:abstractNum>
+  <w:abstractNum w:abstractNumId="2" w15:restartNumberingAfterBreak="0">
     <w:nsid w:val="12952065"/>
     <w:multiLevelType w:val="hybridMultilevel"/>
     <w:tmpl w:val="A834862E"/>
@@ -8993,7 +12380,7 @@
       </w:pPr>
     </w:lvl>
   </w:abstractNum>
-  <w:abstractNum w:abstractNumId="2" w15:restartNumberingAfterBreak="0">
+  <w:abstractNum w:abstractNumId="3" w15:restartNumberingAfterBreak="0">
     <w:nsid w:val="13973E28"/>
     <w:multiLevelType w:val="hybridMultilevel"/>
     <w:tmpl w:val="0290D098"/>
@@ -9082,7 +12469,7 @@
       </w:pPr>
     </w:lvl>
   </w:abstractNum>
-  <w:abstractNum w:abstractNumId="3" w15:restartNumberingAfterBreak="0">
+  <w:abstractNum w:abstractNumId="4" w15:restartNumberingAfterBreak="0">
     <w:nsid w:val="16771325"/>
     <w:multiLevelType w:val="hybridMultilevel"/>
     <w:tmpl w:val="02082E8E"/>
@@ -9171,7 +12558,185 @@
       </w:pPr>
     </w:lvl>
   </w:abstractNum>
-  <w:abstractNum w:abstractNumId="4" w15:restartNumberingAfterBreak="0">
+  <w:abstractNum w:abstractNumId="5" w15:restartNumberingAfterBreak="0">
+    <w:nsid w:val="20157189"/>
+    <w:multiLevelType w:val="hybridMultilevel"/>
+    <w:tmpl w:val="268643E8"/>
+    <w:lvl w:ilvl="0" w:tplc="61F0D306">
+      <w:start w:val="1"/>
+      <w:numFmt w:val="lowerRoman"/>
+      <w:lvlText w:val="%1)"/>
+      <w:lvlJc w:val="left"/>
+      <w:pPr>
+        <w:ind w:left="1800" w:hanging="720"/>
+      </w:pPr>
+      <w:rPr>
+        <w:rFonts w:hint="default"/>
+      </w:rPr>
+    </w:lvl>
+    <w:lvl w:ilvl="1" w:tplc="080A0019" w:tentative="1">
+      <w:start w:val="1"/>
+      <w:numFmt w:val="lowerLetter"/>
+      <w:lvlText w:val="%2."/>
+      <w:lvlJc w:val="left"/>
+      <w:pPr>
+        <w:ind w:left="2160" w:hanging="360"/>
+      </w:pPr>
+    </w:lvl>
+    <w:lvl w:ilvl="2" w:tplc="080A001B" w:tentative="1">
+      <w:start w:val="1"/>
+      <w:numFmt w:val="lowerRoman"/>
+      <w:lvlText w:val="%3."/>
+      <w:lvlJc w:val="right"/>
+      <w:pPr>
+        <w:ind w:left="2880" w:hanging="180"/>
+      </w:pPr>
+    </w:lvl>
+    <w:lvl w:ilvl="3" w:tplc="080A000F" w:tentative="1">
+      <w:start w:val="1"/>
+      <w:numFmt w:val="decimal"/>
+      <w:lvlText w:val="%4."/>
+      <w:lvlJc w:val="left"/>
+      <w:pPr>
+        <w:ind w:left="3600" w:hanging="360"/>
+      </w:pPr>
+    </w:lvl>
+    <w:lvl w:ilvl="4" w:tplc="080A0019" w:tentative="1">
+      <w:start w:val="1"/>
+      <w:numFmt w:val="lowerLetter"/>
+      <w:lvlText w:val="%5."/>
+      <w:lvlJc w:val="left"/>
+      <w:pPr>
+        <w:ind w:left="4320" w:hanging="360"/>
+      </w:pPr>
+    </w:lvl>
+    <w:lvl w:ilvl="5" w:tplc="080A001B" w:tentative="1">
+      <w:start w:val="1"/>
+      <w:numFmt w:val="lowerRoman"/>
+      <w:lvlText w:val="%6."/>
+      <w:lvlJc w:val="right"/>
+      <w:pPr>
+        <w:ind w:left="5040" w:hanging="180"/>
+      </w:pPr>
+    </w:lvl>
+    <w:lvl w:ilvl="6" w:tplc="080A000F" w:tentative="1">
+      <w:start w:val="1"/>
+      <w:numFmt w:val="decimal"/>
+      <w:lvlText w:val="%7."/>
+      <w:lvlJc w:val="left"/>
+      <w:pPr>
+        <w:ind w:left="5760" w:hanging="360"/>
+      </w:pPr>
+    </w:lvl>
+    <w:lvl w:ilvl="7" w:tplc="080A0019" w:tentative="1">
+      <w:start w:val="1"/>
+      <w:numFmt w:val="lowerLetter"/>
+      <w:lvlText w:val="%8."/>
+      <w:lvlJc w:val="left"/>
+      <w:pPr>
+        <w:ind w:left="6480" w:hanging="360"/>
+      </w:pPr>
+    </w:lvl>
+    <w:lvl w:ilvl="8" w:tplc="080A001B" w:tentative="1">
+      <w:start w:val="1"/>
+      <w:numFmt w:val="lowerRoman"/>
+      <w:lvlText w:val="%9."/>
+      <w:lvlJc w:val="right"/>
+      <w:pPr>
+        <w:ind w:left="7200" w:hanging="180"/>
+      </w:pPr>
+    </w:lvl>
+  </w:abstractNum>
+  <w:abstractNum w:abstractNumId="6" w15:restartNumberingAfterBreak="0">
+    <w:nsid w:val="20905F28"/>
+    <w:multiLevelType w:val="hybridMultilevel"/>
+    <w:tmpl w:val="103E5CFA"/>
+    <w:lvl w:ilvl="0" w:tplc="CE120646">
+      <w:start w:val="1"/>
+      <w:numFmt w:val="lowerLetter"/>
+      <w:lvlText w:val="%1)"/>
+      <w:lvlJc w:val="left"/>
+      <w:pPr>
+        <w:ind w:left="1068" w:hanging="360"/>
+      </w:pPr>
+      <w:rPr>
+        <w:rFonts w:hint="default"/>
+      </w:rPr>
+    </w:lvl>
+    <w:lvl w:ilvl="1" w:tplc="080A0019" w:tentative="1">
+      <w:start w:val="1"/>
+      <w:numFmt w:val="lowerLetter"/>
+      <w:lvlText w:val="%2."/>
+      <w:lvlJc w:val="left"/>
+      <w:pPr>
+        <w:ind w:left="1788" w:hanging="360"/>
+      </w:pPr>
+    </w:lvl>
+    <w:lvl w:ilvl="2" w:tplc="080A001B" w:tentative="1">
+      <w:start w:val="1"/>
+      <w:numFmt w:val="lowerRoman"/>
+      <w:lvlText w:val="%3."/>
+      <w:lvlJc w:val="right"/>
+      <w:pPr>
+        <w:ind w:left="2508" w:hanging="180"/>
+      </w:pPr>
+    </w:lvl>
+    <w:lvl w:ilvl="3" w:tplc="080A000F" w:tentative="1">
+      <w:start w:val="1"/>
+      <w:numFmt w:val="decimal"/>
+      <w:lvlText w:val="%4."/>
+      <w:lvlJc w:val="left"/>
+      <w:pPr>
+        <w:ind w:left="3228" w:hanging="360"/>
+      </w:pPr>
+    </w:lvl>
+    <w:lvl w:ilvl="4" w:tplc="080A0019" w:tentative="1">
+      <w:start w:val="1"/>
+      <w:numFmt w:val="lowerLetter"/>
+      <w:lvlText w:val="%5."/>
+      <w:lvlJc w:val="left"/>
+      <w:pPr>
+        <w:ind w:left="3948" w:hanging="360"/>
+      </w:pPr>
+    </w:lvl>
+    <w:lvl w:ilvl="5" w:tplc="080A001B" w:tentative="1">
+      <w:start w:val="1"/>
+      <w:numFmt w:val="lowerRoman"/>
+      <w:lvlText w:val="%6."/>
+      <w:lvlJc w:val="right"/>
+      <w:pPr>
+        <w:ind w:left="4668" w:hanging="180"/>
+      </w:pPr>
+    </w:lvl>
+    <w:lvl w:ilvl="6" w:tplc="080A000F" w:tentative="1">
+      <w:start w:val="1"/>
+      <w:numFmt w:val="decimal"/>
+      <w:lvlText w:val="%7."/>
+      <w:lvlJc w:val="left"/>
+      <w:pPr>
+        <w:ind w:left="5388" w:hanging="360"/>
+      </w:pPr>
+    </w:lvl>
+    <w:lvl w:ilvl="7" w:tplc="080A0019" w:tentative="1">
+      <w:start w:val="1"/>
+      <w:numFmt w:val="lowerLetter"/>
+      <w:lvlText w:val="%8."/>
+      <w:lvlJc w:val="left"/>
+      <w:pPr>
+        <w:ind w:left="6108" w:hanging="360"/>
+      </w:pPr>
+    </w:lvl>
+    <w:lvl w:ilvl="8" w:tplc="080A001B" w:tentative="1">
+      <w:start w:val="1"/>
+      <w:numFmt w:val="lowerRoman"/>
+      <w:lvlText w:val="%9."/>
+      <w:lvlJc w:val="right"/>
+      <w:pPr>
+        <w:ind w:left="6828" w:hanging="180"/>
+      </w:pPr>
+    </w:lvl>
+  </w:abstractNum>
+  <w:abstractNum w:abstractNumId="7" w15:restartNumberingAfterBreak="0">
     <w:nsid w:val="25E755F2"/>
     <w:multiLevelType w:val="hybridMultilevel"/>
     <w:tmpl w:val="9D3EFD44"/>
@@ -9261,7 +12826,7 @@
       </w:pPr>
     </w:lvl>
   </w:abstractNum>
-  <w:abstractNum w:abstractNumId="5" w15:restartNumberingAfterBreak="0">
+  <w:abstractNum w:abstractNumId="8" w15:restartNumberingAfterBreak="0">
     <w:nsid w:val="26D61DF6"/>
     <w:multiLevelType w:val="hybridMultilevel"/>
     <w:tmpl w:val="10E09E4E"/>
@@ -9350,7 +12915,96 @@
       </w:pPr>
     </w:lvl>
   </w:abstractNum>
-  <w:abstractNum w:abstractNumId="6" w15:restartNumberingAfterBreak="0">
+  <w:abstractNum w:abstractNumId="9" w15:restartNumberingAfterBreak="0">
+    <w:nsid w:val="2BBC7423"/>
+    <w:multiLevelType w:val="hybridMultilevel"/>
+    <w:tmpl w:val="E17832C4"/>
+    <w:lvl w:ilvl="0" w:tplc="ADAC1542">
+      <w:start w:val="1"/>
+      <w:numFmt w:val="lowerLetter"/>
+      <w:lvlText w:val="%1)"/>
+      <w:lvlJc w:val="left"/>
+      <w:pPr>
+        <w:ind w:left="1065" w:hanging="360"/>
+      </w:pPr>
+      <w:rPr>
+        <w:rFonts w:hint="default"/>
+      </w:rPr>
+    </w:lvl>
+    <w:lvl w:ilvl="1" w:tplc="080A0019" w:tentative="1">
+      <w:start w:val="1"/>
+      <w:numFmt w:val="lowerLetter"/>
+      <w:lvlText w:val="%2."/>
+      <w:lvlJc w:val="left"/>
+      <w:pPr>
+        <w:ind w:left="1785" w:hanging="360"/>
+      </w:pPr>
+    </w:lvl>
+    <w:lvl w:ilvl="2" w:tplc="080A001B" w:tentative="1">
+      <w:start w:val="1"/>
+      <w:numFmt w:val="lowerRoman"/>
+      <w:lvlText w:val="%3."/>
+      <w:lvlJc w:val="right"/>
+      <w:pPr>
+        <w:ind w:left="2505" w:hanging="180"/>
+      </w:pPr>
+    </w:lvl>
+    <w:lvl w:ilvl="3" w:tplc="080A000F" w:tentative="1">
+      <w:start w:val="1"/>
+      <w:numFmt w:val="decimal"/>
+      <w:lvlText w:val="%4."/>
+      <w:lvlJc w:val="left"/>
+      <w:pPr>
+        <w:ind w:left="3225" w:hanging="360"/>
+      </w:pPr>
+    </w:lvl>
+    <w:lvl w:ilvl="4" w:tplc="080A0019" w:tentative="1">
+      <w:start w:val="1"/>
+      <w:numFmt w:val="lowerLetter"/>
+      <w:lvlText w:val="%5."/>
+      <w:lvlJc w:val="left"/>
+      <w:pPr>
+        <w:ind w:left="3945" w:hanging="360"/>
+      </w:pPr>
+    </w:lvl>
+    <w:lvl w:ilvl="5" w:tplc="080A001B" w:tentative="1">
+      <w:start w:val="1"/>
+      <w:numFmt w:val="lowerRoman"/>
+      <w:lvlText w:val="%6."/>
+      <w:lvlJc w:val="right"/>
+      <w:pPr>
+        <w:ind w:left="4665" w:hanging="180"/>
+      </w:pPr>
+    </w:lvl>
+    <w:lvl w:ilvl="6" w:tplc="080A000F" w:tentative="1">
+      <w:start w:val="1"/>
+      <w:numFmt w:val="decimal"/>
+      <w:lvlText w:val="%7."/>
+      <w:lvlJc w:val="left"/>
+      <w:pPr>
+        <w:ind w:left="5385" w:hanging="360"/>
+      </w:pPr>
+    </w:lvl>
+    <w:lvl w:ilvl="7" w:tplc="080A0019" w:tentative="1">
+      <w:start w:val="1"/>
+      <w:numFmt w:val="lowerLetter"/>
+      <w:lvlText w:val="%8."/>
+      <w:lvlJc w:val="left"/>
+      <w:pPr>
+        <w:ind w:left="6105" w:hanging="360"/>
+      </w:pPr>
+    </w:lvl>
+    <w:lvl w:ilvl="8" w:tplc="080A001B" w:tentative="1">
+      <w:start w:val="1"/>
+      <w:numFmt w:val="lowerRoman"/>
+      <w:lvlText w:val="%9."/>
+      <w:lvlJc w:val="right"/>
+      <w:pPr>
+        <w:ind w:left="6825" w:hanging="180"/>
+      </w:pPr>
+    </w:lvl>
+  </w:abstractNum>
+  <w:abstractNum w:abstractNumId="10" w15:restartNumberingAfterBreak="0">
     <w:nsid w:val="2E1F2739"/>
     <w:multiLevelType w:val="hybridMultilevel"/>
     <w:tmpl w:val="CA3E227A"/>
@@ -9439,7 +13093,7 @@
       </w:pPr>
     </w:lvl>
   </w:abstractNum>
-  <w:abstractNum w:abstractNumId="7" w15:restartNumberingAfterBreak="0">
+  <w:abstractNum w:abstractNumId="11" w15:restartNumberingAfterBreak="0">
     <w:nsid w:val="2EDB33DC"/>
     <w:multiLevelType w:val="hybridMultilevel"/>
     <w:tmpl w:val="B0AAF75E"/>
@@ -9528,7 +13182,96 @@
       </w:pPr>
     </w:lvl>
   </w:abstractNum>
-  <w:abstractNum w:abstractNumId="8" w15:restartNumberingAfterBreak="0">
+  <w:abstractNum w:abstractNumId="12" w15:restartNumberingAfterBreak="0">
+    <w:nsid w:val="31F12A58"/>
+    <w:multiLevelType w:val="hybridMultilevel"/>
+    <w:tmpl w:val="2C5E6450"/>
+    <w:lvl w:ilvl="0" w:tplc="8842D176">
+      <w:start w:val="1"/>
+      <w:numFmt w:val="lowerLetter"/>
+      <w:lvlText w:val="%1)"/>
+      <w:lvlJc w:val="left"/>
+      <w:pPr>
+        <w:ind w:left="1065" w:hanging="360"/>
+      </w:pPr>
+      <w:rPr>
+        <w:rFonts w:hint="default"/>
+      </w:rPr>
+    </w:lvl>
+    <w:lvl w:ilvl="1" w:tplc="080A0019" w:tentative="1">
+      <w:start w:val="1"/>
+      <w:numFmt w:val="lowerLetter"/>
+      <w:lvlText w:val="%2."/>
+      <w:lvlJc w:val="left"/>
+      <w:pPr>
+        <w:ind w:left="1785" w:hanging="360"/>
+      </w:pPr>
+    </w:lvl>
+    <w:lvl w:ilvl="2" w:tplc="080A001B" w:tentative="1">
+      <w:start w:val="1"/>
+      <w:numFmt w:val="lowerRoman"/>
+      <w:lvlText w:val="%3."/>
+      <w:lvlJc w:val="right"/>
+      <w:pPr>
+        <w:ind w:left="2505" w:hanging="180"/>
+      </w:pPr>
+    </w:lvl>
+    <w:lvl w:ilvl="3" w:tplc="080A000F" w:tentative="1">
+      <w:start w:val="1"/>
+      <w:numFmt w:val="decimal"/>
+      <w:lvlText w:val="%4."/>
+      <w:lvlJc w:val="left"/>
+      <w:pPr>
+        <w:ind w:left="3225" w:hanging="360"/>
+      </w:pPr>
+    </w:lvl>
+    <w:lvl w:ilvl="4" w:tplc="080A0019" w:tentative="1">
+      <w:start w:val="1"/>
+      <w:numFmt w:val="lowerLetter"/>
+      <w:lvlText w:val="%5."/>
+      <w:lvlJc w:val="left"/>
+      <w:pPr>
+        <w:ind w:left="3945" w:hanging="360"/>
+      </w:pPr>
+    </w:lvl>
+    <w:lvl w:ilvl="5" w:tplc="080A001B" w:tentative="1">
+      <w:start w:val="1"/>
+      <w:numFmt w:val="lowerRoman"/>
+      <w:lvlText w:val="%6."/>
+      <w:lvlJc w:val="right"/>
+      <w:pPr>
+        <w:ind w:left="4665" w:hanging="180"/>
+      </w:pPr>
+    </w:lvl>
+    <w:lvl w:ilvl="6" w:tplc="080A000F" w:tentative="1">
+      <w:start w:val="1"/>
+      <w:numFmt w:val="decimal"/>
+      <w:lvlText w:val="%7."/>
+      <w:lvlJc w:val="left"/>
+      <w:pPr>
+        <w:ind w:left="5385" w:hanging="360"/>
+      </w:pPr>
+    </w:lvl>
+    <w:lvl w:ilvl="7" w:tplc="080A0019" w:tentative="1">
+      <w:start w:val="1"/>
+      <w:numFmt w:val="lowerLetter"/>
+      <w:lvlText w:val="%8."/>
+      <w:lvlJc w:val="left"/>
+      <w:pPr>
+        <w:ind w:left="6105" w:hanging="360"/>
+      </w:pPr>
+    </w:lvl>
+    <w:lvl w:ilvl="8" w:tplc="080A001B" w:tentative="1">
+      <w:start w:val="1"/>
+      <w:numFmt w:val="lowerRoman"/>
+      <w:lvlText w:val="%9."/>
+      <w:lvlJc w:val="right"/>
+      <w:pPr>
+        <w:ind w:left="6825" w:hanging="180"/>
+      </w:pPr>
+    </w:lvl>
+  </w:abstractNum>
+  <w:abstractNum w:abstractNumId="13" w15:restartNumberingAfterBreak="0">
     <w:nsid w:val="3944379A"/>
     <w:multiLevelType w:val="hybridMultilevel"/>
     <w:tmpl w:val="0152DED4"/>
@@ -9617,7 +13360,7 @@
       </w:pPr>
     </w:lvl>
   </w:abstractNum>
-  <w:abstractNum w:abstractNumId="9" w15:restartNumberingAfterBreak="0">
+  <w:abstractNum w:abstractNumId="14" w15:restartNumberingAfterBreak="0">
     <w:nsid w:val="3F026F8A"/>
     <w:multiLevelType w:val="hybridMultilevel"/>
     <w:tmpl w:val="44D28512"/>
@@ -9706,7 +13449,7 @@
       </w:pPr>
     </w:lvl>
   </w:abstractNum>
-  <w:abstractNum w:abstractNumId="10" w15:restartNumberingAfterBreak="0">
+  <w:abstractNum w:abstractNumId="15" w15:restartNumberingAfterBreak="0">
     <w:nsid w:val="4BD87087"/>
     <w:multiLevelType w:val="hybridMultilevel"/>
     <w:tmpl w:val="E7B6E80A"/>
@@ -9795,7 +13538,7 @@
       </w:pPr>
     </w:lvl>
   </w:abstractNum>
-  <w:abstractNum w:abstractNumId="11" w15:restartNumberingAfterBreak="0">
+  <w:abstractNum w:abstractNumId="16" w15:restartNumberingAfterBreak="0">
     <w:nsid w:val="534C6283"/>
     <w:multiLevelType w:val="hybridMultilevel"/>
     <w:tmpl w:val="881AF6D2"/>
@@ -9884,7 +13627,7 @@
       </w:pPr>
     </w:lvl>
   </w:abstractNum>
-  <w:abstractNum w:abstractNumId="12" w15:restartNumberingAfterBreak="0">
+  <w:abstractNum w:abstractNumId="17" w15:restartNumberingAfterBreak="0">
     <w:nsid w:val="56541736"/>
     <w:multiLevelType w:val="hybridMultilevel"/>
     <w:tmpl w:val="DD7469A6"/>
@@ -9973,7 +13716,96 @@
       </w:pPr>
     </w:lvl>
   </w:abstractNum>
-  <w:abstractNum w:abstractNumId="13" w15:restartNumberingAfterBreak="0">
+  <w:abstractNum w:abstractNumId="18" w15:restartNumberingAfterBreak="0">
+    <w:nsid w:val="579C3F83"/>
+    <w:multiLevelType w:val="hybridMultilevel"/>
+    <w:tmpl w:val="D97CFBBE"/>
+    <w:lvl w:ilvl="0" w:tplc="9E2475C8">
+      <w:start w:val="1"/>
+      <w:numFmt w:val="lowerLetter"/>
+      <w:lvlText w:val="%1)"/>
+      <w:lvlJc w:val="left"/>
+      <w:pPr>
+        <w:ind w:left="1080" w:hanging="360"/>
+      </w:pPr>
+      <w:rPr>
+        <w:rFonts w:hint="default"/>
+      </w:rPr>
+    </w:lvl>
+    <w:lvl w:ilvl="1" w:tplc="080A0019" w:tentative="1">
+      <w:start w:val="1"/>
+      <w:numFmt w:val="lowerLetter"/>
+      <w:lvlText w:val="%2."/>
+      <w:lvlJc w:val="left"/>
+      <w:pPr>
+        <w:ind w:left="1800" w:hanging="360"/>
+      </w:pPr>
+    </w:lvl>
+    <w:lvl w:ilvl="2" w:tplc="080A001B" w:tentative="1">
+      <w:start w:val="1"/>
+      <w:numFmt w:val="lowerRoman"/>
+      <w:lvlText w:val="%3."/>
+      <w:lvlJc w:val="right"/>
+      <w:pPr>
+        <w:ind w:left="2520" w:hanging="180"/>
+      </w:pPr>
+    </w:lvl>
+    <w:lvl w:ilvl="3" w:tplc="080A000F" w:tentative="1">
+      <w:start w:val="1"/>
+      <w:numFmt w:val="decimal"/>
+      <w:lvlText w:val="%4."/>
+      <w:lvlJc w:val="left"/>
+      <w:pPr>
+        <w:ind w:left="3240" w:hanging="360"/>
+      </w:pPr>
+    </w:lvl>
+    <w:lvl w:ilvl="4" w:tplc="080A0019" w:tentative="1">
+      <w:start w:val="1"/>
+      <w:numFmt w:val="lowerLetter"/>
+      <w:lvlText w:val="%5."/>
+      <w:lvlJc w:val="left"/>
+      <w:pPr>
+        <w:ind w:left="3960" w:hanging="360"/>
+      </w:pPr>
+    </w:lvl>
+    <w:lvl w:ilvl="5" w:tplc="080A001B" w:tentative="1">
+      <w:start w:val="1"/>
+      <w:numFmt w:val="lowerRoman"/>
+      <w:lvlText w:val="%6."/>
+      <w:lvlJc w:val="right"/>
+      <w:pPr>
+        <w:ind w:left="4680" w:hanging="180"/>
+      </w:pPr>
+    </w:lvl>
+    <w:lvl w:ilvl="6" w:tplc="080A000F" w:tentative="1">
+      <w:start w:val="1"/>
+      <w:numFmt w:val="decimal"/>
+      <w:lvlText w:val="%7."/>
+      <w:lvlJc w:val="left"/>
+      <w:pPr>
+        <w:ind w:left="5400" w:hanging="360"/>
+      </w:pPr>
+    </w:lvl>
+    <w:lvl w:ilvl="7" w:tplc="080A0019" w:tentative="1">
+      <w:start w:val="1"/>
+      <w:numFmt w:val="lowerLetter"/>
+      <w:lvlText w:val="%8."/>
+      <w:lvlJc w:val="left"/>
+      <w:pPr>
+        <w:ind w:left="6120" w:hanging="360"/>
+      </w:pPr>
+    </w:lvl>
+    <w:lvl w:ilvl="8" w:tplc="080A001B" w:tentative="1">
+      <w:start w:val="1"/>
+      <w:numFmt w:val="lowerRoman"/>
+      <w:lvlText w:val="%9."/>
+      <w:lvlJc w:val="right"/>
+      <w:pPr>
+        <w:ind w:left="6840" w:hanging="180"/>
+      </w:pPr>
+    </w:lvl>
+  </w:abstractNum>
+  <w:abstractNum w:abstractNumId="19" w15:restartNumberingAfterBreak="0">
     <w:nsid w:val="5A762F66"/>
     <w:multiLevelType w:val="hybridMultilevel"/>
     <w:tmpl w:val="BF6E722A"/>
@@ -10062,7 +13894,7 @@
       </w:pPr>
     </w:lvl>
   </w:abstractNum>
-  <w:abstractNum w:abstractNumId="14" w15:restartNumberingAfterBreak="0">
+  <w:abstractNum w:abstractNumId="20" w15:restartNumberingAfterBreak="0">
     <w:nsid w:val="66C54E0B"/>
     <w:multiLevelType w:val="hybridMultilevel"/>
     <w:tmpl w:val="37A28BF0"/>
@@ -10151,7 +13983,7 @@
       </w:pPr>
     </w:lvl>
   </w:abstractNum>
-  <w:abstractNum w:abstractNumId="15" w15:restartNumberingAfterBreak="0">
+  <w:abstractNum w:abstractNumId="21" w15:restartNumberingAfterBreak="0">
     <w:nsid w:val="6E2B38B8"/>
     <w:multiLevelType w:val="hybridMultilevel"/>
     <w:tmpl w:val="268643E8"/>
@@ -10240,7 +14072,7 @@
       </w:pPr>
     </w:lvl>
   </w:abstractNum>
-  <w:abstractNum w:abstractNumId="16" w15:restartNumberingAfterBreak="0">
+  <w:abstractNum w:abstractNumId="22" w15:restartNumberingAfterBreak="0">
     <w:nsid w:val="6F0C5FA5"/>
     <w:multiLevelType w:val="hybridMultilevel"/>
     <w:tmpl w:val="8BD4AF4E"/>
@@ -10329,7 +14161,7 @@
       </w:pPr>
     </w:lvl>
   </w:abstractNum>
-  <w:abstractNum w:abstractNumId="17" w15:restartNumberingAfterBreak="0">
+  <w:abstractNum w:abstractNumId="23" w15:restartNumberingAfterBreak="0">
     <w:nsid w:val="74386376"/>
     <w:multiLevelType w:val="hybridMultilevel"/>
     <w:tmpl w:val="9912EFD0"/>
@@ -10418,7 +14250,7 @@
       </w:pPr>
     </w:lvl>
   </w:abstractNum>
-  <w:abstractNum w:abstractNumId="18" w15:restartNumberingAfterBreak="0">
+  <w:abstractNum w:abstractNumId="24" w15:restartNumberingAfterBreak="0">
     <w:nsid w:val="7B9F42FA"/>
     <w:multiLevelType w:val="hybridMultilevel"/>
     <w:tmpl w:val="86E81AC8"/>
@@ -10507,7 +14339,7 @@
       </w:pPr>
     </w:lvl>
   </w:abstractNum>
-  <w:abstractNum w:abstractNumId="19" w15:restartNumberingAfterBreak="0">
+  <w:abstractNum w:abstractNumId="25" w15:restartNumberingAfterBreak="0">
     <w:nsid w:val="7CE6626B"/>
     <w:multiLevelType w:val="hybridMultilevel"/>
     <w:tmpl w:val="F3B62794"/>
@@ -10597,64 +14429,82 @@
     </w:lvl>
   </w:abstractNum>
   <w:num w:numId="1">
+    <w:abstractNumId w:val="16"/>
+  </w:num>
+  <w:num w:numId="2">
+    <w:abstractNumId w:val="10"/>
+  </w:num>
+  <w:num w:numId="3">
+    <w:abstractNumId w:val="2"/>
+  </w:num>
+  <w:num w:numId="4">
+    <w:abstractNumId w:val="17"/>
+  </w:num>
+  <w:num w:numId="5">
+    <w:abstractNumId w:val="25"/>
+  </w:num>
+  <w:num w:numId="6">
+    <w:abstractNumId w:val="3"/>
+  </w:num>
+  <w:num w:numId="7">
+    <w:abstractNumId w:val="20"/>
+  </w:num>
+  <w:num w:numId="8">
     <w:abstractNumId w:val="11"/>
   </w:num>
-  <w:num w:numId="2">
-    <w:abstractNumId w:val="6"/>
+  <w:num w:numId="9">
+    <w:abstractNumId w:val="23"/>
   </w:num>
-  <w:num w:numId="3">
-    <w:abstractNumId w:val="1"/>
+  <w:num w:numId="10">
+    <w:abstractNumId w:val="13"/>
   </w:num>
-  <w:num w:numId="4">
-    <w:abstractNumId w:val="12"/>
+  <w:num w:numId="11">
+    <w:abstractNumId w:val="15"/>
   </w:num>
-  <w:num w:numId="5">
-    <w:abstractNumId w:val="19"/>
-  </w:num>
-  <w:num w:numId="6">
-    <w:abstractNumId w:val="2"/>
-  </w:num>
-  <w:num w:numId="7">
+  <w:num w:numId="12">
     <w:abstractNumId w:val="14"/>
   </w:num>
-  <w:num w:numId="8">
-    <w:abstractNumId w:val="7"/>
-  </w:num>
-  <w:num w:numId="9">
-    <w:abstractNumId w:val="17"/>
-  </w:num>
-  <w:num w:numId="10">
+  <w:num w:numId="13">
     <w:abstractNumId w:val="8"/>
   </w:num>
-  <w:num w:numId="11">
-    <w:abstractNumId w:val="10"/>
-  </w:num>
-  <w:num w:numId="12">
-    <w:abstractNumId w:val="9"/>
-  </w:num>
-  <w:num w:numId="13">
-    <w:abstractNumId w:val="5"/>
-  </w:num>
   <w:num w:numId="14">
-    <w:abstractNumId w:val="15"/>
+    <w:abstractNumId w:val="21"/>
   </w:num>
   <w:num w:numId="15">
-    <w:abstractNumId w:val="16"/>
+    <w:abstractNumId w:val="22"/>
   </w:num>
   <w:num w:numId="16">
-    <w:abstractNumId w:val="3"/>
+    <w:abstractNumId w:val="4"/>
   </w:num>
   <w:num w:numId="17">
-    <w:abstractNumId w:val="18"/>
+    <w:abstractNumId w:val="24"/>
   </w:num>
   <w:num w:numId="18">
-    <w:abstractNumId w:val="13"/>
+    <w:abstractNumId w:val="19"/>
   </w:num>
   <w:num w:numId="19">
     <w:abstractNumId w:val="0"/>
   </w:num>
   <w:num w:numId="20">
-    <w:abstractNumId w:val="4"/>
+    <w:abstractNumId w:val="7"/>
+  </w:num>
+  <w:num w:numId="21">
+    <w:abstractNumId w:val="6"/>
+  </w:num>
+  <w:num w:numId="22">
+    <w:abstractNumId w:val="9"/>
+  </w:num>
+  <w:num w:numId="23">
+    <w:abstractNumId w:val="12"/>
+  </w:num>
+  <w:num w:numId="24">
+    <w:abstractNumId w:val="18"/>
+  </w:num>
+  <w:num w:numId="25">
+    <w:abstractNumId w:val="1"/>
+  </w:num>
+  <w:num w:numId="26">
+    <w:abstractNumId w:val="5"/>
   </w:num>
 </w:numbering>
 </file>
@@ -11061,6 +14911,7 @@
   <w:style w:type="character" w:default="1" w:styleId="Fuentedeprrafopredeter">
     <w:name w:val="Default Paragraph Font"/>
     <w:uiPriority w:val="1"/>
+    <w:semiHidden/>
     <w:unhideWhenUsed/>
   </w:style>
   <w:style w:type="table" w:default="1" w:styleId="Tablanormal">
@@ -11464,4 +15315,16 @@
     </a:ext>
   </a:extLst>
 </a:theme>
+</file>
+
+<file path=customXml/item1.xml><?xml version="1.0" encoding="utf-8"?>
+<b:Sources xmlns:b="http://schemas.openxmlformats.org/officeDocument/2006/bibliography" xmlns="http://schemas.openxmlformats.org/officeDocument/2006/bibliography" SelectedStyle="\APASixthEditionOfficeOnline.xsl" StyleName="APA" Version="6"/>
+</file>
+
+<file path=customXml/itemProps1.xml><?xml version="1.0" encoding="utf-8"?>
+<ds:datastoreItem xmlns:ds="http://schemas.openxmlformats.org/officeDocument/2006/customXml" ds:itemID="{1DEB7216-99E0-4EDC-8A67-17806035695E}">
+  <ds:schemaRefs>
+    <ds:schemaRef ds:uri="http://schemas.openxmlformats.org/officeDocument/2006/bibliography"/>
+  </ds:schemaRefs>
+</ds:datastoreItem>
 </file>
</xml_diff>